<commit_message>
resume and project updated19-4-23-00.44
</commit_message>
<xml_diff>
--- a/documents/subhajit_cv.docx
+++ b/documents/subhajit_cv.docx
@@ -618,10 +618,10 @@
         <w:tblLook w:val="04A0"/>
       </w:tblPr>
       <w:tblGrid>
-        <w:gridCol w:w="1343"/>
-        <w:gridCol w:w="1761"/>
-        <w:gridCol w:w="2039"/>
-        <w:gridCol w:w="4433"/>
+        <w:gridCol w:w="953"/>
+        <w:gridCol w:w="1313"/>
+        <w:gridCol w:w="1552"/>
+        <w:gridCol w:w="5758"/>
       </w:tblGrid>
       <w:tr>
         <w:tc>
@@ -806,6 +806,13 @@
                 <w:lang w:val="en-IN"/>
               </w:rPr>
             </w:pPr>
+            <w:r>
+              <w:rPr>
+                <w:rFonts w:ascii="Times New Roman" w:hAnsi="Times New Roman" w:cs="Times New Roman"/>
+                <w:lang w:val="en-IN"/>
+              </w:rPr>
+              <w:t>https://chakraborty89subhajit.github.io/profile_website/html/web_dev_project.html</w:t>
+            </w:r>
           </w:p>
         </w:tc>
       </w:tr>
@@ -937,7 +944,15 @@
                 <w:rFonts w:ascii="Times New Roman" w:hAnsi="Times New Roman" w:cs="Times New Roman"/>
                 <w:lang w:val="en-IN"/>
               </w:rPr>
-              <w:t>CURD application using oop and PDO</w:t>
+              <w:t xml:space="preserve">CURD application using oop and </w:t>
+            </w:r>
+            <w:r>
+              <w:rPr>
+                <w:rFonts w:ascii="Times New Roman" w:hAnsi="Times New Roman" w:cs="Times New Roman"/>
+                <w:lang w:val="en-IN"/>
+              </w:rPr>
+              <w:lastRenderedPageBreak/>
+              <w:t>PDO</w:t>
             </w:r>
           </w:p>
         </w:tc>
@@ -957,6 +972,7 @@
                 <w:rFonts w:ascii="Times New Roman" w:hAnsi="Times New Roman" w:cs="Times New Roman"/>
                 <w:lang w:val="en-IN"/>
               </w:rPr>
+              <w:lastRenderedPageBreak/>
               <w:t>Browser base database operations</w:t>
             </w:r>
           </w:p>
@@ -972,7 +988,15 @@
                 <w:rFonts w:ascii="Times New Roman" w:hAnsi="Times New Roman" w:cs="Times New Roman"/>
                 <w:lang w:val="en-IN"/>
               </w:rPr>
-              <w:t>(create,update</w:t>
+              <w:t>(create,upda</w:t>
+            </w:r>
+            <w:r>
+              <w:rPr>
+                <w:rFonts w:ascii="Times New Roman" w:hAnsi="Times New Roman" w:cs="Times New Roman"/>
+                <w:lang w:val="en-IN"/>
+              </w:rPr>
+              <w:lastRenderedPageBreak/>
+              <w:t>te</w:t>
             </w:r>
             <w:r>
               <w:rPr>
@@ -1028,6 +1052,7 @@
                 <w:rFonts w:ascii="Times New Roman" w:hAnsi="Times New Roman" w:cs="Times New Roman"/>
                 <w:lang w:val="en-IN"/>
               </w:rPr>
+              <w:lastRenderedPageBreak/>
               <w:t>FE:  html, css. BE: php.</w:t>
             </w:r>
           </w:p>
@@ -1064,6 +1089,7 @@
                 <w:rFonts w:ascii="Times New Roman" w:hAnsi="Times New Roman" w:cs="Times New Roman"/>
                 <w:lang w:val="en-IN"/>
               </w:rPr>
+              <w:lastRenderedPageBreak/>
               <w:t>programming.</w:t>
             </w:r>
           </w:p>

</xml_diff>

<commit_message>
cv and php_project uploaded29-05-2023
</commit_message>
<xml_diff>
--- a/documents/subhajit_cv.docx
+++ b/documents/subhajit_cv.docx
@@ -23,7 +23,7 @@
         </w:rPr>
         <w:t xml:space="preserve">email id : </w:t>
       </w:r>
-      <w:hyperlink r:id="rId7" w:history="1">
+      <w:hyperlink r:id="rId8" w:history="1">
         <w:r>
           <w:rPr>
             <w:rStyle w:val="Hyperlink"/>
@@ -47,6 +47,15 @@
         <w:rPr>
           <w:b/>
         </w:rPr>
+        <w:t xml:space="preserve"> PHP</w:t>
+      </w:r>
+      <w:r>
+        <w:t xml:space="preserve"> </w:t>
+      </w:r>
+      <w:r>
+        <w:rPr>
+          <w:b/>
+        </w:rPr>
         <w:t>B</w:t>
       </w:r>
       <w:r>
@@ -56,7 +65,7 @@
         <w:t>ackend developer</w:t>
       </w:r>
       <w:r>
-        <w:t xml:space="preserve">                                                                </w:t>
+        <w:t xml:space="preserve">                                                      </w:t>
       </w:r>
       <w:r>
         <w:rPr>
@@ -64,7 +73,7 @@
         </w:rPr>
         <w:t>Profile website</w:t>
       </w:r>
-      <w:hyperlink r:id="rId8" w:history="1">
+      <w:hyperlink r:id="rId9" w:history="1">
         <w:r>
           <w:rPr>
             <w:rStyle w:val="Hyperlink"/>
@@ -123,8 +132,78 @@
         <w:rPr>
           <w:rFonts w:ascii="Times New Roman" w:hAnsi="Times New Roman" w:cs="Times New Roman"/>
         </w:rPr>
-        <w:t xml:space="preserve">To serve the organization with highest utilization of knowledge and skills to achieve the goals in a team with maximum possible offering of synergy to team members under win win situations. </w:t>
-      </w:r>
+        <w:t>as an backend developer</w:t>
+      </w:r>
+      <w:r>
+        <w:rPr>
+          <w:rFonts w:ascii="Times New Roman" w:hAnsi="Times New Roman" w:cs="Times New Roman"/>
+        </w:rPr>
+        <w:t xml:space="preserve"> </w:t>
+      </w:r>
+      <w:r>
+        <w:rPr>
+          <w:rFonts w:ascii="Times New Roman" w:hAnsi="Times New Roman" w:cs="Times New Roman"/>
+        </w:rPr>
+        <w:t xml:space="preserve">,want to join organization, as a </w:t>
+      </w:r>
+      <w:r>
+        <w:rPr>
+          <w:rFonts w:ascii="Times New Roman" w:hAnsi="Times New Roman" w:cs="Times New Roman"/>
+        </w:rPr>
+        <w:t xml:space="preserve">member of software development </w:t>
+      </w:r>
+      <w:r>
+        <w:rPr>
+          <w:rFonts w:ascii="Times New Roman" w:hAnsi="Times New Roman" w:cs="Times New Roman"/>
+        </w:rPr>
+        <w:t>team using technologies  like PHP using various framewor</w:t>
+      </w:r>
+      <w:r>
+        <w:rPr>
+          <w:rFonts w:ascii="Times New Roman" w:hAnsi="Times New Roman" w:cs="Times New Roman"/>
+        </w:rPr>
+        <w:t xml:space="preserve">k like laravel , codeigniter  etc. </w:t>
+      </w:r>
+      <w:r>
+        <w:rPr>
+          <w:rFonts w:ascii="Times New Roman" w:hAnsi="Times New Roman" w:cs="Times New Roman"/>
+        </w:rPr>
+        <w:t xml:space="preserve">on the  other hand databases like MYSQL or other RDBMS along with front </w:t>
+      </w:r>
+      <w:r>
+        <w:rPr>
+          <w:rFonts w:ascii="Times New Roman" w:hAnsi="Times New Roman" w:cs="Times New Roman"/>
+        </w:rPr>
+        <w:t>end web application development knowledge using HTML, CSS frame</w:t>
+      </w:r>
+      <w:r>
+        <w:rPr>
+          <w:rFonts w:ascii="Times New Roman" w:hAnsi="Times New Roman" w:cs="Times New Roman"/>
+        </w:rPr>
+        <w:t xml:space="preserve">work like BOOTSTRAP, CMS like wordpress </w:t>
+      </w:r>
+      <w:r>
+        <w:rPr>
+          <w:rFonts w:ascii="Times New Roman" w:hAnsi="Times New Roman" w:cs="Times New Roman"/>
+        </w:rPr>
+        <w:t xml:space="preserve">or similar, have done number of </w:t>
+      </w:r>
+      <w:r>
+        <w:rPr>
+          <w:rFonts w:ascii="Times New Roman" w:hAnsi="Times New Roman" w:cs="Times New Roman"/>
+        </w:rPr>
+        <w:t xml:space="preserve">projects to present as a proof of concept.   </w:t>
+      </w:r>
+    </w:p>
+    <w:p>
+      <w:pPr>
+        <w:pBdr>
+          <w:bottom w:val="single" w:sz="12" w:space="1" w:color="auto"/>
+        </w:pBdr>
+        <w:rPr>
+          <w:rFonts w:ascii="Times New Roman" w:hAnsi="Times New Roman" w:cs="Times New Roman"/>
+        </w:rPr>
+      </w:pPr>
     </w:p>
     <w:p>
       <w:pPr>
@@ -165,7 +244,31 @@
         <w:rPr>
           <w:rFonts w:ascii="Times New Roman" w:hAnsi="Times New Roman" w:cs="Times New Roman"/>
         </w:rPr>
-        <w:t xml:space="preserve"> graduate, having over 8 years of experience of family business . having came through in different pictures of a SME like production, final product quality control, resource management, cost control ,sale , customer relationship  and maintenance</w:t>
+        <w:t xml:space="preserve"> graduate, having over</w:t>
+      </w:r>
+      <w:r>
+        <w:rPr>
+          <w:rFonts w:ascii="Times New Roman" w:hAnsi="Times New Roman" w:cs="Times New Roman"/>
+        </w:rPr>
+        <w:t xml:space="preserve"> 8 years of experience of  unorganized sector</w:t>
+      </w:r>
+      <w:r>
+        <w:rPr>
+          <w:rFonts w:ascii="Times New Roman" w:hAnsi="Times New Roman" w:cs="Times New Roman"/>
+        </w:rPr>
+        <w:t xml:space="preserve"> . having came through in different pictures of a SME like production, final product quality control</w:t>
+      </w:r>
+      <w:r>
+        <w:rPr>
+          <w:rFonts w:ascii="Times New Roman" w:hAnsi="Times New Roman" w:cs="Times New Roman"/>
+        </w:rPr>
+        <w:t xml:space="preserve"> and Analysis</w:t>
+      </w:r>
+      <w:r>
+        <w:rPr>
+          <w:rFonts w:ascii="Times New Roman" w:hAnsi="Times New Roman" w:cs="Times New Roman"/>
+        </w:rPr>
+        <w:t>, resource management, cost control ,sale , customer relationship  and maintenance</w:t>
       </w:r>
       <w:r>
         <w:t xml:space="preserve">. </w:t>
@@ -206,8 +309,15 @@
     </w:p>
     <w:tbl>
       <w:tblPr>
-        <w:tblStyle w:val="TableGrid"/>
         <w:tblW w:w="0" w:type="auto"/>
+        <w:tblBorders>
+          <w:top w:val="single" w:sz="4" w:space="0" w:color="000000"/>
+          <w:left w:val="single" w:sz="4" w:space="0" w:color="000000"/>
+          <w:bottom w:val="single" w:sz="4" w:space="0" w:color="000000"/>
+          <w:right w:val="single" w:sz="4" w:space="0" w:color="000000"/>
+          <w:insideH w:val="single" w:sz="4" w:space="0" w:color="000000"/>
+          <w:insideV w:val="single" w:sz="4" w:space="0" w:color="000000"/>
+        </w:tblBorders>
         <w:tblLook w:val="04A0"/>
       </w:tblPr>
       <w:tblGrid>
@@ -219,9 +329,11 @@
         <w:tc>
           <w:tcPr>
             <w:tcW w:w="3192" w:type="dxa"/>
+            <w:shd w:val="clear" w:color="auto" w:fill="C4BC96" w:themeFill="background2" w:themeFillShade="BF"/>
           </w:tcPr>
           <w:p>
             <w:pPr>
+              <w:spacing w:after="0" w:line="240" w:lineRule="auto"/>
               <w:rPr>
                 <w:rFonts w:ascii="Times New Roman" w:hAnsi="Times New Roman" w:cs="Times New Roman"/>
               </w:rPr>
@@ -237,9 +349,11 @@
         <w:tc>
           <w:tcPr>
             <w:tcW w:w="3192" w:type="dxa"/>
+            <w:shd w:val="clear" w:color="auto" w:fill="C4BC96" w:themeFill="background2" w:themeFillShade="BF"/>
           </w:tcPr>
           <w:p>
             <w:pPr>
+              <w:spacing w:after="0" w:line="240" w:lineRule="auto"/>
               <w:rPr>
                 <w:rFonts w:ascii="Times New Roman" w:hAnsi="Times New Roman" w:cs="Times New Roman"/>
               </w:rPr>
@@ -255,9 +369,11 @@
         <w:tc>
           <w:tcPr>
             <w:tcW w:w="3192" w:type="dxa"/>
+            <w:shd w:val="clear" w:color="auto" w:fill="C4BC96" w:themeFill="background2" w:themeFillShade="BF"/>
           </w:tcPr>
           <w:p>
             <w:pPr>
+              <w:spacing w:after="0" w:line="240" w:lineRule="auto"/>
               <w:rPr>
                 <w:rFonts w:ascii="Times New Roman" w:hAnsi="Times New Roman" w:cs="Times New Roman"/>
               </w:rPr>
@@ -278,6 +394,7 @@
           </w:tcPr>
           <w:p>
             <w:pPr>
+              <w:spacing w:after="0" w:line="240" w:lineRule="auto"/>
               <w:rPr>
                 <w:rFonts w:ascii="Times New Roman" w:hAnsi="Times New Roman" w:cs="Times New Roman"/>
               </w:rPr>
@@ -296,6 +413,7 @@
           </w:tcPr>
           <w:p>
             <w:pPr>
+              <w:spacing w:after="0" w:line="240" w:lineRule="auto"/>
               <w:rPr>
                 <w:rFonts w:ascii="Times New Roman" w:hAnsi="Times New Roman" w:cs="Times New Roman"/>
               </w:rPr>
@@ -314,6 +432,7 @@
           </w:tcPr>
           <w:p>
             <w:pPr>
+              <w:spacing w:after="0" w:line="240" w:lineRule="auto"/>
               <w:rPr>
                 <w:rFonts w:ascii="Times New Roman" w:hAnsi="Times New Roman" w:cs="Times New Roman"/>
               </w:rPr>
@@ -363,8 +482,15 @@
     </w:p>
     <w:tbl>
       <w:tblPr>
-        <w:tblStyle w:val="TableGrid"/>
         <w:tblW w:w="0" w:type="auto"/>
+        <w:tblBorders>
+          <w:top w:val="single" w:sz="4" w:space="0" w:color="000000"/>
+          <w:left w:val="single" w:sz="4" w:space="0" w:color="000000"/>
+          <w:bottom w:val="single" w:sz="4" w:space="0" w:color="000000"/>
+          <w:right w:val="single" w:sz="4" w:space="0" w:color="000000"/>
+          <w:insideH w:val="single" w:sz="4" w:space="0" w:color="000000"/>
+          <w:insideV w:val="single" w:sz="4" w:space="0" w:color="000000"/>
+        </w:tblBorders>
         <w:tblLook w:val="04A0"/>
       </w:tblPr>
       <w:tblGrid>
@@ -375,9 +501,11 @@
         <w:tc>
           <w:tcPr>
             <w:tcW w:w="4788" w:type="dxa"/>
+            <w:shd w:val="clear" w:color="auto" w:fill="C4BC96" w:themeFill="background2" w:themeFillShade="BF"/>
           </w:tcPr>
           <w:p>
             <w:pPr>
+              <w:spacing w:after="0" w:line="240" w:lineRule="auto"/>
               <w:rPr>
                 <w:rFonts w:ascii="Times New Roman" w:hAnsi="Times New Roman" w:cs="Times New Roman"/>
                 <w:lang w:val="en-IN"/>
@@ -395,9 +523,11 @@
         <w:tc>
           <w:tcPr>
             <w:tcW w:w="4788" w:type="dxa"/>
+            <w:shd w:val="clear" w:color="auto" w:fill="C4BC96" w:themeFill="background2" w:themeFillShade="BF"/>
           </w:tcPr>
           <w:p>
             <w:pPr>
+              <w:spacing w:after="0" w:line="240" w:lineRule="auto"/>
               <w:rPr>
                 <w:rFonts w:ascii="Times New Roman" w:hAnsi="Times New Roman" w:cs="Times New Roman"/>
                 <w:lang w:val="en-IN"/>
@@ -420,6 +550,7 @@
           </w:tcPr>
           <w:p>
             <w:pPr>
+              <w:spacing w:after="0" w:line="240" w:lineRule="auto"/>
               <w:rPr>
                 <w:rFonts w:ascii="Times New Roman" w:hAnsi="Times New Roman" w:cs="Times New Roman"/>
                 <w:lang w:val="en-IN"/>
@@ -440,17 +571,116 @@
           </w:tcPr>
           <w:p>
             <w:pPr>
-              <w:rPr>
-                <w:rFonts w:ascii="Times New Roman" w:hAnsi="Times New Roman" w:cs="Times New Roman"/>
-                <w:lang w:val="en-IN"/>
-              </w:rPr>
-            </w:pPr>
-            <w:r>
-              <w:rPr>
-                <w:rFonts w:ascii="Times New Roman" w:hAnsi="Times New Roman" w:cs="Times New Roman"/>
-                <w:lang w:val="en-IN"/>
-              </w:rPr>
-              <w:t>Html,css</w:t>
+              <w:pStyle w:val="ListParagraph"/>
+              <w:numPr>
+                <w:ilvl w:val="0"/>
+                <w:numId w:val="1"/>
+              </w:numPr>
+              <w:spacing w:after="0" w:line="240" w:lineRule="auto"/>
+              <w:rPr>
+                <w:rFonts w:ascii="Times New Roman" w:eastAsiaTheme="minorEastAsia" w:hAnsi="Times New Roman"/>
+                <w:lang w:val="en-IN"/>
+              </w:rPr>
+            </w:pPr>
+            <w:r>
+              <w:rPr>
+                <w:rFonts w:ascii="Times New Roman" w:eastAsiaTheme="minorEastAsia" w:hAnsi="Times New Roman"/>
+                <w:lang w:val="en-IN"/>
+              </w:rPr>
+              <w:t>HTML,</w:t>
+            </w:r>
+          </w:p>
+          <w:p>
+            <w:pPr>
+              <w:pStyle w:val="ListParagraph"/>
+              <w:numPr>
+                <w:ilvl w:val="0"/>
+                <w:numId w:val="1"/>
+              </w:numPr>
+              <w:spacing w:after="0" w:line="240" w:lineRule="auto"/>
+              <w:rPr>
+                <w:rFonts w:ascii="Times New Roman" w:eastAsiaTheme="minorEastAsia" w:hAnsi="Times New Roman"/>
+                <w:lang w:val="en-IN"/>
+              </w:rPr>
+            </w:pPr>
+            <w:r>
+              <w:rPr>
+                <w:rFonts w:ascii="Times New Roman" w:eastAsiaTheme="minorEastAsia" w:hAnsi="Times New Roman"/>
+                <w:lang w:val="en-IN"/>
+              </w:rPr>
+              <w:t>CSS,</w:t>
+            </w:r>
+          </w:p>
+          <w:p>
+            <w:pPr>
+              <w:pStyle w:val="ListParagraph"/>
+              <w:numPr>
+                <w:ilvl w:val="0"/>
+                <w:numId w:val="1"/>
+              </w:numPr>
+              <w:spacing w:after="0" w:line="240" w:lineRule="auto"/>
+              <w:rPr>
+                <w:rFonts w:ascii="Times New Roman" w:eastAsiaTheme="minorEastAsia" w:hAnsi="Times New Roman"/>
+                <w:lang w:val="en-IN"/>
+              </w:rPr>
+            </w:pPr>
+            <w:r>
+              <w:rPr>
+                <w:rFonts w:ascii="Times New Roman" w:eastAsiaTheme="minorEastAsia" w:hAnsi="Times New Roman"/>
+                <w:lang w:val="en-IN"/>
+              </w:rPr>
+              <w:t>BOOTSTRAP</w:t>
+            </w:r>
+          </w:p>
+        </w:tc>
+      </w:tr>
+      <w:tr>
+        <w:tc>
+          <w:tcPr>
+            <w:tcW w:w="4788" w:type="dxa"/>
+            <w:shd w:val="clear" w:color="auto" w:fill="DDD9C3" w:themeFill="background2" w:themeFillShade="E6"/>
+          </w:tcPr>
+          <w:p>
+            <w:pPr>
+              <w:spacing w:after="0" w:line="240" w:lineRule="auto"/>
+              <w:rPr>
+                <w:rFonts w:ascii="Times New Roman" w:hAnsi="Times New Roman" w:cs="Times New Roman"/>
+                <w:lang w:val="en-IN"/>
+              </w:rPr>
+            </w:pPr>
+            <w:r>
+              <w:rPr>
+                <w:rFonts w:ascii="Times New Roman" w:hAnsi="Times New Roman" w:cs="Times New Roman"/>
+                <w:lang w:val="en-IN"/>
+              </w:rPr>
+              <w:t>Back end</w:t>
+            </w:r>
+          </w:p>
+        </w:tc>
+        <w:tc>
+          <w:tcPr>
+            <w:tcW w:w="4788" w:type="dxa"/>
+            <w:shd w:val="clear" w:color="auto" w:fill="DDD9C3" w:themeFill="background2" w:themeFillShade="E6"/>
+          </w:tcPr>
+          <w:p>
+            <w:pPr>
+              <w:pStyle w:val="ListParagraph"/>
+              <w:numPr>
+                <w:ilvl w:val="0"/>
+                <w:numId w:val="1"/>
+              </w:numPr>
+              <w:spacing w:after="0" w:line="240" w:lineRule="auto"/>
+              <w:rPr>
+                <w:rFonts w:ascii="Times New Roman" w:eastAsiaTheme="minorEastAsia" w:hAnsi="Times New Roman"/>
+                <w:lang w:val="en-IN"/>
+              </w:rPr>
+            </w:pPr>
+            <w:r>
+              <w:rPr>
+                <w:rFonts w:ascii="Times New Roman" w:eastAsiaTheme="minorEastAsia" w:hAnsi="Times New Roman"/>
+                <w:lang w:val="en-IN"/>
+              </w:rPr>
+              <w:t>PHP</w:t>
             </w:r>
           </w:p>
         </w:tc>
@@ -462,17 +692,18 @@
           </w:tcPr>
           <w:p>
             <w:pPr>
-              <w:rPr>
-                <w:rFonts w:ascii="Times New Roman" w:hAnsi="Times New Roman" w:cs="Times New Roman"/>
-                <w:lang w:val="en-IN"/>
-              </w:rPr>
-            </w:pPr>
-            <w:r>
-              <w:rPr>
-                <w:rFonts w:ascii="Times New Roman" w:hAnsi="Times New Roman" w:cs="Times New Roman"/>
-                <w:lang w:val="en-IN"/>
-              </w:rPr>
-              <w:t>Back end</w:t>
+              <w:spacing w:after="0" w:line="240" w:lineRule="auto"/>
+              <w:rPr>
+                <w:rFonts w:ascii="Times New Roman" w:hAnsi="Times New Roman" w:cs="Times New Roman"/>
+                <w:lang w:val="en-IN"/>
+              </w:rPr>
+            </w:pPr>
+            <w:r>
+              <w:rPr>
+                <w:rFonts w:ascii="Times New Roman" w:hAnsi="Times New Roman" w:cs="Times New Roman"/>
+                <w:lang w:val="en-IN"/>
+              </w:rPr>
+              <w:t>Database</w:t>
             </w:r>
           </w:p>
         </w:tc>
@@ -482,17 +713,23 @@
           </w:tcPr>
           <w:p>
             <w:pPr>
-              <w:rPr>
-                <w:rFonts w:ascii="Times New Roman" w:hAnsi="Times New Roman" w:cs="Times New Roman"/>
-                <w:lang w:val="en-IN"/>
-              </w:rPr>
-            </w:pPr>
-            <w:r>
-              <w:rPr>
-                <w:rFonts w:ascii="Times New Roman" w:hAnsi="Times New Roman" w:cs="Times New Roman"/>
-                <w:lang w:val="en-IN"/>
-              </w:rPr>
-              <w:t>Php</w:t>
+              <w:pStyle w:val="ListParagraph"/>
+              <w:numPr>
+                <w:ilvl w:val="0"/>
+                <w:numId w:val="1"/>
+              </w:numPr>
+              <w:spacing w:after="0" w:line="240" w:lineRule="auto"/>
+              <w:rPr>
+                <w:rFonts w:ascii="Times New Roman" w:eastAsiaTheme="minorEastAsia" w:hAnsi="Times New Roman"/>
+                <w:lang w:val="en-IN"/>
+              </w:rPr>
+            </w:pPr>
+            <w:r>
+              <w:rPr>
+                <w:rFonts w:ascii="Times New Roman" w:eastAsiaTheme="minorEastAsia" w:hAnsi="Times New Roman"/>
+                <w:lang w:val="en-IN"/>
+              </w:rPr>
+              <w:t>RDBMS(mySql),</w:t>
             </w:r>
           </w:p>
         </w:tc>
@@ -501,82 +738,70 @@
         <w:tc>
           <w:tcPr>
             <w:tcW w:w="4788" w:type="dxa"/>
+            <w:shd w:val="clear" w:color="auto" w:fill="DDD9C3" w:themeFill="background2" w:themeFillShade="E6"/>
           </w:tcPr>
           <w:p>
             <w:pPr>
-              <w:rPr>
-                <w:rFonts w:ascii="Times New Roman" w:hAnsi="Times New Roman" w:cs="Times New Roman"/>
-                <w:lang w:val="en-IN"/>
-              </w:rPr>
-            </w:pPr>
-            <w:r>
-              <w:rPr>
-                <w:rFonts w:ascii="Times New Roman" w:hAnsi="Times New Roman" w:cs="Times New Roman"/>
-                <w:lang w:val="en-IN"/>
-              </w:rPr>
-              <w:t>Database</w:t>
+              <w:spacing w:after="0" w:line="240" w:lineRule="auto"/>
+              <w:rPr>
+                <w:rFonts w:ascii="Times New Roman" w:hAnsi="Times New Roman" w:cs="Times New Roman"/>
+                <w:lang w:val="en-IN"/>
+              </w:rPr>
+            </w:pPr>
+            <w:r>
+              <w:rPr>
+                <w:rFonts w:ascii="Times New Roman" w:hAnsi="Times New Roman" w:cs="Times New Roman"/>
+                <w:lang w:val="en-IN"/>
+              </w:rPr>
+              <w:t>Tools</w:t>
             </w:r>
           </w:p>
         </w:tc>
         <w:tc>
           <w:tcPr>
             <w:tcW w:w="4788" w:type="dxa"/>
+            <w:shd w:val="clear" w:color="auto" w:fill="DDD9C3" w:themeFill="background2" w:themeFillShade="E6"/>
           </w:tcPr>
           <w:p>
             <w:pPr>
-              <w:rPr>
-                <w:rFonts w:ascii="Times New Roman" w:hAnsi="Times New Roman" w:cs="Times New Roman"/>
-                <w:lang w:val="en-IN"/>
-              </w:rPr>
-            </w:pPr>
-            <w:r>
-              <w:rPr>
-                <w:rFonts w:ascii="Times New Roman" w:hAnsi="Times New Roman" w:cs="Times New Roman"/>
-                <w:lang w:val="en-IN"/>
-              </w:rPr>
-              <w:t>RDBMS(mySql),</w:t>
-            </w:r>
-          </w:p>
-        </w:tc>
-      </w:tr>
-      <w:tr>
-        <w:tc>
-          <w:tcPr>
-            <w:tcW w:w="4788" w:type="dxa"/>
-          </w:tcPr>
-          <w:p>
-            <w:pPr>
-              <w:rPr>
-                <w:rFonts w:ascii="Times New Roman" w:hAnsi="Times New Roman" w:cs="Times New Roman"/>
-                <w:lang w:val="en-IN"/>
-              </w:rPr>
-            </w:pPr>
-            <w:r>
-              <w:rPr>
-                <w:rFonts w:ascii="Times New Roman" w:hAnsi="Times New Roman" w:cs="Times New Roman"/>
-                <w:lang w:val="en-IN"/>
-              </w:rPr>
-              <w:t>Tools</w:t>
-            </w:r>
-          </w:p>
-        </w:tc>
-        <w:tc>
-          <w:tcPr>
-            <w:tcW w:w="4788" w:type="dxa"/>
-          </w:tcPr>
-          <w:p>
-            <w:pPr>
-              <w:rPr>
-                <w:rFonts w:ascii="Times New Roman" w:hAnsi="Times New Roman" w:cs="Times New Roman"/>
-                <w:lang w:val="en-IN"/>
-              </w:rPr>
-            </w:pPr>
-            <w:r>
-              <w:rPr>
-                <w:rFonts w:ascii="Times New Roman" w:hAnsi="Times New Roman" w:cs="Times New Roman"/>
-                <w:lang w:val="en-IN"/>
-              </w:rPr>
-              <w:t>Git, browser  dev tools(mozila,chrome)</w:t>
+              <w:pStyle w:val="ListParagraph"/>
+              <w:numPr>
+                <w:ilvl w:val="0"/>
+                <w:numId w:val="1"/>
+              </w:numPr>
+              <w:spacing w:after="0" w:line="240" w:lineRule="auto"/>
+              <w:rPr>
+                <w:rFonts w:ascii="Times New Roman" w:eastAsiaTheme="minorEastAsia" w:hAnsi="Times New Roman"/>
+                <w:lang w:val="en-IN"/>
+              </w:rPr>
+            </w:pPr>
+            <w:r>
+              <w:rPr>
+                <w:rFonts w:ascii="Times New Roman" w:eastAsiaTheme="minorEastAsia" w:hAnsi="Times New Roman"/>
+                <w:lang w:val="en-IN"/>
+              </w:rPr>
+              <w:t>Git,</w:t>
+            </w:r>
+          </w:p>
+          <w:p>
+            <w:pPr>
+              <w:pStyle w:val="ListParagraph"/>
+              <w:numPr>
+                <w:ilvl w:val="0"/>
+                <w:numId w:val="1"/>
+              </w:numPr>
+              <w:spacing w:after="0" w:line="240" w:lineRule="auto"/>
+              <w:rPr>
+                <w:rFonts w:ascii="Times New Roman" w:eastAsiaTheme="minorEastAsia" w:hAnsi="Times New Roman"/>
+                <w:lang w:val="en-IN"/>
+              </w:rPr>
+            </w:pPr>
+            <w:r>
+              <w:rPr>
+                <w:rFonts w:ascii="Times New Roman" w:eastAsiaTheme="minorEastAsia" w:hAnsi="Times New Roman"/>
+                <w:lang w:val="en-IN"/>
+              </w:rPr>
+              <w:t>browser  dev tools(mozila,chrome)</w:t>
             </w:r>
           </w:p>
         </w:tc>
@@ -608,28 +833,55 @@
           <w:szCs w:val="24"/>
           <w:lang w:val="en-IN"/>
         </w:rPr>
-        <w:t>Solo  projects:</w:t>
+        <w:t xml:space="preserve"> </w:t>
+      </w:r>
+      <w:r>
+        <w:rPr>
+          <w:b/>
+          <w:sz w:val="24"/>
+          <w:szCs w:val="24"/>
+          <w:lang w:val="en-IN"/>
+        </w:rPr>
+        <w:t>P</w:t>
+      </w:r>
+      <w:r>
+        <w:rPr>
+          <w:b/>
+          <w:sz w:val="24"/>
+          <w:szCs w:val="24"/>
+          <w:lang w:val="en-IN"/>
+        </w:rPr>
+        <w:t>rojects:</w:t>
       </w:r>
     </w:p>
     <w:tbl>
       <w:tblPr>
-        <w:tblStyle w:val="TableGrid"/>
         <w:tblW w:w="0" w:type="auto"/>
+        <w:tblBorders>
+          <w:top w:val="single" w:sz="4" w:space="0" w:color="000000"/>
+          <w:left w:val="single" w:sz="4" w:space="0" w:color="000000"/>
+          <w:bottom w:val="single" w:sz="4" w:space="0" w:color="000000"/>
+          <w:right w:val="single" w:sz="4" w:space="0" w:color="000000"/>
+          <w:insideH w:val="single" w:sz="4" w:space="0" w:color="000000"/>
+          <w:insideV w:val="single" w:sz="4" w:space="0" w:color="000000"/>
+        </w:tblBorders>
         <w:tblLook w:val="04A0"/>
       </w:tblPr>
       <w:tblGrid>
-        <w:gridCol w:w="953"/>
-        <w:gridCol w:w="1313"/>
-        <w:gridCol w:w="1552"/>
-        <w:gridCol w:w="5758"/>
+        <w:gridCol w:w="905"/>
+        <w:gridCol w:w="1147"/>
+        <w:gridCol w:w="2605"/>
+        <w:gridCol w:w="4919"/>
       </w:tblGrid>
       <w:tr>
         <w:tc>
           <w:tcPr>
             <w:tcW w:w="2394" w:type="dxa"/>
+            <w:shd w:val="clear" w:color="auto" w:fill="C4BC96" w:themeFill="background2" w:themeFillShade="BF"/>
           </w:tcPr>
           <w:p>
             <w:pPr>
+              <w:spacing w:after="0" w:line="240" w:lineRule="auto"/>
               <w:rPr>
                 <w:rFonts w:ascii="Times New Roman" w:hAnsi="Times New Roman" w:cs="Times New Roman"/>
                 <w:lang w:val="en-IN"/>
@@ -647,9 +899,11 @@
         <w:tc>
           <w:tcPr>
             <w:tcW w:w="2394" w:type="dxa"/>
+            <w:shd w:val="clear" w:color="auto" w:fill="C4BC96" w:themeFill="background2" w:themeFillShade="BF"/>
           </w:tcPr>
           <w:p>
             <w:pPr>
+              <w:spacing w:after="0" w:line="240" w:lineRule="auto"/>
               <w:rPr>
                 <w:rFonts w:ascii="Times New Roman" w:hAnsi="Times New Roman" w:cs="Times New Roman"/>
                 <w:lang w:val="en-IN"/>
@@ -667,9 +921,11 @@
         <w:tc>
           <w:tcPr>
             <w:tcW w:w="2394" w:type="dxa"/>
+            <w:shd w:val="clear" w:color="auto" w:fill="C4BC96" w:themeFill="background2" w:themeFillShade="BF"/>
           </w:tcPr>
           <w:p>
             <w:pPr>
+              <w:spacing w:after="0" w:line="240" w:lineRule="auto"/>
               <w:rPr>
                 <w:rFonts w:ascii="Times New Roman" w:hAnsi="Times New Roman" w:cs="Times New Roman"/>
                 <w:lang w:val="en-IN"/>
@@ -687,9 +943,11 @@
         <w:tc>
           <w:tcPr>
             <w:tcW w:w="2394" w:type="dxa"/>
+            <w:shd w:val="clear" w:color="auto" w:fill="C4BC96" w:themeFill="background2" w:themeFillShade="BF"/>
           </w:tcPr>
           <w:p>
             <w:pPr>
+              <w:spacing w:after="0" w:line="240" w:lineRule="auto"/>
               <w:rPr>
                 <w:rFonts w:ascii="Times New Roman" w:hAnsi="Times New Roman" w:cs="Times New Roman"/>
                 <w:lang w:val="en-IN"/>
@@ -712,6 +970,7 @@
           </w:tcPr>
           <w:p>
             <w:pPr>
+              <w:spacing w:after="0" w:line="240" w:lineRule="auto"/>
               <w:rPr>
                 <w:rFonts w:ascii="Times New Roman" w:hAnsi="Times New Roman" w:cs="Times New Roman"/>
                 <w:lang w:val="en-IN"/>
@@ -732,24 +991,26 @@
           </w:tcPr>
           <w:p>
             <w:pPr>
-              <w:rPr>
-                <w:rFonts w:ascii="Times New Roman" w:hAnsi="Times New Roman" w:cs="Times New Roman"/>
-                <w:lang w:val="en-IN"/>
-              </w:rPr>
-            </w:pPr>
-            <w:r>
-              <w:rPr>
-                <w:rFonts w:ascii="Times New Roman" w:hAnsi="Times New Roman" w:cs="Times New Roman"/>
-                <w:lang w:val="en-IN"/>
-              </w:rPr>
-              <w:t>M</w:t>
-            </w:r>
-            <w:r>
-              <w:rPr>
-                <w:rFonts w:ascii="Times New Roman" w:hAnsi="Times New Roman" w:cs="Times New Roman"/>
-                <w:lang w:val="en-IN"/>
-              </w:rPr>
-              <w:t>obile responsive websites(MRW)</w:t>
+              <w:spacing w:after="0" w:line="240" w:lineRule="auto"/>
+              <w:rPr>
+                <w:rFonts w:ascii="Times New Roman" w:hAnsi="Times New Roman" w:cs="Times New Roman"/>
+                <w:lang w:val="en-IN"/>
+              </w:rPr>
+            </w:pPr>
+            <w:r>
+              <w:rPr>
+                <w:rFonts w:ascii="Times New Roman" w:hAnsi="Times New Roman" w:cs="Times New Roman"/>
+                <w:lang w:val="en-IN"/>
+              </w:rPr>
+              <w:t>Mobile responsive websites(</w:t>
+            </w:r>
+            <w:r>
+              <w:rPr>
+                <w:rFonts w:ascii="Times New Roman" w:hAnsi="Times New Roman" w:cs="Times New Roman"/>
+                <w:lang w:val="en-IN"/>
+              </w:rPr>
+              <w:lastRenderedPageBreak/>
+              <w:t>MRW)</w:t>
             </w:r>
           </w:p>
         </w:tc>
@@ -759,39 +1020,109 @@
           </w:tcPr>
           <w:p>
             <w:pPr>
-              <w:rPr>
-                <w:rFonts w:ascii="Times New Roman" w:hAnsi="Times New Roman" w:cs="Times New Roman"/>
-                <w:lang w:val="en-IN"/>
-              </w:rPr>
-            </w:pPr>
-            <w:r>
-              <w:rPr>
-                <w:rFonts w:ascii="Times New Roman" w:hAnsi="Times New Roman" w:cs="Times New Roman"/>
-                <w:lang w:val="en-IN"/>
-              </w:rPr>
-              <w:t>Language: H</w:t>
-            </w:r>
-            <w:r>
-              <w:rPr>
-                <w:rFonts w:ascii="Times New Roman" w:hAnsi="Times New Roman" w:cs="Times New Roman"/>
-                <w:lang w:val="en-IN"/>
-              </w:rPr>
-              <w:t>tml, css.</w:t>
-            </w:r>
-          </w:p>
-          <w:p>
-            <w:pPr>
-              <w:rPr>
-                <w:rFonts w:ascii="Times New Roman" w:hAnsi="Times New Roman" w:cs="Times New Roman"/>
-                <w:lang w:val="en-IN"/>
-              </w:rPr>
-            </w:pPr>
-            <w:r>
-              <w:rPr>
-                <w:rFonts w:ascii="Times New Roman" w:hAnsi="Times New Roman" w:cs="Times New Roman"/>
-                <w:lang w:val="en-IN"/>
-              </w:rPr>
-              <w:t>Technique:@media query</w:t>
+              <w:pStyle w:val="ListParagraph"/>
+              <w:numPr>
+                <w:ilvl w:val="0"/>
+                <w:numId w:val="2"/>
+              </w:numPr>
+              <w:spacing w:after="0" w:line="240" w:lineRule="auto"/>
+              <w:rPr>
+                <w:rFonts w:ascii="Times New Roman" w:eastAsiaTheme="minorEastAsia" w:hAnsi="Times New Roman"/>
+                <w:lang w:val="en-IN"/>
+              </w:rPr>
+            </w:pPr>
+            <w:r>
+              <w:rPr>
+                <w:rFonts w:ascii="Times New Roman" w:eastAsiaTheme="minorEastAsia" w:hAnsi="Times New Roman"/>
+                <w:lang w:val="en-IN"/>
+              </w:rPr>
+              <w:lastRenderedPageBreak/>
+              <w:t xml:space="preserve">Language:     </w:t>
+            </w:r>
+          </w:p>
+          <w:p>
+            <w:pPr>
+              <w:pStyle w:val="ListParagraph"/>
+              <w:numPr>
+                <w:ilvl w:val="0"/>
+                <w:numId w:val="3"/>
+              </w:numPr>
+              <w:spacing w:after="0" w:line="240" w:lineRule="auto"/>
+              <w:rPr>
+                <w:rFonts w:ascii="Times New Roman" w:eastAsiaTheme="minorEastAsia" w:hAnsi="Times New Roman"/>
+                <w:lang w:val="en-IN"/>
+              </w:rPr>
+            </w:pPr>
+            <w:r>
+              <w:rPr>
+                <w:rFonts w:ascii="Times New Roman" w:eastAsiaTheme="minorEastAsia" w:hAnsi="Times New Roman"/>
+                <w:lang w:val="en-IN"/>
+              </w:rPr>
+              <w:t>Html,</w:t>
+            </w:r>
+          </w:p>
+          <w:p>
+            <w:pPr>
+              <w:pStyle w:val="ListParagraph"/>
+              <w:numPr>
+                <w:ilvl w:val="0"/>
+                <w:numId w:val="3"/>
+              </w:numPr>
+              <w:spacing w:after="0" w:line="240" w:lineRule="auto"/>
+              <w:rPr>
+                <w:rFonts w:ascii="Times New Roman" w:eastAsiaTheme="minorEastAsia" w:hAnsi="Times New Roman"/>
+                <w:lang w:val="en-IN"/>
+              </w:rPr>
+            </w:pPr>
+            <w:r>
+              <w:rPr>
+                <w:rFonts w:ascii="Times New Roman" w:eastAsiaTheme="minorEastAsia" w:hAnsi="Times New Roman"/>
+                <w:lang w:val="en-IN"/>
+              </w:rPr>
+              <w:t>css.</w:t>
+            </w:r>
+          </w:p>
+          <w:p>
+            <w:pPr>
+              <w:pStyle w:val="ListParagraph"/>
+              <w:numPr>
+                <w:ilvl w:val="0"/>
+                <w:numId w:val="2"/>
+              </w:numPr>
+              <w:spacing w:after="0" w:line="240" w:lineRule="auto"/>
+              <w:rPr>
+                <w:rFonts w:ascii="Times New Roman" w:eastAsiaTheme="minorEastAsia" w:hAnsi="Times New Roman"/>
+                <w:lang w:val="en-IN"/>
+              </w:rPr>
+            </w:pPr>
+            <w:r>
+              <w:rPr>
+                <w:rFonts w:ascii="Times New Roman" w:eastAsiaTheme="minorEastAsia" w:hAnsi="Times New Roman"/>
+                <w:lang w:val="en-IN"/>
+              </w:rPr>
+              <w:t>Technique:</w:t>
+            </w:r>
+          </w:p>
+          <w:p>
+            <w:pPr>
+              <w:pStyle w:val="ListParagraph"/>
+              <w:numPr>
+                <w:ilvl w:val="0"/>
+                <w:numId w:val="4"/>
+              </w:numPr>
+              <w:spacing w:after="0" w:line="240" w:lineRule="auto"/>
+              <w:rPr>
+                <w:rFonts w:ascii="Times New Roman" w:eastAsiaTheme="minorEastAsia" w:hAnsi="Times New Roman"/>
+                <w:lang w:val="en-IN"/>
+              </w:rPr>
+            </w:pPr>
+            <w:r>
+              <w:rPr>
+                <w:rFonts w:ascii="Times New Roman" w:eastAsiaTheme="minorEastAsia" w:hAnsi="Times New Roman"/>
+                <w:lang w:val="en-IN"/>
+              </w:rPr>
+              <w:lastRenderedPageBreak/>
+              <w:t>@media query</w:t>
             </w:r>
           </w:p>
         </w:tc>
@@ -801,18 +1132,22 @@
           </w:tcPr>
           <w:p>
             <w:pPr>
-              <w:rPr>
-                <w:rFonts w:ascii="Times New Roman" w:hAnsi="Times New Roman" w:cs="Times New Roman"/>
-                <w:lang w:val="en-IN"/>
-              </w:rPr>
-            </w:pPr>
-            <w:r>
-              <w:rPr>
-                <w:rFonts w:ascii="Times New Roman" w:hAnsi="Times New Roman" w:cs="Times New Roman"/>
-                <w:lang w:val="en-IN"/>
-              </w:rPr>
-              <w:t>https://chakraborty89subhajit.github.io/profile_website/html/web_dev_project.html</w:t>
-            </w:r>
+              <w:spacing w:after="0" w:line="240" w:lineRule="auto"/>
+              <w:rPr>
+                <w:rFonts w:ascii="Times New Roman" w:hAnsi="Times New Roman" w:cs="Times New Roman"/>
+                <w:lang w:val="en-IN"/>
+              </w:rPr>
+            </w:pPr>
+            <w:hyperlink r:id="rId10" w:history="1">
+              <w:r>
+                <w:rPr>
+                  <w:rStyle w:val="Hyperlink"/>
+                  <w:rFonts w:ascii="Times New Roman" w:hAnsi="Times New Roman" w:cs="Times New Roman"/>
+                  <w:lang w:val="en-IN"/>
+                </w:rPr>
+                <w:t>https://chakraborty89subhajit.github.io/profile_website/html/web_dev_project.html</w:t>
+              </w:r>
+            </w:hyperlink>
           </w:p>
         </w:tc>
       </w:tr>
@@ -820,36 +1155,34 @@
         <w:tc>
           <w:tcPr>
             <w:tcW w:w="2394" w:type="dxa"/>
+            <w:shd w:val="clear" w:color="auto" w:fill="DDD9C3" w:themeFill="background2" w:themeFillShade="E6"/>
           </w:tcPr>
           <w:p>
             <w:pPr>
-              <w:rPr>
-                <w:rFonts w:ascii="Times New Roman" w:hAnsi="Times New Roman" w:cs="Times New Roman"/>
-                <w:lang w:val="en-IN"/>
-              </w:rPr>
-            </w:pPr>
-            <w:r>
-              <w:rPr>
-                <w:rFonts w:ascii="Times New Roman" w:hAnsi="Times New Roman" w:cs="Times New Roman"/>
-                <w:lang w:val="en-IN"/>
-              </w:rPr>
-              <w:t>cash</w:t>
-            </w:r>
-            <w:r>
-              <w:rPr>
-                <w:rFonts w:ascii="Times New Roman" w:hAnsi="Times New Roman" w:cs="Times New Roman"/>
-                <w:lang w:val="en-IN"/>
-              </w:rPr>
-              <w:t xml:space="preserve"> counter</w:t>
+              <w:spacing w:after="0" w:line="240" w:lineRule="auto"/>
+              <w:rPr>
+                <w:rFonts w:ascii="Times New Roman" w:hAnsi="Times New Roman" w:cs="Times New Roman"/>
+                <w:lang w:val="en-IN"/>
+              </w:rPr>
+            </w:pPr>
+            <w:r>
+              <w:rPr>
+                <w:rFonts w:ascii="Times New Roman" w:hAnsi="Times New Roman" w:cs="Times New Roman"/>
+                <w:lang w:val="en-IN"/>
+              </w:rPr>
+              <w:lastRenderedPageBreak/>
+              <w:t>cash counter</w:t>
             </w:r>
           </w:p>
         </w:tc>
         <w:tc>
           <w:tcPr>
             <w:tcW w:w="2394" w:type="dxa"/>
+            <w:shd w:val="clear" w:color="auto" w:fill="DDD9C3" w:themeFill="background2" w:themeFillShade="E6"/>
           </w:tcPr>
           <w:p>
             <w:pPr>
+              <w:spacing w:after="0" w:line="240" w:lineRule="auto"/>
               <w:rPr>
                 <w:rFonts w:ascii="Times New Roman" w:hAnsi="Times New Roman" w:cs="Times New Roman"/>
                 <w:lang w:val="en-IN"/>
@@ -867,35 +1200,65 @@
         <w:tc>
           <w:tcPr>
             <w:tcW w:w="2394" w:type="dxa"/>
+            <w:shd w:val="clear" w:color="auto" w:fill="DDD9C3" w:themeFill="background2" w:themeFillShade="E6"/>
           </w:tcPr>
           <w:p>
             <w:pPr>
-              <w:rPr>
-                <w:rFonts w:ascii="Times New Roman" w:hAnsi="Times New Roman" w:cs="Times New Roman"/>
-                <w:lang w:val="en-IN"/>
-              </w:rPr>
-            </w:pPr>
-            <w:r>
-              <w:rPr>
-                <w:rFonts w:ascii="Times New Roman" w:hAnsi="Times New Roman" w:cs="Times New Roman"/>
-                <w:lang w:val="en-IN"/>
-              </w:rPr>
-              <w:t>Language:php,html.</w:t>
+              <w:pStyle w:val="ListParagraph"/>
+              <w:numPr>
+                <w:ilvl w:val="0"/>
+                <w:numId w:val="5"/>
+              </w:numPr>
+              <w:spacing w:after="0" w:line="240" w:lineRule="auto"/>
+              <w:rPr>
+                <w:rFonts w:ascii="Times New Roman" w:eastAsiaTheme="minorEastAsia" w:hAnsi="Times New Roman"/>
+                <w:lang w:val="en-IN"/>
+              </w:rPr>
+            </w:pPr>
+            <w:r>
+              <w:rPr>
+                <w:rFonts w:ascii="Times New Roman" w:eastAsiaTheme="minorEastAsia" w:hAnsi="Times New Roman"/>
+                <w:lang w:val="en-IN"/>
+              </w:rPr>
+              <w:t>Frontend :html.</w:t>
+            </w:r>
+          </w:p>
+          <w:p>
+            <w:pPr>
+              <w:pStyle w:val="ListParagraph"/>
+              <w:numPr>
+                <w:ilvl w:val="0"/>
+                <w:numId w:val="5"/>
+              </w:numPr>
+              <w:spacing w:after="0" w:line="240" w:lineRule="auto"/>
+              <w:rPr>
+                <w:rFonts w:ascii="Times New Roman" w:eastAsiaTheme="minorEastAsia" w:hAnsi="Times New Roman"/>
+                <w:lang w:val="en-IN"/>
+              </w:rPr>
+            </w:pPr>
+            <w:r>
+              <w:rPr>
+                <w:rFonts w:ascii="Times New Roman" w:eastAsiaTheme="minorEastAsia" w:hAnsi="Times New Roman"/>
+                <w:lang w:val="en-IN"/>
+              </w:rPr>
+              <w:t>Backend: php(core)</w:t>
             </w:r>
           </w:p>
         </w:tc>
         <w:tc>
           <w:tcPr>
             <w:tcW w:w="2394" w:type="dxa"/>
+            <w:shd w:val="clear" w:color="auto" w:fill="DDD9C3" w:themeFill="background2" w:themeFillShade="E6"/>
           </w:tcPr>
           <w:p>
             <w:pPr>
-              <w:rPr>
-                <w:rFonts w:ascii="Times New Roman" w:hAnsi="Times New Roman" w:cs="Times New Roman"/>
-                <w:lang w:val="en-IN"/>
-              </w:rPr>
-            </w:pPr>
-            <w:hyperlink r:id="rId9" w:history="1">
+              <w:spacing w:after="0" w:line="240" w:lineRule="auto"/>
+              <w:rPr>
+                <w:rFonts w:ascii="Times New Roman" w:hAnsi="Times New Roman" w:cs="Times New Roman"/>
+                <w:lang w:val="en-IN"/>
+              </w:rPr>
+            </w:pPr>
+            <w:hyperlink r:id="rId11" w:history="1">
               <w:r>
                 <w:rPr>
                   <w:rStyle w:val="Hyperlink"/>
@@ -913,7 +1276,7 @@
               </w:rPr>
               <w:t>/</w:t>
             </w:r>
-            <w:hyperlink r:id="rId10" w:history="1">
+            <w:hyperlink r:id="rId12" w:history="1">
               <w:r>
                 <w:rPr>
                   <w:rStyle w:val="Hyperlink"/>
@@ -934,25 +1297,18 @@
           </w:tcPr>
           <w:p>
             <w:pPr>
-              <w:rPr>
-                <w:rFonts w:ascii="Times New Roman" w:hAnsi="Times New Roman" w:cs="Times New Roman"/>
-                <w:lang w:val="en-IN"/>
-              </w:rPr>
-            </w:pPr>
-            <w:r>
-              <w:rPr>
-                <w:rFonts w:ascii="Times New Roman" w:hAnsi="Times New Roman" w:cs="Times New Roman"/>
-                <w:lang w:val="en-IN"/>
-              </w:rPr>
-              <w:t xml:space="preserve">CURD application using oop and </w:t>
-            </w:r>
-            <w:r>
-              <w:rPr>
-                <w:rFonts w:ascii="Times New Roman" w:hAnsi="Times New Roman" w:cs="Times New Roman"/>
-                <w:lang w:val="en-IN"/>
-              </w:rPr>
-              <w:lastRenderedPageBreak/>
-              <w:t>PDO</w:t>
+              <w:spacing w:after="0" w:line="240" w:lineRule="auto"/>
+              <w:rPr>
+                <w:rFonts w:ascii="Times New Roman" w:hAnsi="Times New Roman" w:cs="Times New Roman"/>
+                <w:lang w:val="en-IN"/>
+              </w:rPr>
+            </w:pPr>
+            <w:r>
+              <w:rPr>
+                <w:rFonts w:ascii="Times New Roman" w:hAnsi="Times New Roman" w:cs="Times New Roman"/>
+                <w:lang w:val="en-IN"/>
+              </w:rPr>
+              <w:t>CURD application using oop and PDO</w:t>
             </w:r>
           </w:p>
         </w:tc>
@@ -962,77 +1318,50 @@
           </w:tcPr>
           <w:p>
             <w:pPr>
-              <w:rPr>
-                <w:rFonts w:ascii="Times New Roman" w:hAnsi="Times New Roman" w:cs="Times New Roman"/>
-                <w:lang w:val="en-IN"/>
-              </w:rPr>
-            </w:pPr>
-            <w:r>
-              <w:rPr>
-                <w:rFonts w:ascii="Times New Roman" w:hAnsi="Times New Roman" w:cs="Times New Roman"/>
-                <w:lang w:val="en-IN"/>
-              </w:rPr>
-              <w:lastRenderedPageBreak/>
+              <w:spacing w:after="0" w:line="240" w:lineRule="auto"/>
+              <w:rPr>
+                <w:rFonts w:ascii="Times New Roman" w:hAnsi="Times New Roman" w:cs="Times New Roman"/>
+                <w:lang w:val="en-IN"/>
+              </w:rPr>
+            </w:pPr>
+            <w:r>
+              <w:rPr>
+                <w:rFonts w:ascii="Times New Roman" w:hAnsi="Times New Roman" w:cs="Times New Roman"/>
+                <w:lang w:val="en-IN"/>
+              </w:rPr>
               <w:t>Browser base database operations</w:t>
             </w:r>
           </w:p>
           <w:p>
             <w:pPr>
-              <w:rPr>
-                <w:rFonts w:ascii="Times New Roman" w:hAnsi="Times New Roman" w:cs="Times New Roman"/>
-                <w:lang w:val="en-IN"/>
-              </w:rPr>
-            </w:pPr>
-            <w:r>
-              <w:rPr>
-                <w:rFonts w:ascii="Times New Roman" w:hAnsi="Times New Roman" w:cs="Times New Roman"/>
-                <w:lang w:val="en-IN"/>
-              </w:rPr>
-              <w:t>(create,upda</w:t>
-            </w:r>
-            <w:r>
-              <w:rPr>
-                <w:rFonts w:ascii="Times New Roman" w:hAnsi="Times New Roman" w:cs="Times New Roman"/>
-                <w:lang w:val="en-IN"/>
-              </w:rPr>
-              <w:lastRenderedPageBreak/>
-              <w:t>te</w:t>
-            </w:r>
-            <w:r>
-              <w:rPr>
-                <w:rFonts w:ascii="Times New Roman" w:hAnsi="Times New Roman" w:cs="Times New Roman"/>
-                <w:lang w:val="en-IN"/>
-              </w:rPr>
-              <w:t>,</w:t>
-            </w:r>
-            <w:r>
-              <w:rPr>
-                <w:rFonts w:ascii="Times New Roman" w:hAnsi="Times New Roman" w:cs="Times New Roman"/>
-                <w:lang w:val="en-IN"/>
-              </w:rPr>
-              <w:t xml:space="preserve"> read,</w:t>
-            </w:r>
-          </w:p>
-          <w:p>
-            <w:pPr>
-              <w:rPr>
-                <w:rFonts w:ascii="Times New Roman" w:hAnsi="Times New Roman" w:cs="Times New Roman"/>
-                <w:lang w:val="en-IN"/>
-              </w:rPr>
-            </w:pPr>
-            <w:r>
-              <w:rPr>
-                <w:rFonts w:ascii="Times New Roman" w:hAnsi="Times New Roman" w:cs="Times New Roman"/>
-                <w:lang w:val="en-IN"/>
-              </w:rPr>
-              <w:t xml:space="preserve">delete) </w:t>
-            </w:r>
-            <w:r>
-              <w:rPr>
-                <w:rFonts w:ascii="Times New Roman" w:hAnsi="Times New Roman" w:cs="Times New Roman"/>
-                <w:lang w:val="en-IN"/>
-              </w:rPr>
-              <w:t>app</w:t>
+              <w:spacing w:after="0" w:line="240" w:lineRule="auto"/>
+              <w:rPr>
+                <w:rFonts w:ascii="Times New Roman" w:hAnsi="Times New Roman" w:cs="Times New Roman"/>
+                <w:lang w:val="en-IN"/>
+              </w:rPr>
+            </w:pPr>
+            <w:r>
+              <w:rPr>
+                <w:rFonts w:ascii="Times New Roman" w:hAnsi="Times New Roman" w:cs="Times New Roman"/>
+                <w:lang w:val="en-IN"/>
+              </w:rPr>
+              <w:t>(create,update, read,</w:t>
+            </w:r>
+          </w:p>
+          <w:p>
+            <w:pPr>
+              <w:spacing w:after="0" w:line="240" w:lineRule="auto"/>
+              <w:rPr>
+                <w:rFonts w:ascii="Times New Roman" w:hAnsi="Times New Roman" w:cs="Times New Roman"/>
+                <w:lang w:val="en-IN"/>
+              </w:rPr>
+            </w:pPr>
+            <w:r>
+              <w:rPr>
+                <w:rFonts w:ascii="Times New Roman" w:hAnsi="Times New Roman" w:cs="Times New Roman"/>
+                <w:lang w:val="en-IN"/>
+              </w:rPr>
+              <w:t>delete) app</w:t>
             </w:r>
           </w:p>
         </w:tc>
@@ -1042,55 +1371,86 @@
           </w:tcPr>
           <w:p>
             <w:pPr>
-              <w:rPr>
-                <w:rFonts w:ascii="Times New Roman" w:hAnsi="Times New Roman" w:cs="Times New Roman"/>
-                <w:lang w:val="en-IN"/>
-              </w:rPr>
-            </w:pPr>
-            <w:r>
-              <w:rPr>
-                <w:rFonts w:ascii="Times New Roman" w:hAnsi="Times New Roman" w:cs="Times New Roman"/>
-                <w:lang w:val="en-IN"/>
-              </w:rPr>
-              <w:lastRenderedPageBreak/>
-              <w:t>FE:  html, css. BE: php.</w:t>
-            </w:r>
-          </w:p>
-          <w:p>
-            <w:pPr>
-              <w:rPr>
-                <w:rFonts w:ascii="Times New Roman" w:hAnsi="Times New Roman" w:cs="Times New Roman"/>
-                <w:lang w:val="en-IN"/>
-              </w:rPr>
-            </w:pPr>
-            <w:r>
-              <w:rPr>
-                <w:rFonts w:ascii="Times New Roman" w:hAnsi="Times New Roman" w:cs="Times New Roman"/>
-                <w:lang w:val="en-IN"/>
-              </w:rPr>
-              <w:t>DB: mySQL</w:t>
-            </w:r>
-            <w:r>
-              <w:rPr>
-                <w:rFonts w:ascii="Times New Roman" w:hAnsi="Times New Roman" w:cs="Times New Roman"/>
-                <w:lang w:val="en-IN"/>
-              </w:rPr>
-              <w:t>.</w:t>
-            </w:r>
-            <w:r>
-              <w:rPr>
-                <w:rFonts w:ascii="Times New Roman" w:hAnsi="Times New Roman" w:cs="Times New Roman"/>
-                <w:lang w:val="en-IN"/>
-              </w:rPr>
-              <w:t xml:space="preserve"> .Technique: object oriented </w:t>
-            </w:r>
-            <w:r>
-              <w:rPr>
-                <w:rFonts w:ascii="Times New Roman" w:hAnsi="Times New Roman" w:cs="Times New Roman"/>
-                <w:lang w:val="en-IN"/>
-              </w:rPr>
-              <w:lastRenderedPageBreak/>
-              <w:t>programming.</w:t>
+              <w:pStyle w:val="ListParagraph"/>
+              <w:numPr>
+                <w:ilvl w:val="0"/>
+                <w:numId w:val="6"/>
+              </w:numPr>
+              <w:spacing w:after="0" w:line="240" w:lineRule="auto"/>
+              <w:rPr>
+                <w:rFonts w:ascii="Times New Roman" w:eastAsiaTheme="minorEastAsia" w:hAnsi="Times New Roman"/>
+                <w:lang w:val="en-IN"/>
+              </w:rPr>
+            </w:pPr>
+            <w:r>
+              <w:rPr>
+                <w:rFonts w:ascii="Times New Roman" w:eastAsiaTheme="minorEastAsia" w:hAnsi="Times New Roman"/>
+                <w:lang w:val="en-IN"/>
+              </w:rPr>
+              <w:t xml:space="preserve">Frontend:  html, css. </w:t>
+            </w:r>
+          </w:p>
+          <w:p>
+            <w:pPr>
+              <w:pStyle w:val="ListParagraph"/>
+              <w:numPr>
+                <w:ilvl w:val="0"/>
+                <w:numId w:val="6"/>
+              </w:numPr>
+              <w:spacing w:after="0" w:line="240" w:lineRule="auto"/>
+              <w:rPr>
+                <w:rFonts w:ascii="Times New Roman" w:eastAsiaTheme="minorEastAsia" w:hAnsi="Times New Roman"/>
+                <w:lang w:val="en-IN"/>
+              </w:rPr>
+            </w:pPr>
+            <w:r>
+              <w:rPr>
+                <w:rFonts w:ascii="Times New Roman" w:eastAsiaTheme="minorEastAsia" w:hAnsi="Times New Roman"/>
+                <w:lang w:val="en-IN"/>
+              </w:rPr>
+              <w:t>Backend: php.</w:t>
+            </w:r>
+          </w:p>
+          <w:p>
+            <w:pPr>
+              <w:pStyle w:val="ListParagraph"/>
+              <w:numPr>
+                <w:ilvl w:val="0"/>
+                <w:numId w:val="6"/>
+              </w:numPr>
+              <w:spacing w:after="0" w:line="240" w:lineRule="auto"/>
+              <w:rPr>
+                <w:rFonts w:ascii="Times New Roman" w:eastAsiaTheme="minorEastAsia" w:hAnsi="Times New Roman"/>
+                <w:lang w:val="en-IN"/>
+              </w:rPr>
+            </w:pPr>
+            <w:r>
+              <w:rPr>
+                <w:rFonts w:ascii="Times New Roman" w:eastAsiaTheme="minorEastAsia" w:hAnsi="Times New Roman"/>
+                <w:lang w:val="en-IN"/>
+              </w:rPr>
+              <w:t>Database: mySQL .</w:t>
+            </w:r>
+          </w:p>
+          <w:p>
+            <w:pPr>
+              <w:pStyle w:val="ListParagraph"/>
+              <w:numPr>
+                <w:ilvl w:val="0"/>
+                <w:numId w:val="6"/>
+              </w:numPr>
+              <w:spacing w:after="0" w:line="240" w:lineRule="auto"/>
+              <w:rPr>
+                <w:rFonts w:ascii="Times New Roman" w:eastAsiaTheme="minorEastAsia" w:hAnsi="Times New Roman"/>
+                <w:lang w:val="en-IN"/>
+              </w:rPr>
+            </w:pPr>
+            <w:r>
+              <w:rPr>
+                <w:rFonts w:ascii="Times New Roman" w:eastAsiaTheme="minorEastAsia" w:hAnsi="Times New Roman"/>
+                <w:lang w:val="en-IN"/>
+              </w:rPr>
+              <w:t>Technique: object oriented programming</w:t>
             </w:r>
           </w:p>
         </w:tc>
@@ -1100,12 +1460,13 @@
           </w:tcPr>
           <w:p>
             <w:pPr>
-              <w:rPr>
-                <w:rFonts w:ascii="Times New Roman" w:hAnsi="Times New Roman" w:cs="Times New Roman"/>
-                <w:lang w:val="en-IN"/>
-              </w:rPr>
-            </w:pPr>
-            <w:hyperlink r:id="rId11" w:history="1">
+              <w:spacing w:after="0" w:line="240" w:lineRule="auto"/>
+              <w:rPr>
+                <w:rFonts w:ascii="Times New Roman" w:hAnsi="Times New Roman" w:cs="Times New Roman"/>
+                <w:lang w:val="en-IN"/>
+              </w:rPr>
+            </w:pPr>
+            <w:hyperlink r:id="rId13" w:history="1">
               <w:r>
                 <w:rPr>
                   <w:rStyle w:val="Hyperlink"/>
@@ -1123,7 +1484,7 @@
               </w:rPr>
               <w:t>/</w:t>
             </w:r>
-            <w:hyperlink r:id="rId12" w:history="1">
+            <w:hyperlink r:id="rId14" w:history="1">
               <w:r>
                 <w:rPr>
                   <w:rStyle w:val="Hyperlink"/>
@@ -1141,18 +1502,21 @@
         <w:tc>
           <w:tcPr>
             <w:tcW w:w="2394" w:type="dxa"/>
+            <w:shd w:val="clear" w:color="auto" w:fill="DDD9C3" w:themeFill="background2" w:themeFillShade="E6"/>
           </w:tcPr>
           <w:p>
             <w:pPr>
-              <w:rPr>
-                <w:lang w:val="en-IN"/>
-              </w:rPr>
-            </w:pPr>
-            <w:r>
-              <w:rPr>
-                <w:lang w:val="en-IN"/>
-              </w:rPr>
-              <w:lastRenderedPageBreak/>
+              <w:spacing w:after="0" w:line="240" w:lineRule="auto"/>
+              <w:rPr>
+                <w:rFonts w:ascii="Times New Roman" w:hAnsi="Times New Roman" w:cs="Times New Roman"/>
+                <w:lang w:val="en-IN"/>
+              </w:rPr>
+            </w:pPr>
+            <w:r>
+              <w:rPr>
+                <w:rFonts w:ascii="Times New Roman" w:hAnsi="Times New Roman" w:cs="Times New Roman"/>
+                <w:lang w:val="en-IN"/>
+              </w:rPr>
               <w:t>MVC layout</w:t>
             </w:r>
           </w:p>
@@ -1160,9 +1524,11 @@
         <w:tc>
           <w:tcPr>
             <w:tcW w:w="2394" w:type="dxa"/>
+            <w:shd w:val="clear" w:color="auto" w:fill="DDD9C3" w:themeFill="background2" w:themeFillShade="E6"/>
           </w:tcPr>
           <w:p>
             <w:pPr>
+              <w:spacing w:after="0" w:line="240" w:lineRule="auto"/>
               <w:rPr>
                 <w:lang w:val="en-IN"/>
               </w:rPr>
@@ -1178,33 +1544,141 @@
         <w:tc>
           <w:tcPr>
             <w:tcW w:w="2394" w:type="dxa"/>
+            <w:shd w:val="clear" w:color="auto" w:fill="DDD9C3" w:themeFill="background2" w:themeFillShade="E6"/>
           </w:tcPr>
           <w:p>
             <w:pPr>
-              <w:rPr>
-                <w:lang w:val="en-IN"/>
-              </w:rPr>
-            </w:pPr>
-            <w:r>
-              <w:rPr>
-                <w:lang w:val="en-IN"/>
-              </w:rPr>
-              <w:t>Language : php</w:t>
+              <w:pStyle w:val="ListParagraph"/>
+              <w:numPr>
+                <w:ilvl w:val="0"/>
+                <w:numId w:val="7"/>
+              </w:numPr>
+              <w:spacing w:after="0" w:line="240" w:lineRule="auto"/>
+              <w:rPr>
+                <w:rFonts w:asciiTheme="minorHAnsi" w:eastAsiaTheme="minorEastAsia" w:hAnsiTheme="minorHAnsi" w:cstheme="minorBidi"/>
+                <w:lang w:val="en-IN"/>
+              </w:rPr>
+            </w:pPr>
+            <w:r>
+              <w:rPr>
+                <w:rFonts w:asciiTheme="minorHAnsi" w:eastAsiaTheme="minorEastAsia" w:hAnsiTheme="minorHAnsi" w:cstheme="minorBidi"/>
+                <w:lang w:val="en-IN"/>
+              </w:rPr>
+              <w:t>Frontend:Html</w:t>
+            </w:r>
+          </w:p>
+          <w:p>
+            <w:pPr>
+              <w:pStyle w:val="ListParagraph"/>
+              <w:numPr>
+                <w:ilvl w:val="0"/>
+                <w:numId w:val="7"/>
+              </w:numPr>
+              <w:spacing w:after="0" w:line="240" w:lineRule="auto"/>
+              <w:rPr>
+                <w:rFonts w:asciiTheme="minorHAnsi" w:eastAsiaTheme="minorEastAsia" w:hAnsiTheme="minorHAnsi" w:cstheme="minorBidi"/>
+                <w:lang w:val="en-IN"/>
+              </w:rPr>
+            </w:pPr>
+            <w:r>
+              <w:rPr>
+                <w:rFonts w:asciiTheme="minorHAnsi" w:eastAsiaTheme="minorEastAsia" w:hAnsiTheme="minorHAnsi" w:cstheme="minorBidi"/>
+                <w:lang w:val="en-IN"/>
+              </w:rPr>
+              <w:t>Backend:php</w:t>
+            </w:r>
+          </w:p>
+          <w:p>
+            <w:pPr>
+              <w:pStyle w:val="ListParagraph"/>
+              <w:spacing w:after="0" w:line="240" w:lineRule="auto"/>
+              <w:rPr>
+                <w:rFonts w:asciiTheme="minorHAnsi" w:eastAsiaTheme="minorEastAsia" w:hAnsiTheme="minorHAnsi" w:cstheme="minorBidi"/>
+                <w:lang w:val="en-IN"/>
+              </w:rPr>
+            </w:pPr>
+            <w:r>
+              <w:rPr>
+                <w:rFonts w:asciiTheme="minorHAnsi" w:eastAsiaTheme="minorEastAsia" w:hAnsiTheme="minorHAnsi" w:cstheme="minorBidi"/>
+                <w:lang w:val="en-IN"/>
+              </w:rPr>
+              <w:t>(core)</w:t>
+            </w:r>
+          </w:p>
+          <w:p>
+            <w:pPr>
+              <w:pStyle w:val="ListParagraph"/>
+              <w:numPr>
+                <w:ilvl w:val="0"/>
+                <w:numId w:val="8"/>
+              </w:numPr>
+              <w:spacing w:after="0" w:line="240" w:lineRule="auto"/>
+              <w:rPr>
+                <w:rFonts w:asciiTheme="minorHAnsi" w:eastAsiaTheme="minorEastAsia" w:hAnsiTheme="minorHAnsi" w:cstheme="minorBidi"/>
+                <w:lang w:val="en-IN"/>
+              </w:rPr>
+            </w:pPr>
+            <w:r>
+              <w:rPr>
+                <w:rFonts w:ascii="Times New Roman" w:eastAsiaTheme="minorEastAsia" w:hAnsi="Times New Roman"/>
+                <w:lang w:val="en-IN"/>
+              </w:rPr>
+              <w:t>Technique: object oriented programming</w:t>
+            </w:r>
+          </w:p>
+          <w:p>
+            <w:pPr>
+              <w:pStyle w:val="ListParagraph"/>
+              <w:numPr>
+                <w:ilvl w:val="0"/>
+                <w:numId w:val="8"/>
+              </w:numPr>
+              <w:spacing w:after="0" w:line="240" w:lineRule="auto"/>
+              <w:rPr>
+                <w:rFonts w:asciiTheme="minorHAnsi" w:eastAsiaTheme="minorEastAsia" w:hAnsiTheme="minorHAnsi" w:cstheme="minorBidi"/>
+                <w:lang w:val="en-IN"/>
+              </w:rPr>
+            </w:pPr>
+            <w:r>
+              <w:rPr>
+                <w:rFonts w:ascii="Times New Roman" w:eastAsiaTheme="minorEastAsia" w:hAnsi="Times New Roman"/>
+                <w:lang w:val="en-IN"/>
+              </w:rPr>
+              <w:t>Design pattern:</w:t>
+            </w:r>
+          </w:p>
+          <w:p>
+            <w:pPr>
+              <w:pStyle w:val="ListParagraph"/>
+              <w:spacing w:after="0" w:line="240" w:lineRule="auto"/>
+              <w:rPr>
+                <w:rFonts w:asciiTheme="minorHAnsi" w:eastAsiaTheme="minorEastAsia" w:hAnsiTheme="minorHAnsi" w:cstheme="minorBidi"/>
+                <w:lang w:val="en-IN"/>
+              </w:rPr>
+            </w:pPr>
+            <w:r>
+              <w:rPr>
+                <w:rFonts w:ascii="Times New Roman" w:eastAsiaTheme="minorEastAsia" w:hAnsi="Times New Roman"/>
+                <w:lang w:val="en-IN"/>
+              </w:rPr>
+              <w:t>MVC</w:t>
             </w:r>
           </w:p>
         </w:tc>
         <w:tc>
           <w:tcPr>
             <w:tcW w:w="2394" w:type="dxa"/>
+            <w:shd w:val="clear" w:color="auto" w:fill="DDD9C3" w:themeFill="background2" w:themeFillShade="E6"/>
           </w:tcPr>
           <w:p>
             <w:pPr>
-              <w:rPr>
-                <w:rFonts w:ascii="Times New Roman" w:hAnsi="Times New Roman" w:cs="Times New Roman"/>
-                <w:lang w:val="en-IN"/>
-              </w:rPr>
-            </w:pPr>
-            <w:hyperlink r:id="rId13" w:history="1">
+              <w:spacing w:after="0" w:line="240" w:lineRule="auto"/>
+              <w:rPr>
+                <w:rFonts w:ascii="Times New Roman" w:hAnsi="Times New Roman" w:cs="Times New Roman"/>
+                <w:lang w:val="en-IN"/>
+              </w:rPr>
+            </w:pPr>
+            <w:hyperlink r:id="rId15" w:history="1">
               <w:r>
                 <w:rPr>
                   <w:rStyle w:val="Hyperlink"/>
@@ -1221,7 +1695,7 @@
               </w:rPr>
               <w:t>/</w:t>
             </w:r>
-            <w:hyperlink r:id="rId14" w:history="1">
+            <w:hyperlink r:id="rId16" w:history="1">
               <w:r>
                 <w:rPr>
                   <w:rStyle w:val="Hyperlink"/>
@@ -1235,6 +1709,533 @@
           </w:p>
         </w:tc>
       </w:tr>
+      <w:tr>
+        <w:tc>
+          <w:tcPr>
+            <w:tcW w:w="2394" w:type="dxa"/>
+          </w:tcPr>
+          <w:p>
+            <w:pPr>
+              <w:spacing w:after="0" w:line="240" w:lineRule="auto"/>
+              <w:rPr>
+                <w:rFonts w:ascii="Times New Roman" w:hAnsi="Times New Roman" w:cs="Times New Roman"/>
+                <w:lang w:val="en-IN"/>
+              </w:rPr>
+            </w:pPr>
+            <w:r>
+              <w:rPr>
+                <w:rFonts w:ascii="Times New Roman" w:hAnsi="Times New Roman" w:cs="Times New Roman"/>
+                <w:lang w:val="en-IN"/>
+              </w:rPr>
+              <w:t>To Do List</w:t>
+            </w:r>
+          </w:p>
+        </w:tc>
+        <w:tc>
+          <w:tcPr>
+            <w:tcW w:w="2394" w:type="dxa"/>
+          </w:tcPr>
+          <w:p>
+            <w:pPr>
+              <w:spacing w:after="0" w:line="240" w:lineRule="auto"/>
+              <w:rPr>
+                <w:rFonts w:ascii="Times New Roman" w:hAnsi="Times New Roman" w:cs="Times New Roman"/>
+                <w:lang w:val="en-IN"/>
+              </w:rPr>
+            </w:pPr>
+            <w:r>
+              <w:rPr>
+                <w:rFonts w:ascii="Times New Roman" w:hAnsi="Times New Roman" w:cs="Times New Roman"/>
+                <w:lang w:val="en-IN"/>
+              </w:rPr>
+              <w:t>Browser base task management system  using  database to perform CURD  operation based on OOPs</w:t>
+            </w:r>
+          </w:p>
+        </w:tc>
+        <w:tc>
+          <w:tcPr>
+            <w:tcW w:w="2394" w:type="dxa"/>
+          </w:tcPr>
+          <w:p>
+            <w:pPr>
+              <w:pStyle w:val="ListParagraph"/>
+              <w:numPr>
+                <w:ilvl w:val="0"/>
+                <w:numId w:val="9"/>
+              </w:numPr>
+              <w:spacing w:after="0" w:line="240" w:lineRule="auto"/>
+              <w:rPr>
+                <w:rFonts w:asciiTheme="minorHAnsi" w:eastAsiaTheme="minorEastAsia" w:hAnsiTheme="minorHAnsi" w:cstheme="minorBidi"/>
+                <w:lang w:val="en-IN"/>
+              </w:rPr>
+            </w:pPr>
+            <w:r>
+              <w:rPr>
+                <w:rFonts w:asciiTheme="minorHAnsi" w:eastAsiaTheme="minorEastAsia" w:hAnsiTheme="minorHAnsi" w:cstheme="minorBidi"/>
+                <w:lang w:val="en-IN"/>
+              </w:rPr>
+              <w:t>Frontend:Html</w:t>
+            </w:r>
+          </w:p>
+          <w:p>
+            <w:pPr>
+              <w:pStyle w:val="ListParagraph"/>
+              <w:numPr>
+                <w:ilvl w:val="0"/>
+                <w:numId w:val="9"/>
+              </w:numPr>
+              <w:spacing w:after="0" w:line="240" w:lineRule="auto"/>
+              <w:rPr>
+                <w:rFonts w:asciiTheme="minorHAnsi" w:eastAsiaTheme="minorEastAsia" w:hAnsiTheme="minorHAnsi" w:cstheme="minorBidi"/>
+                <w:lang w:val="en-IN"/>
+              </w:rPr>
+            </w:pPr>
+            <w:r>
+              <w:rPr>
+                <w:rFonts w:asciiTheme="minorHAnsi" w:eastAsiaTheme="minorEastAsia" w:hAnsiTheme="minorHAnsi" w:cstheme="minorBidi"/>
+                <w:lang w:val="en-IN"/>
+              </w:rPr>
+              <w:t>Backend:php</w:t>
+            </w:r>
+          </w:p>
+          <w:p>
+            <w:pPr>
+              <w:pStyle w:val="ListParagraph"/>
+              <w:spacing w:after="0" w:line="240" w:lineRule="auto"/>
+              <w:rPr>
+                <w:rFonts w:asciiTheme="minorHAnsi" w:eastAsiaTheme="minorEastAsia" w:hAnsiTheme="minorHAnsi" w:cstheme="minorBidi"/>
+                <w:lang w:val="en-IN"/>
+              </w:rPr>
+            </w:pPr>
+            <w:r>
+              <w:rPr>
+                <w:rFonts w:asciiTheme="minorHAnsi" w:eastAsiaTheme="minorEastAsia" w:hAnsiTheme="minorHAnsi" w:cstheme="minorBidi"/>
+                <w:lang w:val="en-IN"/>
+              </w:rPr>
+              <w:t>(core)</w:t>
+            </w:r>
+          </w:p>
+          <w:p>
+            <w:pPr>
+              <w:pStyle w:val="ListParagraph"/>
+              <w:numPr>
+                <w:ilvl w:val="0"/>
+                <w:numId w:val="9"/>
+              </w:numPr>
+              <w:spacing w:after="0" w:line="240" w:lineRule="auto"/>
+              <w:rPr>
+                <w:rFonts w:asciiTheme="minorHAnsi" w:eastAsiaTheme="minorEastAsia" w:hAnsiTheme="minorHAnsi" w:cstheme="minorBidi"/>
+                <w:lang w:val="en-IN"/>
+              </w:rPr>
+            </w:pPr>
+            <w:r>
+              <w:rPr>
+                <w:rFonts w:asciiTheme="minorHAnsi" w:eastAsiaTheme="minorEastAsia" w:hAnsiTheme="minorHAnsi" w:cstheme="minorBidi"/>
+                <w:lang w:val="en-IN"/>
+              </w:rPr>
+              <w:t>Database: mySql</w:t>
+            </w:r>
+          </w:p>
+          <w:p>
+            <w:pPr>
+              <w:pStyle w:val="ListParagraph"/>
+              <w:numPr>
+                <w:ilvl w:val="0"/>
+                <w:numId w:val="9"/>
+              </w:numPr>
+              <w:spacing w:after="0" w:line="240" w:lineRule="auto"/>
+              <w:rPr>
+                <w:rFonts w:asciiTheme="minorHAnsi" w:eastAsiaTheme="minorEastAsia" w:hAnsiTheme="minorHAnsi" w:cstheme="minorBidi"/>
+                <w:lang w:val="en-IN"/>
+              </w:rPr>
+            </w:pPr>
+            <w:r>
+              <w:rPr>
+                <w:rFonts w:asciiTheme="minorHAnsi" w:eastAsiaTheme="minorEastAsia" w:hAnsiTheme="minorHAnsi" w:cstheme="minorBidi"/>
+                <w:lang w:val="en-IN"/>
+              </w:rPr>
+              <w:t>Technique:</w:t>
+            </w:r>
+          </w:p>
+          <w:p>
+            <w:pPr>
+              <w:pStyle w:val="ListParagraph"/>
+              <w:spacing w:after="0" w:line="240" w:lineRule="auto"/>
+              <w:rPr>
+                <w:rFonts w:asciiTheme="minorHAnsi" w:eastAsiaTheme="minorEastAsia" w:hAnsiTheme="minorHAnsi" w:cstheme="minorBidi"/>
+                <w:lang w:val="en-IN"/>
+              </w:rPr>
+            </w:pPr>
+            <w:r>
+              <w:rPr>
+                <w:rFonts w:asciiTheme="minorHAnsi" w:eastAsiaTheme="minorEastAsia" w:hAnsiTheme="minorHAnsi" w:cstheme="minorBidi"/>
+                <w:lang w:val="en-IN"/>
+              </w:rPr>
+              <w:t>object oriented programming</w:t>
+            </w:r>
+          </w:p>
+          <w:p>
+            <w:pPr>
+              <w:pStyle w:val="ListParagraph"/>
+              <w:numPr>
+                <w:ilvl w:val="0"/>
+                <w:numId w:val="10"/>
+              </w:numPr>
+              <w:spacing w:after="0" w:line="240" w:lineRule="auto"/>
+              <w:rPr>
+                <w:rFonts w:asciiTheme="minorHAnsi" w:eastAsiaTheme="minorEastAsia" w:hAnsiTheme="minorHAnsi" w:cstheme="minorBidi"/>
+                <w:lang w:val="en-IN"/>
+              </w:rPr>
+            </w:pPr>
+            <w:r>
+              <w:rPr>
+                <w:rFonts w:asciiTheme="minorHAnsi" w:eastAsiaTheme="minorEastAsia" w:hAnsiTheme="minorHAnsi" w:cstheme="minorBidi"/>
+                <w:lang w:val="en-IN"/>
+              </w:rPr>
+              <w:t>Design pattern: MVC</w:t>
+            </w:r>
+          </w:p>
+        </w:tc>
+        <w:tc>
+          <w:tcPr>
+            <w:tcW w:w="2394" w:type="dxa"/>
+          </w:tcPr>
+          <w:p>
+            <w:pPr>
+              <w:spacing w:after="0" w:line="240" w:lineRule="auto"/>
+              <w:rPr>
+                <w:rFonts w:ascii="Times New Roman" w:hAnsi="Times New Roman" w:cs="Times New Roman"/>
+              </w:rPr>
+            </w:pPr>
+            <w:hyperlink r:id="rId17" w:history="1">
+              <w:r>
+                <w:rPr>
+                  <w:rStyle w:val="Hyperlink"/>
+                  <w:rFonts w:ascii="Times New Roman" w:hAnsi="Times New Roman" w:cs="Times New Roman"/>
+                  <w:color w:val="1155CC"/>
+                  <w:shd w:val="clear" w:color="auto" w:fill="F6F8FA"/>
+                </w:rPr>
+                <w:t>chakraborty89subhajit</w:t>
+              </w:r>
+            </w:hyperlink>
+            <w:r>
+              <w:rPr>
+                <w:rFonts w:ascii="Times New Roman" w:hAnsi="Times New Roman" w:cs="Times New Roman"/>
+                <w:color w:val="000000"/>
+                <w:shd w:val="clear" w:color="auto" w:fill="F6F8FA"/>
+              </w:rPr>
+              <w:t>/</w:t>
+            </w:r>
+            <w:hyperlink r:id="rId18" w:history="1">
+              <w:r>
+                <w:rPr>
+                  <w:rStyle w:val="Hyperlink"/>
+                  <w:rFonts w:ascii="Times New Roman" w:hAnsi="Times New Roman" w:cs="Times New Roman"/>
+                  <w:color w:val="1155CC"/>
+                  <w:u w:val="none"/>
+                  <w:shd w:val="clear" w:color="auto" w:fill="F6F8FA"/>
+                </w:rPr>
+                <w:t>php_mysql_todo</w:t>
+              </w:r>
+            </w:hyperlink>
+          </w:p>
+        </w:tc>
+      </w:tr>
+      <w:tr>
+        <w:tc>
+          <w:tcPr>
+            <w:tcW w:w="2394" w:type="dxa"/>
+            <w:shd w:val="clear" w:color="auto" w:fill="DDD9C3" w:themeFill="background2" w:themeFillShade="E6"/>
+          </w:tcPr>
+          <w:p>
+            <w:pPr>
+              <w:spacing w:after="0" w:line="240" w:lineRule="auto"/>
+              <w:rPr>
+                <w:rFonts w:ascii="Times New Roman" w:hAnsi="Times New Roman" w:cs="Times New Roman"/>
+                <w:lang w:val="en-IN"/>
+              </w:rPr>
+            </w:pPr>
+            <w:r>
+              <w:rPr>
+                <w:rFonts w:ascii="Times New Roman" w:hAnsi="Times New Roman" w:cs="Times New Roman"/>
+                <w:lang w:val="en-IN"/>
+              </w:rPr>
+              <w:t xml:space="preserve">User email </w:t>
+            </w:r>
+          </w:p>
+          <w:p>
+            <w:pPr>
+              <w:spacing w:after="0" w:line="240" w:lineRule="auto"/>
+              <w:rPr>
+                <w:rFonts w:ascii="Times New Roman" w:hAnsi="Times New Roman" w:cs="Times New Roman"/>
+                <w:lang w:val="en-IN"/>
+              </w:rPr>
+            </w:pPr>
+            <w:r>
+              <w:rPr>
+                <w:rFonts w:ascii="Times New Roman" w:hAnsi="Times New Roman" w:cs="Times New Roman"/>
+                <w:lang w:val="en-IN"/>
+              </w:rPr>
+              <w:t>subscription</w:t>
+            </w:r>
+          </w:p>
+        </w:tc>
+        <w:tc>
+          <w:tcPr>
+            <w:tcW w:w="2394" w:type="dxa"/>
+            <w:shd w:val="clear" w:color="auto" w:fill="DDD9C3" w:themeFill="background2" w:themeFillShade="E6"/>
+          </w:tcPr>
+          <w:p>
+            <w:pPr>
+              <w:spacing w:after="0" w:line="240" w:lineRule="auto"/>
+              <w:rPr>
+                <w:rFonts w:ascii="Times New Roman" w:hAnsi="Times New Roman" w:cs="Times New Roman"/>
+                <w:lang w:val="en-IN"/>
+              </w:rPr>
+            </w:pPr>
+            <w:r>
+              <w:rPr>
+                <w:rFonts w:ascii="Times New Roman" w:hAnsi="Times New Roman" w:cs="Times New Roman"/>
+                <w:lang w:val="en-IN"/>
+              </w:rPr>
+              <w:t xml:space="preserve">Browser bas e user email subscription project using core  php mail() function, with the ability ot delete user by id from mailing  </w:t>
+            </w:r>
+            <w:r>
+              <w:rPr>
+                <w:rFonts w:ascii="Times New Roman" w:hAnsi="Times New Roman" w:cs="Times New Roman"/>
+                <w:lang w:val="en-IN"/>
+              </w:rPr>
+              <w:lastRenderedPageBreak/>
+              <w:t>list stored in mySql database</w:t>
+            </w:r>
+          </w:p>
+        </w:tc>
+        <w:tc>
+          <w:tcPr>
+            <w:tcW w:w="2394" w:type="dxa"/>
+            <w:shd w:val="clear" w:color="auto" w:fill="DDD9C3" w:themeFill="background2" w:themeFillShade="E6"/>
+          </w:tcPr>
+          <w:p>
+            <w:pPr>
+              <w:pStyle w:val="ListParagraph"/>
+              <w:numPr>
+                <w:ilvl w:val="0"/>
+                <w:numId w:val="10"/>
+              </w:numPr>
+              <w:spacing w:after="0" w:line="240" w:lineRule="auto"/>
+              <w:rPr>
+                <w:rFonts w:asciiTheme="minorHAnsi" w:eastAsiaTheme="minorEastAsia" w:hAnsiTheme="minorHAnsi" w:cstheme="minorBidi"/>
+                <w:lang w:val="en-IN"/>
+              </w:rPr>
+            </w:pPr>
+            <w:r>
+              <w:rPr>
+                <w:rFonts w:asciiTheme="minorHAnsi" w:eastAsiaTheme="minorEastAsia" w:hAnsiTheme="minorHAnsi" w:cstheme="minorBidi"/>
+                <w:lang w:val="en-IN"/>
+              </w:rPr>
+              <w:lastRenderedPageBreak/>
+              <w:t>Frontend:Html</w:t>
+            </w:r>
+          </w:p>
+          <w:p>
+            <w:pPr>
+              <w:pStyle w:val="ListParagraph"/>
+              <w:numPr>
+                <w:ilvl w:val="0"/>
+                <w:numId w:val="10"/>
+              </w:numPr>
+              <w:spacing w:after="0" w:line="240" w:lineRule="auto"/>
+              <w:rPr>
+                <w:rFonts w:asciiTheme="minorHAnsi" w:eastAsiaTheme="minorEastAsia" w:hAnsiTheme="minorHAnsi" w:cstheme="minorBidi"/>
+                <w:lang w:val="en-IN"/>
+              </w:rPr>
+            </w:pPr>
+            <w:r>
+              <w:rPr>
+                <w:rFonts w:asciiTheme="minorHAnsi" w:eastAsiaTheme="minorEastAsia" w:hAnsiTheme="minorHAnsi" w:cstheme="minorBidi"/>
+                <w:lang w:val="en-IN"/>
+              </w:rPr>
+              <w:t>Backend:php</w:t>
+            </w:r>
+          </w:p>
+          <w:p>
+            <w:pPr>
+              <w:pStyle w:val="ListParagraph"/>
+              <w:spacing w:after="0" w:line="240" w:lineRule="auto"/>
+              <w:rPr>
+                <w:rFonts w:asciiTheme="minorHAnsi" w:eastAsiaTheme="minorEastAsia" w:hAnsiTheme="minorHAnsi" w:cstheme="minorBidi"/>
+                <w:lang w:val="en-IN"/>
+              </w:rPr>
+            </w:pPr>
+            <w:r>
+              <w:rPr>
+                <w:rFonts w:asciiTheme="minorHAnsi" w:eastAsiaTheme="minorEastAsia" w:hAnsiTheme="minorHAnsi" w:cstheme="minorBidi"/>
+                <w:lang w:val="en-IN"/>
+              </w:rPr>
+              <w:t>(core)</w:t>
+            </w:r>
+          </w:p>
+          <w:p>
+            <w:pPr>
+              <w:pStyle w:val="ListParagraph"/>
+              <w:numPr>
+                <w:ilvl w:val="0"/>
+                <w:numId w:val="11"/>
+              </w:numPr>
+              <w:spacing w:after="0" w:line="240" w:lineRule="auto"/>
+              <w:rPr>
+                <w:rFonts w:asciiTheme="minorHAnsi" w:eastAsiaTheme="minorEastAsia" w:hAnsiTheme="minorHAnsi" w:cstheme="minorBidi"/>
+                <w:lang w:val="en-IN"/>
+              </w:rPr>
+            </w:pPr>
+            <w:r>
+              <w:rPr>
+                <w:rFonts w:asciiTheme="minorHAnsi" w:eastAsiaTheme="minorEastAsia" w:hAnsiTheme="minorHAnsi" w:cstheme="minorBidi"/>
+                <w:lang w:val="en-IN"/>
+              </w:rPr>
+              <w:t>Databse:mySql</w:t>
+            </w:r>
+          </w:p>
+          <w:p>
+            <w:pPr>
+              <w:pStyle w:val="ListParagraph"/>
+              <w:numPr>
+                <w:ilvl w:val="0"/>
+                <w:numId w:val="11"/>
+              </w:numPr>
+              <w:spacing w:after="0" w:line="240" w:lineRule="auto"/>
+              <w:rPr>
+                <w:rFonts w:asciiTheme="minorHAnsi" w:eastAsiaTheme="minorEastAsia" w:hAnsiTheme="minorHAnsi" w:cstheme="minorBidi"/>
+                <w:lang w:val="en-IN"/>
+              </w:rPr>
+            </w:pPr>
+            <w:r>
+              <w:rPr>
+                <w:rFonts w:asciiTheme="minorHAnsi" w:eastAsiaTheme="minorEastAsia" w:hAnsiTheme="minorHAnsi" w:cstheme="minorBidi"/>
+                <w:lang w:val="en-IN"/>
+              </w:rPr>
+              <w:t>Techniques:</w:t>
+            </w:r>
+          </w:p>
+          <w:p>
+            <w:pPr>
+              <w:pStyle w:val="ListParagraph"/>
+              <w:numPr>
+                <w:ilvl w:val="0"/>
+                <w:numId w:val="4"/>
+              </w:numPr>
+              <w:spacing w:after="0" w:line="240" w:lineRule="auto"/>
+              <w:rPr>
+                <w:rFonts w:asciiTheme="minorHAnsi" w:eastAsiaTheme="minorEastAsia" w:hAnsiTheme="minorHAnsi" w:cstheme="minorBidi"/>
+                <w:lang w:val="en-IN"/>
+              </w:rPr>
+            </w:pPr>
+            <w:r>
+              <w:rPr>
+                <w:rFonts w:asciiTheme="minorHAnsi" w:eastAsiaTheme="minorEastAsia" w:hAnsiTheme="minorHAnsi" w:cstheme="minorBidi"/>
+                <w:lang w:val="en-IN"/>
+              </w:rPr>
+              <w:t>Programming language:</w:t>
+            </w:r>
+          </w:p>
+          <w:p>
+            <w:pPr>
+              <w:pStyle w:val="ListParagraph"/>
+              <w:numPr>
+                <w:ilvl w:val="0"/>
+                <w:numId w:val="12"/>
+              </w:numPr>
+              <w:spacing w:after="0" w:line="240" w:lineRule="auto"/>
+              <w:rPr>
+                <w:rFonts w:asciiTheme="minorHAnsi" w:eastAsiaTheme="minorEastAsia" w:hAnsiTheme="minorHAnsi" w:cstheme="minorBidi"/>
+                <w:lang w:val="en-IN"/>
+              </w:rPr>
+            </w:pPr>
+            <w:r>
+              <w:rPr>
+                <w:rFonts w:asciiTheme="minorHAnsi" w:eastAsiaTheme="minorEastAsia" w:hAnsiTheme="minorHAnsi" w:cstheme="minorBidi"/>
+                <w:lang w:val="en-IN"/>
+              </w:rPr>
+              <w:t>Core Php mail() function.</w:t>
+            </w:r>
+          </w:p>
+          <w:p>
+            <w:pPr>
+              <w:pStyle w:val="ListParagraph"/>
+              <w:numPr>
+                <w:ilvl w:val="0"/>
+                <w:numId w:val="12"/>
+              </w:numPr>
+              <w:spacing w:after="0" w:line="240" w:lineRule="auto"/>
+              <w:rPr>
+                <w:rFonts w:asciiTheme="minorHAnsi" w:eastAsiaTheme="minorEastAsia" w:hAnsiTheme="minorHAnsi" w:cstheme="minorBidi"/>
+                <w:lang w:val="en-IN"/>
+              </w:rPr>
+            </w:pPr>
+            <w:r>
+              <w:rPr>
+                <w:rFonts w:asciiTheme="minorHAnsi" w:eastAsiaTheme="minorEastAsia" w:hAnsiTheme="minorHAnsi" w:cstheme="minorBidi"/>
+                <w:lang w:val="en-IN"/>
+              </w:rPr>
+              <w:t>PDO.</w:t>
+            </w:r>
+          </w:p>
+          <w:p>
+            <w:pPr>
+              <w:spacing w:after="0" w:line="240" w:lineRule="auto"/>
+              <w:rPr>
+                <w:lang w:val="en-IN"/>
+              </w:rPr>
+            </w:pPr>
+          </w:p>
+        </w:tc>
+        <w:tc>
+          <w:tcPr>
+            <w:tcW w:w="2394" w:type="dxa"/>
+            <w:shd w:val="clear" w:color="auto" w:fill="DDD9C3" w:themeFill="background2" w:themeFillShade="E6"/>
+          </w:tcPr>
+          <w:p>
+            <w:pPr>
+              <w:spacing w:after="0" w:line="240" w:lineRule="auto"/>
+              <w:rPr>
+                <w:rFonts w:ascii="Times New Roman" w:hAnsi="Times New Roman" w:cs="Times New Roman"/>
+              </w:rPr>
+            </w:pPr>
+            <w:hyperlink r:id="rId19" w:history="1">
+              <w:r>
+                <w:rPr>
+                  <w:rStyle w:val="Hyperlink"/>
+                  <w:rFonts w:ascii="Times New Roman" w:hAnsi="Times New Roman" w:cs="Times New Roman"/>
+                  <w:color w:val="1155CC"/>
+                  <w:u w:val="none"/>
+                  <w:shd w:val="clear" w:color="auto" w:fill="F6F8FA"/>
+                </w:rPr>
+                <w:t>chakraborty89subhajit</w:t>
+              </w:r>
+            </w:hyperlink>
+            <w:r>
+              <w:rPr>
+                <w:rFonts w:ascii="Times New Roman" w:hAnsi="Times New Roman" w:cs="Times New Roman"/>
+                <w:color w:val="000000"/>
+                <w:shd w:val="clear" w:color="auto" w:fill="F6F8FA"/>
+              </w:rPr>
+              <w:t>/</w:t>
+            </w:r>
+            <w:hyperlink r:id="rId20" w:history="1">
+              <w:r>
+                <w:rPr>
+                  <w:rStyle w:val="Hyperlink"/>
+                  <w:rFonts w:ascii="Times New Roman" w:hAnsi="Times New Roman" w:cs="Times New Roman"/>
+                  <w:color w:val="1155CC"/>
+                  <w:u w:val="none"/>
+                  <w:shd w:val="clear" w:color="auto" w:fill="F6F8FA"/>
+                </w:rPr>
+                <w:t>php_mysql_email_subscription</w:t>
+              </w:r>
+            </w:hyperlink>
+          </w:p>
+        </w:tc>
+      </w:tr>
     </w:tbl>
     <w:p>
       <w:pPr>
@@ -1248,6 +2249,7 @@
           <w:rFonts w:ascii="Times New Roman" w:hAnsi="Times New Roman" w:cs="Times New Roman"/>
           <w:lang w:val="en-IN"/>
         </w:rPr>
+        <w:lastRenderedPageBreak/>
         <w:t>All that informati</w:t>
       </w:r>
       <w:r>
@@ -1374,6 +2376,1403 @@
     </w:p>
   </w:footnote>
 </w:footnotes>
+</file>
+
+<file path=word/numbering.xml><?xml version="1.0" encoding="utf-8"?>
+<w:numbering xmlns:ve="http://schemas.openxmlformats.org/markup-compatibility/2006" xmlns:o="urn:schemas-microsoft-com:office:office" xmlns:r="http://schemas.openxmlformats.org/officeDocument/2006/relationships" xmlns:m="http://schemas.openxmlformats.org/officeDocument/2006/math" xmlns:v="urn:schemas-microsoft-com:vml" xmlns:wp="http://schemas.openxmlformats.org/drawingml/2006/wordprocessingDrawing" xmlns:w10="urn:schemas-microsoft-com:office:word" xmlns:w="http://schemas.openxmlformats.org/wordprocessingml/2006/main" xmlns:wne="http://schemas.microsoft.com/office/word/2006/wordml">
+  <w:abstractNum w:abstractNumId="0">
+    <w:nsid w:val="03F33885"/>
+    <w:multiLevelType w:val="hybridMultilevel"/>
+    <w:tmpl w:val="E63C1ABA"/>
+    <w:lvl w:ilvl="0" w:tplc="04090001">
+      <w:start w:val="1"/>
+      <w:numFmt w:val="bullet"/>
+      <w:lvlText w:val=""/>
+      <w:lvlJc w:val="left"/>
+      <w:pPr>
+        <w:ind w:left="720" w:hanging="360"/>
+      </w:pPr>
+      <w:rPr>
+        <w:rFonts w:ascii="Symbol" w:hAnsi="Symbol" w:hint="default"/>
+      </w:rPr>
+    </w:lvl>
+    <w:lvl w:ilvl="1" w:tplc="04090003" w:tentative="1">
+      <w:start w:val="1"/>
+      <w:numFmt w:val="bullet"/>
+      <w:lvlText w:val="o"/>
+      <w:lvlJc w:val="left"/>
+      <w:pPr>
+        <w:ind w:left="1440" w:hanging="360"/>
+      </w:pPr>
+      <w:rPr>
+        <w:rFonts w:ascii="Courier New" w:hAnsi="Courier New" w:cs="Courier New" w:hint="default"/>
+      </w:rPr>
+    </w:lvl>
+    <w:lvl w:ilvl="2" w:tplc="04090005" w:tentative="1">
+      <w:start w:val="1"/>
+      <w:numFmt w:val="bullet"/>
+      <w:lvlText w:val=""/>
+      <w:lvlJc w:val="left"/>
+      <w:pPr>
+        <w:ind w:left="2160" w:hanging="360"/>
+      </w:pPr>
+      <w:rPr>
+        <w:rFonts w:ascii="Wingdings" w:hAnsi="Wingdings" w:hint="default"/>
+      </w:rPr>
+    </w:lvl>
+    <w:lvl w:ilvl="3" w:tplc="04090001" w:tentative="1">
+      <w:start w:val="1"/>
+      <w:numFmt w:val="bullet"/>
+      <w:lvlText w:val=""/>
+      <w:lvlJc w:val="left"/>
+      <w:pPr>
+        <w:ind w:left="2880" w:hanging="360"/>
+      </w:pPr>
+      <w:rPr>
+        <w:rFonts w:ascii="Symbol" w:hAnsi="Symbol" w:hint="default"/>
+      </w:rPr>
+    </w:lvl>
+    <w:lvl w:ilvl="4" w:tplc="04090003" w:tentative="1">
+      <w:start w:val="1"/>
+      <w:numFmt w:val="bullet"/>
+      <w:lvlText w:val="o"/>
+      <w:lvlJc w:val="left"/>
+      <w:pPr>
+        <w:ind w:left="3600" w:hanging="360"/>
+      </w:pPr>
+      <w:rPr>
+        <w:rFonts w:ascii="Courier New" w:hAnsi="Courier New" w:cs="Courier New" w:hint="default"/>
+      </w:rPr>
+    </w:lvl>
+    <w:lvl w:ilvl="5" w:tplc="04090005" w:tentative="1">
+      <w:start w:val="1"/>
+      <w:numFmt w:val="bullet"/>
+      <w:lvlText w:val=""/>
+      <w:lvlJc w:val="left"/>
+      <w:pPr>
+        <w:ind w:left="4320" w:hanging="360"/>
+      </w:pPr>
+      <w:rPr>
+        <w:rFonts w:ascii="Wingdings" w:hAnsi="Wingdings" w:hint="default"/>
+      </w:rPr>
+    </w:lvl>
+    <w:lvl w:ilvl="6" w:tplc="04090001" w:tentative="1">
+      <w:start w:val="1"/>
+      <w:numFmt w:val="bullet"/>
+      <w:lvlText w:val=""/>
+      <w:lvlJc w:val="left"/>
+      <w:pPr>
+        <w:ind w:left="5040" w:hanging="360"/>
+      </w:pPr>
+      <w:rPr>
+        <w:rFonts w:ascii="Symbol" w:hAnsi="Symbol" w:hint="default"/>
+      </w:rPr>
+    </w:lvl>
+    <w:lvl w:ilvl="7" w:tplc="04090003" w:tentative="1">
+      <w:start w:val="1"/>
+      <w:numFmt w:val="bullet"/>
+      <w:lvlText w:val="o"/>
+      <w:lvlJc w:val="left"/>
+      <w:pPr>
+        <w:ind w:left="5760" w:hanging="360"/>
+      </w:pPr>
+      <w:rPr>
+        <w:rFonts w:ascii="Courier New" w:hAnsi="Courier New" w:cs="Courier New" w:hint="default"/>
+      </w:rPr>
+    </w:lvl>
+    <w:lvl w:ilvl="8" w:tplc="04090005" w:tentative="1">
+      <w:start w:val="1"/>
+      <w:numFmt w:val="bullet"/>
+      <w:lvlText w:val=""/>
+      <w:lvlJc w:val="left"/>
+      <w:pPr>
+        <w:ind w:left="6480" w:hanging="360"/>
+      </w:pPr>
+      <w:rPr>
+        <w:rFonts w:ascii="Wingdings" w:hAnsi="Wingdings" w:hint="default"/>
+      </w:rPr>
+    </w:lvl>
+  </w:abstractNum>
+  <w:abstractNum w:abstractNumId="1">
+    <w:nsid w:val="0ECB3D1E"/>
+    <w:multiLevelType w:val="hybridMultilevel"/>
+    <w:tmpl w:val="DFA2F976"/>
+    <w:lvl w:ilvl="0" w:tplc="04090001">
+      <w:start w:val="1"/>
+      <w:numFmt w:val="bullet"/>
+      <w:lvlText w:val=""/>
+      <w:lvlJc w:val="left"/>
+      <w:pPr>
+        <w:ind w:left="720" w:hanging="360"/>
+      </w:pPr>
+      <w:rPr>
+        <w:rFonts w:ascii="Symbol" w:hAnsi="Symbol" w:hint="default"/>
+      </w:rPr>
+    </w:lvl>
+    <w:lvl w:ilvl="1" w:tplc="04090003" w:tentative="1">
+      <w:start w:val="1"/>
+      <w:numFmt w:val="bullet"/>
+      <w:lvlText w:val="o"/>
+      <w:lvlJc w:val="left"/>
+      <w:pPr>
+        <w:ind w:left="1440" w:hanging="360"/>
+      </w:pPr>
+      <w:rPr>
+        <w:rFonts w:ascii="Courier New" w:hAnsi="Courier New" w:cs="Courier New" w:hint="default"/>
+      </w:rPr>
+    </w:lvl>
+    <w:lvl w:ilvl="2" w:tplc="04090005" w:tentative="1">
+      <w:start w:val="1"/>
+      <w:numFmt w:val="bullet"/>
+      <w:lvlText w:val=""/>
+      <w:lvlJc w:val="left"/>
+      <w:pPr>
+        <w:ind w:left="2160" w:hanging="360"/>
+      </w:pPr>
+      <w:rPr>
+        <w:rFonts w:ascii="Wingdings" w:hAnsi="Wingdings" w:hint="default"/>
+      </w:rPr>
+    </w:lvl>
+    <w:lvl w:ilvl="3" w:tplc="04090001" w:tentative="1">
+      <w:start w:val="1"/>
+      <w:numFmt w:val="bullet"/>
+      <w:lvlText w:val=""/>
+      <w:lvlJc w:val="left"/>
+      <w:pPr>
+        <w:ind w:left="2880" w:hanging="360"/>
+      </w:pPr>
+      <w:rPr>
+        <w:rFonts w:ascii="Symbol" w:hAnsi="Symbol" w:hint="default"/>
+      </w:rPr>
+    </w:lvl>
+    <w:lvl w:ilvl="4" w:tplc="04090003" w:tentative="1">
+      <w:start w:val="1"/>
+      <w:numFmt w:val="bullet"/>
+      <w:lvlText w:val="o"/>
+      <w:lvlJc w:val="left"/>
+      <w:pPr>
+        <w:ind w:left="3600" w:hanging="360"/>
+      </w:pPr>
+      <w:rPr>
+        <w:rFonts w:ascii="Courier New" w:hAnsi="Courier New" w:cs="Courier New" w:hint="default"/>
+      </w:rPr>
+    </w:lvl>
+    <w:lvl w:ilvl="5" w:tplc="04090005" w:tentative="1">
+      <w:start w:val="1"/>
+      <w:numFmt w:val="bullet"/>
+      <w:lvlText w:val=""/>
+      <w:lvlJc w:val="left"/>
+      <w:pPr>
+        <w:ind w:left="4320" w:hanging="360"/>
+      </w:pPr>
+      <w:rPr>
+        <w:rFonts w:ascii="Wingdings" w:hAnsi="Wingdings" w:hint="default"/>
+      </w:rPr>
+    </w:lvl>
+    <w:lvl w:ilvl="6" w:tplc="04090001" w:tentative="1">
+      <w:start w:val="1"/>
+      <w:numFmt w:val="bullet"/>
+      <w:lvlText w:val=""/>
+      <w:lvlJc w:val="left"/>
+      <w:pPr>
+        <w:ind w:left="5040" w:hanging="360"/>
+      </w:pPr>
+      <w:rPr>
+        <w:rFonts w:ascii="Symbol" w:hAnsi="Symbol" w:hint="default"/>
+      </w:rPr>
+    </w:lvl>
+    <w:lvl w:ilvl="7" w:tplc="04090003" w:tentative="1">
+      <w:start w:val="1"/>
+      <w:numFmt w:val="bullet"/>
+      <w:lvlText w:val="o"/>
+      <w:lvlJc w:val="left"/>
+      <w:pPr>
+        <w:ind w:left="5760" w:hanging="360"/>
+      </w:pPr>
+      <w:rPr>
+        <w:rFonts w:ascii="Courier New" w:hAnsi="Courier New" w:cs="Courier New" w:hint="default"/>
+      </w:rPr>
+    </w:lvl>
+    <w:lvl w:ilvl="8" w:tplc="04090005" w:tentative="1">
+      <w:start w:val="1"/>
+      <w:numFmt w:val="bullet"/>
+      <w:lvlText w:val=""/>
+      <w:lvlJc w:val="left"/>
+      <w:pPr>
+        <w:ind w:left="6480" w:hanging="360"/>
+      </w:pPr>
+      <w:rPr>
+        <w:rFonts w:ascii="Wingdings" w:hAnsi="Wingdings" w:hint="default"/>
+      </w:rPr>
+    </w:lvl>
+  </w:abstractNum>
+  <w:abstractNum w:abstractNumId="2">
+    <w:nsid w:val="0F8B7C20"/>
+    <w:multiLevelType w:val="hybridMultilevel"/>
+    <w:tmpl w:val="A66E3CE0"/>
+    <w:lvl w:ilvl="0" w:tplc="04090001">
+      <w:start w:val="1"/>
+      <w:numFmt w:val="bullet"/>
+      <w:lvlText w:val=""/>
+      <w:lvlJc w:val="left"/>
+      <w:pPr>
+        <w:ind w:left="720" w:hanging="360"/>
+      </w:pPr>
+      <w:rPr>
+        <w:rFonts w:ascii="Symbol" w:hAnsi="Symbol" w:hint="default"/>
+      </w:rPr>
+    </w:lvl>
+    <w:lvl w:ilvl="1" w:tplc="04090003" w:tentative="1">
+      <w:start w:val="1"/>
+      <w:numFmt w:val="bullet"/>
+      <w:lvlText w:val="o"/>
+      <w:lvlJc w:val="left"/>
+      <w:pPr>
+        <w:ind w:left="1440" w:hanging="360"/>
+      </w:pPr>
+      <w:rPr>
+        <w:rFonts w:ascii="Courier New" w:hAnsi="Courier New" w:cs="Courier New" w:hint="default"/>
+      </w:rPr>
+    </w:lvl>
+    <w:lvl w:ilvl="2" w:tplc="04090005" w:tentative="1">
+      <w:start w:val="1"/>
+      <w:numFmt w:val="bullet"/>
+      <w:lvlText w:val=""/>
+      <w:lvlJc w:val="left"/>
+      <w:pPr>
+        <w:ind w:left="2160" w:hanging="360"/>
+      </w:pPr>
+      <w:rPr>
+        <w:rFonts w:ascii="Wingdings" w:hAnsi="Wingdings" w:hint="default"/>
+      </w:rPr>
+    </w:lvl>
+    <w:lvl w:ilvl="3" w:tplc="04090001" w:tentative="1">
+      <w:start w:val="1"/>
+      <w:numFmt w:val="bullet"/>
+      <w:lvlText w:val=""/>
+      <w:lvlJc w:val="left"/>
+      <w:pPr>
+        <w:ind w:left="2880" w:hanging="360"/>
+      </w:pPr>
+      <w:rPr>
+        <w:rFonts w:ascii="Symbol" w:hAnsi="Symbol" w:hint="default"/>
+      </w:rPr>
+    </w:lvl>
+    <w:lvl w:ilvl="4" w:tplc="04090003" w:tentative="1">
+      <w:start w:val="1"/>
+      <w:numFmt w:val="bullet"/>
+      <w:lvlText w:val="o"/>
+      <w:lvlJc w:val="left"/>
+      <w:pPr>
+        <w:ind w:left="3600" w:hanging="360"/>
+      </w:pPr>
+      <w:rPr>
+        <w:rFonts w:ascii="Courier New" w:hAnsi="Courier New" w:cs="Courier New" w:hint="default"/>
+      </w:rPr>
+    </w:lvl>
+    <w:lvl w:ilvl="5" w:tplc="04090005" w:tentative="1">
+      <w:start w:val="1"/>
+      <w:numFmt w:val="bullet"/>
+      <w:lvlText w:val=""/>
+      <w:lvlJc w:val="left"/>
+      <w:pPr>
+        <w:ind w:left="4320" w:hanging="360"/>
+      </w:pPr>
+      <w:rPr>
+        <w:rFonts w:ascii="Wingdings" w:hAnsi="Wingdings" w:hint="default"/>
+      </w:rPr>
+    </w:lvl>
+    <w:lvl w:ilvl="6" w:tplc="04090001" w:tentative="1">
+      <w:start w:val="1"/>
+      <w:numFmt w:val="bullet"/>
+      <w:lvlText w:val=""/>
+      <w:lvlJc w:val="left"/>
+      <w:pPr>
+        <w:ind w:left="5040" w:hanging="360"/>
+      </w:pPr>
+      <w:rPr>
+        <w:rFonts w:ascii="Symbol" w:hAnsi="Symbol" w:hint="default"/>
+      </w:rPr>
+    </w:lvl>
+    <w:lvl w:ilvl="7" w:tplc="04090003" w:tentative="1">
+      <w:start w:val="1"/>
+      <w:numFmt w:val="bullet"/>
+      <w:lvlText w:val="o"/>
+      <w:lvlJc w:val="left"/>
+      <w:pPr>
+        <w:ind w:left="5760" w:hanging="360"/>
+      </w:pPr>
+      <w:rPr>
+        <w:rFonts w:ascii="Courier New" w:hAnsi="Courier New" w:cs="Courier New" w:hint="default"/>
+      </w:rPr>
+    </w:lvl>
+    <w:lvl w:ilvl="8" w:tplc="04090005" w:tentative="1">
+      <w:start w:val="1"/>
+      <w:numFmt w:val="bullet"/>
+      <w:lvlText w:val=""/>
+      <w:lvlJc w:val="left"/>
+      <w:pPr>
+        <w:ind w:left="6480" w:hanging="360"/>
+      </w:pPr>
+      <w:rPr>
+        <w:rFonts w:ascii="Wingdings" w:hAnsi="Wingdings" w:hint="default"/>
+      </w:rPr>
+    </w:lvl>
+  </w:abstractNum>
+  <w:abstractNum w:abstractNumId="3">
+    <w:nsid w:val="13205AF6"/>
+    <w:multiLevelType w:val="hybridMultilevel"/>
+    <w:tmpl w:val="1F267338"/>
+    <w:lvl w:ilvl="0" w:tplc="0409000B">
+      <w:start w:val="1"/>
+      <w:numFmt w:val="bullet"/>
+      <w:lvlText w:val=""/>
+      <w:lvlJc w:val="left"/>
+      <w:pPr>
+        <w:ind w:left="1440" w:hanging="360"/>
+      </w:pPr>
+      <w:rPr>
+        <w:rFonts w:ascii="Wingdings" w:hAnsi="Wingdings" w:hint="default"/>
+      </w:rPr>
+    </w:lvl>
+    <w:lvl w:ilvl="1" w:tplc="04090003" w:tentative="1">
+      <w:start w:val="1"/>
+      <w:numFmt w:val="bullet"/>
+      <w:lvlText w:val="o"/>
+      <w:lvlJc w:val="left"/>
+      <w:pPr>
+        <w:ind w:left="2160" w:hanging="360"/>
+      </w:pPr>
+      <w:rPr>
+        <w:rFonts w:ascii="Courier New" w:hAnsi="Courier New" w:cs="Courier New" w:hint="default"/>
+      </w:rPr>
+    </w:lvl>
+    <w:lvl w:ilvl="2" w:tplc="04090005" w:tentative="1">
+      <w:start w:val="1"/>
+      <w:numFmt w:val="bullet"/>
+      <w:lvlText w:val=""/>
+      <w:lvlJc w:val="left"/>
+      <w:pPr>
+        <w:ind w:left="2880" w:hanging="360"/>
+      </w:pPr>
+      <w:rPr>
+        <w:rFonts w:ascii="Wingdings" w:hAnsi="Wingdings" w:hint="default"/>
+      </w:rPr>
+    </w:lvl>
+    <w:lvl w:ilvl="3" w:tplc="04090001" w:tentative="1">
+      <w:start w:val="1"/>
+      <w:numFmt w:val="bullet"/>
+      <w:lvlText w:val=""/>
+      <w:lvlJc w:val="left"/>
+      <w:pPr>
+        <w:ind w:left="3600" w:hanging="360"/>
+      </w:pPr>
+      <w:rPr>
+        <w:rFonts w:ascii="Symbol" w:hAnsi="Symbol" w:hint="default"/>
+      </w:rPr>
+    </w:lvl>
+    <w:lvl w:ilvl="4" w:tplc="04090003" w:tentative="1">
+      <w:start w:val="1"/>
+      <w:numFmt w:val="bullet"/>
+      <w:lvlText w:val="o"/>
+      <w:lvlJc w:val="left"/>
+      <w:pPr>
+        <w:ind w:left="4320" w:hanging="360"/>
+      </w:pPr>
+      <w:rPr>
+        <w:rFonts w:ascii="Courier New" w:hAnsi="Courier New" w:cs="Courier New" w:hint="default"/>
+      </w:rPr>
+    </w:lvl>
+    <w:lvl w:ilvl="5" w:tplc="04090005" w:tentative="1">
+      <w:start w:val="1"/>
+      <w:numFmt w:val="bullet"/>
+      <w:lvlText w:val=""/>
+      <w:lvlJc w:val="left"/>
+      <w:pPr>
+        <w:ind w:left="5040" w:hanging="360"/>
+      </w:pPr>
+      <w:rPr>
+        <w:rFonts w:ascii="Wingdings" w:hAnsi="Wingdings" w:hint="default"/>
+      </w:rPr>
+    </w:lvl>
+    <w:lvl w:ilvl="6" w:tplc="04090001" w:tentative="1">
+      <w:start w:val="1"/>
+      <w:numFmt w:val="bullet"/>
+      <w:lvlText w:val=""/>
+      <w:lvlJc w:val="left"/>
+      <w:pPr>
+        <w:ind w:left="5760" w:hanging="360"/>
+      </w:pPr>
+      <w:rPr>
+        <w:rFonts w:ascii="Symbol" w:hAnsi="Symbol" w:hint="default"/>
+      </w:rPr>
+    </w:lvl>
+    <w:lvl w:ilvl="7" w:tplc="04090003" w:tentative="1">
+      <w:start w:val="1"/>
+      <w:numFmt w:val="bullet"/>
+      <w:lvlText w:val="o"/>
+      <w:lvlJc w:val="left"/>
+      <w:pPr>
+        <w:ind w:left="6480" w:hanging="360"/>
+      </w:pPr>
+      <w:rPr>
+        <w:rFonts w:ascii="Courier New" w:hAnsi="Courier New" w:cs="Courier New" w:hint="default"/>
+      </w:rPr>
+    </w:lvl>
+    <w:lvl w:ilvl="8" w:tplc="04090005" w:tentative="1">
+      <w:start w:val="1"/>
+      <w:numFmt w:val="bullet"/>
+      <w:lvlText w:val=""/>
+      <w:lvlJc w:val="left"/>
+      <w:pPr>
+        <w:ind w:left="7200" w:hanging="360"/>
+      </w:pPr>
+      <w:rPr>
+        <w:rFonts w:ascii="Wingdings" w:hAnsi="Wingdings" w:hint="default"/>
+      </w:rPr>
+    </w:lvl>
+  </w:abstractNum>
+  <w:abstractNum w:abstractNumId="4">
+    <w:nsid w:val="247A1405"/>
+    <w:multiLevelType w:val="hybridMultilevel"/>
+    <w:tmpl w:val="5DE8E06E"/>
+    <w:lvl w:ilvl="0" w:tplc="04090001">
+      <w:start w:val="1"/>
+      <w:numFmt w:val="bullet"/>
+      <w:lvlText w:val=""/>
+      <w:lvlJc w:val="left"/>
+      <w:pPr>
+        <w:ind w:left="720" w:hanging="360"/>
+      </w:pPr>
+      <w:rPr>
+        <w:rFonts w:ascii="Symbol" w:hAnsi="Symbol" w:hint="default"/>
+      </w:rPr>
+    </w:lvl>
+    <w:lvl w:ilvl="1" w:tplc="04090003" w:tentative="1">
+      <w:start w:val="1"/>
+      <w:numFmt w:val="bullet"/>
+      <w:lvlText w:val="o"/>
+      <w:lvlJc w:val="left"/>
+      <w:pPr>
+        <w:ind w:left="1440" w:hanging="360"/>
+      </w:pPr>
+      <w:rPr>
+        <w:rFonts w:ascii="Courier New" w:hAnsi="Courier New" w:cs="Courier New" w:hint="default"/>
+      </w:rPr>
+    </w:lvl>
+    <w:lvl w:ilvl="2" w:tplc="04090005" w:tentative="1">
+      <w:start w:val="1"/>
+      <w:numFmt w:val="bullet"/>
+      <w:lvlText w:val=""/>
+      <w:lvlJc w:val="left"/>
+      <w:pPr>
+        <w:ind w:left="2160" w:hanging="360"/>
+      </w:pPr>
+      <w:rPr>
+        <w:rFonts w:ascii="Wingdings" w:hAnsi="Wingdings" w:hint="default"/>
+      </w:rPr>
+    </w:lvl>
+    <w:lvl w:ilvl="3" w:tplc="04090001" w:tentative="1">
+      <w:start w:val="1"/>
+      <w:numFmt w:val="bullet"/>
+      <w:lvlText w:val=""/>
+      <w:lvlJc w:val="left"/>
+      <w:pPr>
+        <w:ind w:left="2880" w:hanging="360"/>
+      </w:pPr>
+      <w:rPr>
+        <w:rFonts w:ascii="Symbol" w:hAnsi="Symbol" w:hint="default"/>
+      </w:rPr>
+    </w:lvl>
+    <w:lvl w:ilvl="4" w:tplc="04090003" w:tentative="1">
+      <w:start w:val="1"/>
+      <w:numFmt w:val="bullet"/>
+      <w:lvlText w:val="o"/>
+      <w:lvlJc w:val="left"/>
+      <w:pPr>
+        <w:ind w:left="3600" w:hanging="360"/>
+      </w:pPr>
+      <w:rPr>
+        <w:rFonts w:ascii="Courier New" w:hAnsi="Courier New" w:cs="Courier New" w:hint="default"/>
+      </w:rPr>
+    </w:lvl>
+    <w:lvl w:ilvl="5" w:tplc="04090005" w:tentative="1">
+      <w:start w:val="1"/>
+      <w:numFmt w:val="bullet"/>
+      <w:lvlText w:val=""/>
+      <w:lvlJc w:val="left"/>
+      <w:pPr>
+        <w:ind w:left="4320" w:hanging="360"/>
+      </w:pPr>
+      <w:rPr>
+        <w:rFonts w:ascii="Wingdings" w:hAnsi="Wingdings" w:hint="default"/>
+      </w:rPr>
+    </w:lvl>
+    <w:lvl w:ilvl="6" w:tplc="04090001" w:tentative="1">
+      <w:start w:val="1"/>
+      <w:numFmt w:val="bullet"/>
+      <w:lvlText w:val=""/>
+      <w:lvlJc w:val="left"/>
+      <w:pPr>
+        <w:ind w:left="5040" w:hanging="360"/>
+      </w:pPr>
+      <w:rPr>
+        <w:rFonts w:ascii="Symbol" w:hAnsi="Symbol" w:hint="default"/>
+      </w:rPr>
+    </w:lvl>
+    <w:lvl w:ilvl="7" w:tplc="04090003" w:tentative="1">
+      <w:start w:val="1"/>
+      <w:numFmt w:val="bullet"/>
+      <w:lvlText w:val="o"/>
+      <w:lvlJc w:val="left"/>
+      <w:pPr>
+        <w:ind w:left="5760" w:hanging="360"/>
+      </w:pPr>
+      <w:rPr>
+        <w:rFonts w:ascii="Courier New" w:hAnsi="Courier New" w:cs="Courier New" w:hint="default"/>
+      </w:rPr>
+    </w:lvl>
+    <w:lvl w:ilvl="8" w:tplc="04090005" w:tentative="1">
+      <w:start w:val="1"/>
+      <w:numFmt w:val="bullet"/>
+      <w:lvlText w:val=""/>
+      <w:lvlJc w:val="left"/>
+      <w:pPr>
+        <w:ind w:left="6480" w:hanging="360"/>
+      </w:pPr>
+      <w:rPr>
+        <w:rFonts w:ascii="Wingdings" w:hAnsi="Wingdings" w:hint="default"/>
+      </w:rPr>
+    </w:lvl>
+  </w:abstractNum>
+  <w:abstractNum w:abstractNumId="5">
+    <w:nsid w:val="25375E83"/>
+    <w:multiLevelType w:val="hybridMultilevel"/>
+    <w:tmpl w:val="BE2E6552"/>
+    <w:lvl w:ilvl="0" w:tplc="04090001">
+      <w:start w:val="1"/>
+      <w:numFmt w:val="bullet"/>
+      <w:lvlText w:val=""/>
+      <w:lvlJc w:val="left"/>
+      <w:pPr>
+        <w:ind w:left="720" w:hanging="360"/>
+      </w:pPr>
+      <w:rPr>
+        <w:rFonts w:ascii="Symbol" w:hAnsi="Symbol" w:hint="default"/>
+      </w:rPr>
+    </w:lvl>
+    <w:lvl w:ilvl="1" w:tplc="04090003" w:tentative="1">
+      <w:start w:val="1"/>
+      <w:numFmt w:val="bullet"/>
+      <w:lvlText w:val="o"/>
+      <w:lvlJc w:val="left"/>
+      <w:pPr>
+        <w:ind w:left="1440" w:hanging="360"/>
+      </w:pPr>
+      <w:rPr>
+        <w:rFonts w:ascii="Courier New" w:hAnsi="Courier New" w:cs="Courier New" w:hint="default"/>
+      </w:rPr>
+    </w:lvl>
+    <w:lvl w:ilvl="2" w:tplc="04090005" w:tentative="1">
+      <w:start w:val="1"/>
+      <w:numFmt w:val="bullet"/>
+      <w:lvlText w:val=""/>
+      <w:lvlJc w:val="left"/>
+      <w:pPr>
+        <w:ind w:left="2160" w:hanging="360"/>
+      </w:pPr>
+      <w:rPr>
+        <w:rFonts w:ascii="Wingdings" w:hAnsi="Wingdings" w:hint="default"/>
+      </w:rPr>
+    </w:lvl>
+    <w:lvl w:ilvl="3" w:tplc="04090001" w:tentative="1">
+      <w:start w:val="1"/>
+      <w:numFmt w:val="bullet"/>
+      <w:lvlText w:val=""/>
+      <w:lvlJc w:val="left"/>
+      <w:pPr>
+        <w:ind w:left="2880" w:hanging="360"/>
+      </w:pPr>
+      <w:rPr>
+        <w:rFonts w:ascii="Symbol" w:hAnsi="Symbol" w:hint="default"/>
+      </w:rPr>
+    </w:lvl>
+    <w:lvl w:ilvl="4" w:tplc="04090003" w:tentative="1">
+      <w:start w:val="1"/>
+      <w:numFmt w:val="bullet"/>
+      <w:lvlText w:val="o"/>
+      <w:lvlJc w:val="left"/>
+      <w:pPr>
+        <w:ind w:left="3600" w:hanging="360"/>
+      </w:pPr>
+      <w:rPr>
+        <w:rFonts w:ascii="Courier New" w:hAnsi="Courier New" w:cs="Courier New" w:hint="default"/>
+      </w:rPr>
+    </w:lvl>
+    <w:lvl w:ilvl="5" w:tplc="04090005" w:tentative="1">
+      <w:start w:val="1"/>
+      <w:numFmt w:val="bullet"/>
+      <w:lvlText w:val=""/>
+      <w:lvlJc w:val="left"/>
+      <w:pPr>
+        <w:ind w:left="4320" w:hanging="360"/>
+      </w:pPr>
+      <w:rPr>
+        <w:rFonts w:ascii="Wingdings" w:hAnsi="Wingdings" w:hint="default"/>
+      </w:rPr>
+    </w:lvl>
+    <w:lvl w:ilvl="6" w:tplc="04090001" w:tentative="1">
+      <w:start w:val="1"/>
+      <w:numFmt w:val="bullet"/>
+      <w:lvlText w:val=""/>
+      <w:lvlJc w:val="left"/>
+      <w:pPr>
+        <w:ind w:left="5040" w:hanging="360"/>
+      </w:pPr>
+      <w:rPr>
+        <w:rFonts w:ascii="Symbol" w:hAnsi="Symbol" w:hint="default"/>
+      </w:rPr>
+    </w:lvl>
+    <w:lvl w:ilvl="7" w:tplc="04090003" w:tentative="1">
+      <w:start w:val="1"/>
+      <w:numFmt w:val="bullet"/>
+      <w:lvlText w:val="o"/>
+      <w:lvlJc w:val="left"/>
+      <w:pPr>
+        <w:ind w:left="5760" w:hanging="360"/>
+      </w:pPr>
+      <w:rPr>
+        <w:rFonts w:ascii="Courier New" w:hAnsi="Courier New" w:cs="Courier New" w:hint="default"/>
+      </w:rPr>
+    </w:lvl>
+    <w:lvl w:ilvl="8" w:tplc="04090005" w:tentative="1">
+      <w:start w:val="1"/>
+      <w:numFmt w:val="bullet"/>
+      <w:lvlText w:val=""/>
+      <w:lvlJc w:val="left"/>
+      <w:pPr>
+        <w:ind w:left="6480" w:hanging="360"/>
+      </w:pPr>
+      <w:rPr>
+        <w:rFonts w:ascii="Wingdings" w:hAnsi="Wingdings" w:hint="default"/>
+      </w:rPr>
+    </w:lvl>
+  </w:abstractNum>
+  <w:abstractNum w:abstractNumId="6">
+    <w:nsid w:val="36313682"/>
+    <w:multiLevelType w:val="hybridMultilevel"/>
+    <w:tmpl w:val="CE1A59C6"/>
+    <w:lvl w:ilvl="0" w:tplc="04090001">
+      <w:start w:val="1"/>
+      <w:numFmt w:val="bullet"/>
+      <w:lvlText w:val=""/>
+      <w:lvlJc w:val="left"/>
+      <w:pPr>
+        <w:ind w:left="720" w:hanging="360"/>
+      </w:pPr>
+      <w:rPr>
+        <w:rFonts w:ascii="Symbol" w:hAnsi="Symbol" w:hint="default"/>
+      </w:rPr>
+    </w:lvl>
+    <w:lvl w:ilvl="1" w:tplc="04090003" w:tentative="1">
+      <w:start w:val="1"/>
+      <w:numFmt w:val="bullet"/>
+      <w:lvlText w:val="o"/>
+      <w:lvlJc w:val="left"/>
+      <w:pPr>
+        <w:ind w:left="1440" w:hanging="360"/>
+      </w:pPr>
+      <w:rPr>
+        <w:rFonts w:ascii="Courier New" w:hAnsi="Courier New" w:cs="Courier New" w:hint="default"/>
+      </w:rPr>
+    </w:lvl>
+    <w:lvl w:ilvl="2" w:tplc="04090005" w:tentative="1">
+      <w:start w:val="1"/>
+      <w:numFmt w:val="bullet"/>
+      <w:lvlText w:val=""/>
+      <w:lvlJc w:val="left"/>
+      <w:pPr>
+        <w:ind w:left="2160" w:hanging="360"/>
+      </w:pPr>
+      <w:rPr>
+        <w:rFonts w:ascii="Wingdings" w:hAnsi="Wingdings" w:hint="default"/>
+      </w:rPr>
+    </w:lvl>
+    <w:lvl w:ilvl="3" w:tplc="04090001" w:tentative="1">
+      <w:start w:val="1"/>
+      <w:numFmt w:val="bullet"/>
+      <w:lvlText w:val=""/>
+      <w:lvlJc w:val="left"/>
+      <w:pPr>
+        <w:ind w:left="2880" w:hanging="360"/>
+      </w:pPr>
+      <w:rPr>
+        <w:rFonts w:ascii="Symbol" w:hAnsi="Symbol" w:hint="default"/>
+      </w:rPr>
+    </w:lvl>
+    <w:lvl w:ilvl="4" w:tplc="04090003" w:tentative="1">
+      <w:start w:val="1"/>
+      <w:numFmt w:val="bullet"/>
+      <w:lvlText w:val="o"/>
+      <w:lvlJc w:val="left"/>
+      <w:pPr>
+        <w:ind w:left="3600" w:hanging="360"/>
+      </w:pPr>
+      <w:rPr>
+        <w:rFonts w:ascii="Courier New" w:hAnsi="Courier New" w:cs="Courier New" w:hint="default"/>
+      </w:rPr>
+    </w:lvl>
+    <w:lvl w:ilvl="5" w:tplc="04090005" w:tentative="1">
+      <w:start w:val="1"/>
+      <w:numFmt w:val="bullet"/>
+      <w:lvlText w:val=""/>
+      <w:lvlJc w:val="left"/>
+      <w:pPr>
+        <w:ind w:left="4320" w:hanging="360"/>
+      </w:pPr>
+      <w:rPr>
+        <w:rFonts w:ascii="Wingdings" w:hAnsi="Wingdings" w:hint="default"/>
+      </w:rPr>
+    </w:lvl>
+    <w:lvl w:ilvl="6" w:tplc="04090001" w:tentative="1">
+      <w:start w:val="1"/>
+      <w:numFmt w:val="bullet"/>
+      <w:lvlText w:val=""/>
+      <w:lvlJc w:val="left"/>
+      <w:pPr>
+        <w:ind w:left="5040" w:hanging="360"/>
+      </w:pPr>
+      <w:rPr>
+        <w:rFonts w:ascii="Symbol" w:hAnsi="Symbol" w:hint="default"/>
+      </w:rPr>
+    </w:lvl>
+    <w:lvl w:ilvl="7" w:tplc="04090003" w:tentative="1">
+      <w:start w:val="1"/>
+      <w:numFmt w:val="bullet"/>
+      <w:lvlText w:val="o"/>
+      <w:lvlJc w:val="left"/>
+      <w:pPr>
+        <w:ind w:left="5760" w:hanging="360"/>
+      </w:pPr>
+      <w:rPr>
+        <w:rFonts w:ascii="Courier New" w:hAnsi="Courier New" w:cs="Courier New" w:hint="default"/>
+      </w:rPr>
+    </w:lvl>
+    <w:lvl w:ilvl="8" w:tplc="04090005" w:tentative="1">
+      <w:start w:val="1"/>
+      <w:numFmt w:val="bullet"/>
+      <w:lvlText w:val=""/>
+      <w:lvlJc w:val="left"/>
+      <w:pPr>
+        <w:ind w:left="6480" w:hanging="360"/>
+      </w:pPr>
+      <w:rPr>
+        <w:rFonts w:ascii="Wingdings" w:hAnsi="Wingdings" w:hint="default"/>
+      </w:rPr>
+    </w:lvl>
+  </w:abstractNum>
+  <w:abstractNum w:abstractNumId="7">
+    <w:nsid w:val="4457727E"/>
+    <w:multiLevelType w:val="hybridMultilevel"/>
+    <w:tmpl w:val="1FE26CAC"/>
+    <w:lvl w:ilvl="0" w:tplc="0409000B">
+      <w:start w:val="1"/>
+      <w:numFmt w:val="bullet"/>
+      <w:lvlText w:val=""/>
+      <w:lvlJc w:val="left"/>
+      <w:pPr>
+        <w:ind w:left="720" w:hanging="360"/>
+      </w:pPr>
+      <w:rPr>
+        <w:rFonts w:ascii="Wingdings" w:hAnsi="Wingdings" w:hint="default"/>
+      </w:rPr>
+    </w:lvl>
+    <w:lvl w:ilvl="1" w:tplc="04090003" w:tentative="1">
+      <w:start w:val="1"/>
+      <w:numFmt w:val="bullet"/>
+      <w:lvlText w:val="o"/>
+      <w:lvlJc w:val="left"/>
+      <w:pPr>
+        <w:ind w:left="1440" w:hanging="360"/>
+      </w:pPr>
+      <w:rPr>
+        <w:rFonts w:ascii="Courier New" w:hAnsi="Courier New" w:cs="Courier New" w:hint="default"/>
+      </w:rPr>
+    </w:lvl>
+    <w:lvl w:ilvl="2" w:tplc="04090005" w:tentative="1">
+      <w:start w:val="1"/>
+      <w:numFmt w:val="bullet"/>
+      <w:lvlText w:val=""/>
+      <w:lvlJc w:val="left"/>
+      <w:pPr>
+        <w:ind w:left="2160" w:hanging="360"/>
+      </w:pPr>
+      <w:rPr>
+        <w:rFonts w:ascii="Wingdings" w:hAnsi="Wingdings" w:hint="default"/>
+      </w:rPr>
+    </w:lvl>
+    <w:lvl w:ilvl="3" w:tplc="04090001" w:tentative="1">
+      <w:start w:val="1"/>
+      <w:numFmt w:val="bullet"/>
+      <w:lvlText w:val=""/>
+      <w:lvlJc w:val="left"/>
+      <w:pPr>
+        <w:ind w:left="2880" w:hanging="360"/>
+      </w:pPr>
+      <w:rPr>
+        <w:rFonts w:ascii="Symbol" w:hAnsi="Symbol" w:hint="default"/>
+      </w:rPr>
+    </w:lvl>
+    <w:lvl w:ilvl="4" w:tplc="04090003" w:tentative="1">
+      <w:start w:val="1"/>
+      <w:numFmt w:val="bullet"/>
+      <w:lvlText w:val="o"/>
+      <w:lvlJc w:val="left"/>
+      <w:pPr>
+        <w:ind w:left="3600" w:hanging="360"/>
+      </w:pPr>
+      <w:rPr>
+        <w:rFonts w:ascii="Courier New" w:hAnsi="Courier New" w:cs="Courier New" w:hint="default"/>
+      </w:rPr>
+    </w:lvl>
+    <w:lvl w:ilvl="5" w:tplc="04090005" w:tentative="1">
+      <w:start w:val="1"/>
+      <w:numFmt w:val="bullet"/>
+      <w:lvlText w:val=""/>
+      <w:lvlJc w:val="left"/>
+      <w:pPr>
+        <w:ind w:left="4320" w:hanging="360"/>
+      </w:pPr>
+      <w:rPr>
+        <w:rFonts w:ascii="Wingdings" w:hAnsi="Wingdings" w:hint="default"/>
+      </w:rPr>
+    </w:lvl>
+    <w:lvl w:ilvl="6" w:tplc="04090001" w:tentative="1">
+      <w:start w:val="1"/>
+      <w:numFmt w:val="bullet"/>
+      <w:lvlText w:val=""/>
+      <w:lvlJc w:val="left"/>
+      <w:pPr>
+        <w:ind w:left="5040" w:hanging="360"/>
+      </w:pPr>
+      <w:rPr>
+        <w:rFonts w:ascii="Symbol" w:hAnsi="Symbol" w:hint="default"/>
+      </w:rPr>
+    </w:lvl>
+    <w:lvl w:ilvl="7" w:tplc="04090003" w:tentative="1">
+      <w:start w:val="1"/>
+      <w:numFmt w:val="bullet"/>
+      <w:lvlText w:val="o"/>
+      <w:lvlJc w:val="left"/>
+      <w:pPr>
+        <w:ind w:left="5760" w:hanging="360"/>
+      </w:pPr>
+      <w:rPr>
+        <w:rFonts w:ascii="Courier New" w:hAnsi="Courier New" w:cs="Courier New" w:hint="default"/>
+      </w:rPr>
+    </w:lvl>
+    <w:lvl w:ilvl="8" w:tplc="04090005" w:tentative="1">
+      <w:start w:val="1"/>
+      <w:numFmt w:val="bullet"/>
+      <w:lvlText w:val=""/>
+      <w:lvlJc w:val="left"/>
+      <w:pPr>
+        <w:ind w:left="6480" w:hanging="360"/>
+      </w:pPr>
+      <w:rPr>
+        <w:rFonts w:ascii="Wingdings" w:hAnsi="Wingdings" w:hint="default"/>
+      </w:rPr>
+    </w:lvl>
+  </w:abstractNum>
+  <w:abstractNum w:abstractNumId="8">
+    <w:nsid w:val="4F6D4AE9"/>
+    <w:multiLevelType w:val="hybridMultilevel"/>
+    <w:tmpl w:val="3572A674"/>
+    <w:lvl w:ilvl="0" w:tplc="04090001">
+      <w:start w:val="1"/>
+      <w:numFmt w:val="bullet"/>
+      <w:lvlText w:val=""/>
+      <w:lvlJc w:val="left"/>
+      <w:pPr>
+        <w:ind w:left="720" w:hanging="360"/>
+      </w:pPr>
+      <w:rPr>
+        <w:rFonts w:ascii="Symbol" w:hAnsi="Symbol" w:hint="default"/>
+      </w:rPr>
+    </w:lvl>
+    <w:lvl w:ilvl="1" w:tplc="04090003" w:tentative="1">
+      <w:start w:val="1"/>
+      <w:numFmt w:val="bullet"/>
+      <w:lvlText w:val="o"/>
+      <w:lvlJc w:val="left"/>
+      <w:pPr>
+        <w:ind w:left="1440" w:hanging="360"/>
+      </w:pPr>
+      <w:rPr>
+        <w:rFonts w:ascii="Courier New" w:hAnsi="Courier New" w:cs="Courier New" w:hint="default"/>
+      </w:rPr>
+    </w:lvl>
+    <w:lvl w:ilvl="2" w:tplc="04090005" w:tentative="1">
+      <w:start w:val="1"/>
+      <w:numFmt w:val="bullet"/>
+      <w:lvlText w:val=""/>
+      <w:lvlJc w:val="left"/>
+      <w:pPr>
+        <w:ind w:left="2160" w:hanging="360"/>
+      </w:pPr>
+      <w:rPr>
+        <w:rFonts w:ascii="Wingdings" w:hAnsi="Wingdings" w:hint="default"/>
+      </w:rPr>
+    </w:lvl>
+    <w:lvl w:ilvl="3" w:tplc="04090001" w:tentative="1">
+      <w:start w:val="1"/>
+      <w:numFmt w:val="bullet"/>
+      <w:lvlText w:val=""/>
+      <w:lvlJc w:val="left"/>
+      <w:pPr>
+        <w:ind w:left="2880" w:hanging="360"/>
+      </w:pPr>
+      <w:rPr>
+        <w:rFonts w:ascii="Symbol" w:hAnsi="Symbol" w:hint="default"/>
+      </w:rPr>
+    </w:lvl>
+    <w:lvl w:ilvl="4" w:tplc="04090003" w:tentative="1">
+      <w:start w:val="1"/>
+      <w:numFmt w:val="bullet"/>
+      <w:lvlText w:val="o"/>
+      <w:lvlJc w:val="left"/>
+      <w:pPr>
+        <w:ind w:left="3600" w:hanging="360"/>
+      </w:pPr>
+      <w:rPr>
+        <w:rFonts w:ascii="Courier New" w:hAnsi="Courier New" w:cs="Courier New" w:hint="default"/>
+      </w:rPr>
+    </w:lvl>
+    <w:lvl w:ilvl="5" w:tplc="04090005" w:tentative="1">
+      <w:start w:val="1"/>
+      <w:numFmt w:val="bullet"/>
+      <w:lvlText w:val=""/>
+      <w:lvlJc w:val="left"/>
+      <w:pPr>
+        <w:ind w:left="4320" w:hanging="360"/>
+      </w:pPr>
+      <w:rPr>
+        <w:rFonts w:ascii="Wingdings" w:hAnsi="Wingdings" w:hint="default"/>
+      </w:rPr>
+    </w:lvl>
+    <w:lvl w:ilvl="6" w:tplc="04090001" w:tentative="1">
+      <w:start w:val="1"/>
+      <w:numFmt w:val="bullet"/>
+      <w:lvlText w:val=""/>
+      <w:lvlJc w:val="left"/>
+      <w:pPr>
+        <w:ind w:left="5040" w:hanging="360"/>
+      </w:pPr>
+      <w:rPr>
+        <w:rFonts w:ascii="Symbol" w:hAnsi="Symbol" w:hint="default"/>
+      </w:rPr>
+    </w:lvl>
+    <w:lvl w:ilvl="7" w:tplc="04090003" w:tentative="1">
+      <w:start w:val="1"/>
+      <w:numFmt w:val="bullet"/>
+      <w:lvlText w:val="o"/>
+      <w:lvlJc w:val="left"/>
+      <w:pPr>
+        <w:ind w:left="5760" w:hanging="360"/>
+      </w:pPr>
+      <w:rPr>
+        <w:rFonts w:ascii="Courier New" w:hAnsi="Courier New" w:cs="Courier New" w:hint="default"/>
+      </w:rPr>
+    </w:lvl>
+    <w:lvl w:ilvl="8" w:tplc="04090005" w:tentative="1">
+      <w:start w:val="1"/>
+      <w:numFmt w:val="bullet"/>
+      <w:lvlText w:val=""/>
+      <w:lvlJc w:val="left"/>
+      <w:pPr>
+        <w:ind w:left="6480" w:hanging="360"/>
+      </w:pPr>
+      <w:rPr>
+        <w:rFonts w:ascii="Wingdings" w:hAnsi="Wingdings" w:hint="default"/>
+      </w:rPr>
+    </w:lvl>
+  </w:abstractNum>
+  <w:abstractNum w:abstractNumId="9">
+    <w:nsid w:val="514C0543"/>
+    <w:multiLevelType w:val="hybridMultilevel"/>
+    <w:tmpl w:val="7FB4B5AA"/>
+    <w:lvl w:ilvl="0" w:tplc="04090001">
+      <w:start w:val="1"/>
+      <w:numFmt w:val="bullet"/>
+      <w:lvlText w:val=""/>
+      <w:lvlJc w:val="left"/>
+      <w:pPr>
+        <w:ind w:left="720" w:hanging="360"/>
+      </w:pPr>
+      <w:rPr>
+        <w:rFonts w:ascii="Symbol" w:hAnsi="Symbol" w:hint="default"/>
+      </w:rPr>
+    </w:lvl>
+    <w:lvl w:ilvl="1" w:tplc="04090003" w:tentative="1">
+      <w:start w:val="1"/>
+      <w:numFmt w:val="bullet"/>
+      <w:lvlText w:val="o"/>
+      <w:lvlJc w:val="left"/>
+      <w:pPr>
+        <w:ind w:left="1440" w:hanging="360"/>
+      </w:pPr>
+      <w:rPr>
+        <w:rFonts w:ascii="Courier New" w:hAnsi="Courier New" w:cs="Courier New" w:hint="default"/>
+      </w:rPr>
+    </w:lvl>
+    <w:lvl w:ilvl="2" w:tplc="04090005" w:tentative="1">
+      <w:start w:val="1"/>
+      <w:numFmt w:val="bullet"/>
+      <w:lvlText w:val=""/>
+      <w:lvlJc w:val="left"/>
+      <w:pPr>
+        <w:ind w:left="2160" w:hanging="360"/>
+      </w:pPr>
+      <w:rPr>
+        <w:rFonts w:ascii="Wingdings" w:hAnsi="Wingdings" w:hint="default"/>
+      </w:rPr>
+    </w:lvl>
+    <w:lvl w:ilvl="3" w:tplc="04090001" w:tentative="1">
+      <w:start w:val="1"/>
+      <w:numFmt w:val="bullet"/>
+      <w:lvlText w:val=""/>
+      <w:lvlJc w:val="left"/>
+      <w:pPr>
+        <w:ind w:left="2880" w:hanging="360"/>
+      </w:pPr>
+      <w:rPr>
+        <w:rFonts w:ascii="Symbol" w:hAnsi="Symbol" w:hint="default"/>
+      </w:rPr>
+    </w:lvl>
+    <w:lvl w:ilvl="4" w:tplc="04090003" w:tentative="1">
+      <w:start w:val="1"/>
+      <w:numFmt w:val="bullet"/>
+      <w:lvlText w:val="o"/>
+      <w:lvlJc w:val="left"/>
+      <w:pPr>
+        <w:ind w:left="3600" w:hanging="360"/>
+      </w:pPr>
+      <w:rPr>
+        <w:rFonts w:ascii="Courier New" w:hAnsi="Courier New" w:cs="Courier New" w:hint="default"/>
+      </w:rPr>
+    </w:lvl>
+    <w:lvl w:ilvl="5" w:tplc="04090005" w:tentative="1">
+      <w:start w:val="1"/>
+      <w:numFmt w:val="bullet"/>
+      <w:lvlText w:val=""/>
+      <w:lvlJc w:val="left"/>
+      <w:pPr>
+        <w:ind w:left="4320" w:hanging="360"/>
+      </w:pPr>
+      <w:rPr>
+        <w:rFonts w:ascii="Wingdings" w:hAnsi="Wingdings" w:hint="default"/>
+      </w:rPr>
+    </w:lvl>
+    <w:lvl w:ilvl="6" w:tplc="04090001" w:tentative="1">
+      <w:start w:val="1"/>
+      <w:numFmt w:val="bullet"/>
+      <w:lvlText w:val=""/>
+      <w:lvlJc w:val="left"/>
+      <w:pPr>
+        <w:ind w:left="5040" w:hanging="360"/>
+      </w:pPr>
+      <w:rPr>
+        <w:rFonts w:ascii="Symbol" w:hAnsi="Symbol" w:hint="default"/>
+      </w:rPr>
+    </w:lvl>
+    <w:lvl w:ilvl="7" w:tplc="04090003" w:tentative="1">
+      <w:start w:val="1"/>
+      <w:numFmt w:val="bullet"/>
+      <w:lvlText w:val="o"/>
+      <w:lvlJc w:val="left"/>
+      <w:pPr>
+        <w:ind w:left="5760" w:hanging="360"/>
+      </w:pPr>
+      <w:rPr>
+        <w:rFonts w:ascii="Courier New" w:hAnsi="Courier New" w:cs="Courier New" w:hint="default"/>
+      </w:rPr>
+    </w:lvl>
+    <w:lvl w:ilvl="8" w:tplc="04090005" w:tentative="1">
+      <w:start w:val="1"/>
+      <w:numFmt w:val="bullet"/>
+      <w:lvlText w:val=""/>
+      <w:lvlJc w:val="left"/>
+      <w:pPr>
+        <w:ind w:left="6480" w:hanging="360"/>
+      </w:pPr>
+      <w:rPr>
+        <w:rFonts w:ascii="Wingdings" w:hAnsi="Wingdings" w:hint="default"/>
+      </w:rPr>
+    </w:lvl>
+  </w:abstractNum>
+  <w:abstractNum w:abstractNumId="10">
+    <w:nsid w:val="5A512465"/>
+    <w:multiLevelType w:val="hybridMultilevel"/>
+    <w:tmpl w:val="D26624B8"/>
+    <w:lvl w:ilvl="0" w:tplc="04090005">
+      <w:start w:val="1"/>
+      <w:numFmt w:val="bullet"/>
+      <w:lvlText w:val=""/>
+      <w:lvlJc w:val="left"/>
+      <w:pPr>
+        <w:ind w:left="720" w:hanging="360"/>
+      </w:pPr>
+      <w:rPr>
+        <w:rFonts w:ascii="Wingdings" w:hAnsi="Wingdings" w:hint="default"/>
+      </w:rPr>
+    </w:lvl>
+    <w:lvl w:ilvl="1" w:tplc="04090003" w:tentative="1">
+      <w:start w:val="1"/>
+      <w:numFmt w:val="bullet"/>
+      <w:lvlText w:val="o"/>
+      <w:lvlJc w:val="left"/>
+      <w:pPr>
+        <w:ind w:left="1440" w:hanging="360"/>
+      </w:pPr>
+      <w:rPr>
+        <w:rFonts w:ascii="Courier New" w:hAnsi="Courier New" w:cs="Courier New" w:hint="default"/>
+      </w:rPr>
+    </w:lvl>
+    <w:lvl w:ilvl="2" w:tplc="04090005" w:tentative="1">
+      <w:start w:val="1"/>
+      <w:numFmt w:val="bullet"/>
+      <w:lvlText w:val=""/>
+      <w:lvlJc w:val="left"/>
+      <w:pPr>
+        <w:ind w:left="2160" w:hanging="360"/>
+      </w:pPr>
+      <w:rPr>
+        <w:rFonts w:ascii="Wingdings" w:hAnsi="Wingdings" w:hint="default"/>
+      </w:rPr>
+    </w:lvl>
+    <w:lvl w:ilvl="3" w:tplc="04090001" w:tentative="1">
+      <w:start w:val="1"/>
+      <w:numFmt w:val="bullet"/>
+      <w:lvlText w:val=""/>
+      <w:lvlJc w:val="left"/>
+      <w:pPr>
+        <w:ind w:left="2880" w:hanging="360"/>
+      </w:pPr>
+      <w:rPr>
+        <w:rFonts w:ascii="Symbol" w:hAnsi="Symbol" w:hint="default"/>
+      </w:rPr>
+    </w:lvl>
+    <w:lvl w:ilvl="4" w:tplc="04090003" w:tentative="1">
+      <w:start w:val="1"/>
+      <w:numFmt w:val="bullet"/>
+      <w:lvlText w:val="o"/>
+      <w:lvlJc w:val="left"/>
+      <w:pPr>
+        <w:ind w:left="3600" w:hanging="360"/>
+      </w:pPr>
+      <w:rPr>
+        <w:rFonts w:ascii="Courier New" w:hAnsi="Courier New" w:cs="Courier New" w:hint="default"/>
+      </w:rPr>
+    </w:lvl>
+    <w:lvl w:ilvl="5" w:tplc="04090005" w:tentative="1">
+      <w:start w:val="1"/>
+      <w:numFmt w:val="bullet"/>
+      <w:lvlText w:val=""/>
+      <w:lvlJc w:val="left"/>
+      <w:pPr>
+        <w:ind w:left="4320" w:hanging="360"/>
+      </w:pPr>
+      <w:rPr>
+        <w:rFonts w:ascii="Wingdings" w:hAnsi="Wingdings" w:hint="default"/>
+      </w:rPr>
+    </w:lvl>
+    <w:lvl w:ilvl="6" w:tplc="04090001" w:tentative="1">
+      <w:start w:val="1"/>
+      <w:numFmt w:val="bullet"/>
+      <w:lvlText w:val=""/>
+      <w:lvlJc w:val="left"/>
+      <w:pPr>
+        <w:ind w:left="5040" w:hanging="360"/>
+      </w:pPr>
+      <w:rPr>
+        <w:rFonts w:ascii="Symbol" w:hAnsi="Symbol" w:hint="default"/>
+      </w:rPr>
+    </w:lvl>
+    <w:lvl w:ilvl="7" w:tplc="04090003" w:tentative="1">
+      <w:start w:val="1"/>
+      <w:numFmt w:val="bullet"/>
+      <w:lvlText w:val="o"/>
+      <w:lvlJc w:val="left"/>
+      <w:pPr>
+        <w:ind w:left="5760" w:hanging="360"/>
+      </w:pPr>
+      <w:rPr>
+        <w:rFonts w:ascii="Courier New" w:hAnsi="Courier New" w:cs="Courier New" w:hint="default"/>
+      </w:rPr>
+    </w:lvl>
+    <w:lvl w:ilvl="8" w:tplc="04090005" w:tentative="1">
+      <w:start w:val="1"/>
+      <w:numFmt w:val="bullet"/>
+      <w:lvlText w:val=""/>
+      <w:lvlJc w:val="left"/>
+      <w:pPr>
+        <w:ind w:left="6480" w:hanging="360"/>
+      </w:pPr>
+      <w:rPr>
+        <w:rFonts w:ascii="Wingdings" w:hAnsi="Wingdings" w:hint="default"/>
+      </w:rPr>
+    </w:lvl>
+  </w:abstractNum>
+  <w:abstractNum w:abstractNumId="11">
+    <w:nsid w:val="70513040"/>
+    <w:multiLevelType w:val="hybridMultilevel"/>
+    <w:tmpl w:val="8AAC8706"/>
+    <w:lvl w:ilvl="0" w:tplc="04090001">
+      <w:start w:val="1"/>
+      <w:numFmt w:val="bullet"/>
+      <w:lvlText w:val=""/>
+      <w:lvlJc w:val="left"/>
+      <w:pPr>
+        <w:ind w:left="720" w:hanging="360"/>
+      </w:pPr>
+      <w:rPr>
+        <w:rFonts w:ascii="Symbol" w:hAnsi="Symbol" w:hint="default"/>
+      </w:rPr>
+    </w:lvl>
+    <w:lvl w:ilvl="1" w:tplc="04090003" w:tentative="1">
+      <w:start w:val="1"/>
+      <w:numFmt w:val="bullet"/>
+      <w:lvlText w:val="o"/>
+      <w:lvlJc w:val="left"/>
+      <w:pPr>
+        <w:ind w:left="1440" w:hanging="360"/>
+      </w:pPr>
+      <w:rPr>
+        <w:rFonts w:ascii="Courier New" w:hAnsi="Courier New" w:cs="Courier New" w:hint="default"/>
+      </w:rPr>
+    </w:lvl>
+    <w:lvl w:ilvl="2" w:tplc="04090005" w:tentative="1">
+      <w:start w:val="1"/>
+      <w:numFmt w:val="bullet"/>
+      <w:lvlText w:val=""/>
+      <w:lvlJc w:val="left"/>
+      <w:pPr>
+        <w:ind w:left="2160" w:hanging="360"/>
+      </w:pPr>
+      <w:rPr>
+        <w:rFonts w:ascii="Wingdings" w:hAnsi="Wingdings" w:hint="default"/>
+      </w:rPr>
+    </w:lvl>
+    <w:lvl w:ilvl="3" w:tplc="04090001" w:tentative="1">
+      <w:start w:val="1"/>
+      <w:numFmt w:val="bullet"/>
+      <w:lvlText w:val=""/>
+      <w:lvlJc w:val="left"/>
+      <w:pPr>
+        <w:ind w:left="2880" w:hanging="360"/>
+      </w:pPr>
+      <w:rPr>
+        <w:rFonts w:ascii="Symbol" w:hAnsi="Symbol" w:hint="default"/>
+      </w:rPr>
+    </w:lvl>
+    <w:lvl w:ilvl="4" w:tplc="04090003" w:tentative="1">
+      <w:start w:val="1"/>
+      <w:numFmt w:val="bullet"/>
+      <w:lvlText w:val="o"/>
+      <w:lvlJc w:val="left"/>
+      <w:pPr>
+        <w:ind w:left="3600" w:hanging="360"/>
+      </w:pPr>
+      <w:rPr>
+        <w:rFonts w:ascii="Courier New" w:hAnsi="Courier New" w:cs="Courier New" w:hint="default"/>
+      </w:rPr>
+    </w:lvl>
+    <w:lvl w:ilvl="5" w:tplc="04090005" w:tentative="1">
+      <w:start w:val="1"/>
+      <w:numFmt w:val="bullet"/>
+      <w:lvlText w:val=""/>
+      <w:lvlJc w:val="left"/>
+      <w:pPr>
+        <w:ind w:left="4320" w:hanging="360"/>
+      </w:pPr>
+      <w:rPr>
+        <w:rFonts w:ascii="Wingdings" w:hAnsi="Wingdings" w:hint="default"/>
+      </w:rPr>
+    </w:lvl>
+    <w:lvl w:ilvl="6" w:tplc="04090001" w:tentative="1">
+      <w:start w:val="1"/>
+      <w:numFmt w:val="bullet"/>
+      <w:lvlText w:val=""/>
+      <w:lvlJc w:val="left"/>
+      <w:pPr>
+        <w:ind w:left="5040" w:hanging="360"/>
+      </w:pPr>
+      <w:rPr>
+        <w:rFonts w:ascii="Symbol" w:hAnsi="Symbol" w:hint="default"/>
+      </w:rPr>
+    </w:lvl>
+    <w:lvl w:ilvl="7" w:tplc="04090003" w:tentative="1">
+      <w:start w:val="1"/>
+      <w:numFmt w:val="bullet"/>
+      <w:lvlText w:val="o"/>
+      <w:lvlJc w:val="left"/>
+      <w:pPr>
+        <w:ind w:left="5760" w:hanging="360"/>
+      </w:pPr>
+      <w:rPr>
+        <w:rFonts w:ascii="Courier New" w:hAnsi="Courier New" w:cs="Courier New" w:hint="default"/>
+      </w:rPr>
+    </w:lvl>
+    <w:lvl w:ilvl="8" w:tplc="04090005" w:tentative="1">
+      <w:start w:val="1"/>
+      <w:numFmt w:val="bullet"/>
+      <w:lvlText w:val=""/>
+      <w:lvlJc w:val="left"/>
+      <w:pPr>
+        <w:ind w:left="6480" w:hanging="360"/>
+      </w:pPr>
+      <w:rPr>
+        <w:rFonts w:ascii="Wingdings" w:hAnsi="Wingdings" w:hint="default"/>
+      </w:rPr>
+    </w:lvl>
+  </w:abstractNum>
+  <w:num w:numId="1">
+    <w:abstractNumId w:val="0"/>
+  </w:num>
+  <w:num w:numId="2">
+    <w:abstractNumId w:val="9"/>
+  </w:num>
+  <w:num w:numId="3">
+    <w:abstractNumId w:val="7"/>
+  </w:num>
+  <w:num w:numId="4">
+    <w:abstractNumId w:val="3"/>
+  </w:num>
+  <w:num w:numId="5">
+    <w:abstractNumId w:val="1"/>
+  </w:num>
+  <w:num w:numId="6">
+    <w:abstractNumId w:val="8"/>
+  </w:num>
+  <w:num w:numId="7">
+    <w:abstractNumId w:val="11"/>
+  </w:num>
+  <w:num w:numId="8">
+    <w:abstractNumId w:val="6"/>
+  </w:num>
+  <w:num w:numId="9">
+    <w:abstractNumId w:val="2"/>
+  </w:num>
+  <w:num w:numId="10">
+    <w:abstractNumId w:val="5"/>
+  </w:num>
+  <w:num w:numId="11">
+    <w:abstractNumId w:val="4"/>
+  </w:num>
+  <w:num w:numId="12">
+    <w:abstractNumId w:val="10"/>
+  </w:num>
+</w:numbering>
 </file>
 
 <file path=word/styles.xml><?xml version="1.0" encoding="utf-8"?>
@@ -1681,6 +4080,20 @@
     <w:rPr>
       <w:b/>
       <w:bCs/>
+    </w:rPr>
+  </w:style>
+  <w:style w:type="paragraph" w:styleId="ListParagraph">
+    <w:name w:val="List Paragraph"/>
+    <w:basedOn w:val="Normal"/>
+    <w:uiPriority w:val="34"/>
+    <w:qFormat/>
+    <w:rsid w:val="00DF4B86"/>
+    <w:pPr>
+      <w:ind w:left="720"/>
+      <w:contextualSpacing/>
+    </w:pPr>
+    <w:rPr>
+      <w:rFonts w:ascii="Calibri" w:eastAsia="Times New Roman" w:hAnsi="Calibri" w:cs="Times New Roman"/>
     </w:rPr>
   </w:style>
 </w:styles>

</xml_diff>

<commit_message>
resume issue 01062023 added succesfully
</commit_message>
<xml_diff>
--- a/documents/subhajit_cv.docx
+++ b/documents/subhajit_cv.docx
@@ -19,7 +19,7 @@
       </w:r>
       <w:r>
         <w:rPr>
-          <w:rFonts w:ascii="Times New Roman" w:hAnsi="Times New Roman" w:cs="Times New Roman"/>
+          <w:rFonts w:ascii="Times New Roman" w:hAnsi="Times New Roman"/>
         </w:rPr>
         <w:t xml:space="preserve">email id : </w:t>
       </w:r>
@@ -27,7 +27,7 @@
         <w:r>
           <w:rPr>
             <w:rStyle w:val="Hyperlink"/>
-            <w:rFonts w:ascii="Times New Roman" w:hAnsi="Times New Roman" w:cs="Times New Roman"/>
+            <w:rFonts w:ascii="Times New Roman" w:hAnsi="Times New Roman"/>
           </w:rPr>
           <w:t>chakraborty.subhajit89@gmail.com</w:t>
         </w:r>
@@ -69,7 +69,7 @@
       </w:r>
       <w:r>
         <w:rPr>
-          <w:rFonts w:ascii="Times New Roman" w:hAnsi="Times New Roman" w:cs="Times New Roman"/>
+          <w:rFonts w:ascii="Times New Roman" w:hAnsi="Times New Roman"/>
         </w:rPr>
         <w:t>Profile website</w:t>
       </w:r>
@@ -77,7 +77,7 @@
         <w:r>
           <w:rPr>
             <w:rStyle w:val="Hyperlink"/>
-            <w:rFonts w:ascii="Times New Roman" w:hAnsi="Times New Roman" w:cs="Times New Roman"/>
+            <w:rFonts w:ascii="Times New Roman" w:hAnsi="Times New Roman"/>
           </w:rPr>
           <w:t>: link to profile website</w:t>
         </w:r>
@@ -89,7 +89,7 @@
           <w:bottom w:val="single" w:sz="12" w:space="1" w:color="auto"/>
         </w:pBdr>
         <w:rPr>
-          <w:rFonts w:ascii="Times New Roman" w:hAnsi="Times New Roman" w:cs="Times New Roman"/>
+          <w:rFonts w:ascii="Times New Roman" w:hAnsi="Times New Roman"/>
         </w:rPr>
       </w:pPr>
       <w:r>
@@ -97,7 +97,7 @@
       </w:r>
       <w:r>
         <w:rPr>
-          <w:rFonts w:ascii="Times New Roman" w:hAnsi="Times New Roman" w:cs="Times New Roman"/>
+          <w:rFonts w:ascii="Times New Roman" w:hAnsi="Times New Roman"/>
         </w:rPr>
         <w:t>Contact no : +91-7872752210</w:t>
       </w:r>
@@ -125,78 +125,78 @@
           <w:bottom w:val="single" w:sz="12" w:space="1" w:color="auto"/>
         </w:pBdr>
         <w:rPr>
-          <w:rFonts w:ascii="Times New Roman" w:hAnsi="Times New Roman" w:cs="Times New Roman"/>
-        </w:rPr>
-      </w:pPr>
-      <w:r>
-        <w:rPr>
-          <w:rFonts w:ascii="Times New Roman" w:hAnsi="Times New Roman" w:cs="Times New Roman"/>
+          <w:rFonts w:ascii="Times New Roman" w:hAnsi="Times New Roman"/>
+        </w:rPr>
+      </w:pPr>
+      <w:r>
+        <w:rPr>
+          <w:rFonts w:ascii="Times New Roman" w:hAnsi="Times New Roman"/>
         </w:rPr>
         <w:t>as a</w:t>
       </w:r>
       <w:r>
         <w:rPr>
-          <w:rFonts w:ascii="Times New Roman" w:hAnsi="Times New Roman" w:cs="Times New Roman"/>
+          <w:rFonts w:ascii="Times New Roman" w:hAnsi="Times New Roman"/>
         </w:rPr>
         <w:t xml:space="preserve"> backend developer</w:t>
       </w:r>
       <w:r>
         <w:rPr>
-          <w:rFonts w:ascii="Times New Roman" w:hAnsi="Times New Roman" w:cs="Times New Roman"/>
+          <w:rFonts w:ascii="Times New Roman" w:hAnsi="Times New Roman"/>
         </w:rPr>
         <w:t xml:space="preserve"> </w:t>
       </w:r>
       <w:r>
         <w:rPr>
-          <w:rFonts w:ascii="Times New Roman" w:hAnsi="Times New Roman" w:cs="Times New Roman"/>
+          <w:rFonts w:ascii="Times New Roman" w:hAnsi="Times New Roman"/>
         </w:rPr>
         <w:t xml:space="preserve">,want to join organization, as a </w:t>
       </w:r>
       <w:r>
         <w:rPr>
-          <w:rFonts w:ascii="Times New Roman" w:hAnsi="Times New Roman" w:cs="Times New Roman"/>
+          <w:rFonts w:ascii="Times New Roman" w:hAnsi="Times New Roman"/>
         </w:rPr>
         <w:t xml:space="preserve">member of software development </w:t>
       </w:r>
       <w:r>
         <w:rPr>
-          <w:rFonts w:ascii="Times New Roman" w:hAnsi="Times New Roman" w:cs="Times New Roman"/>
+          <w:rFonts w:ascii="Times New Roman" w:hAnsi="Times New Roman"/>
         </w:rPr>
         <w:t>team using technologies  like PHP using various framewor</w:t>
       </w:r>
       <w:r>
         <w:rPr>
-          <w:rFonts w:ascii="Times New Roman" w:hAnsi="Times New Roman" w:cs="Times New Roman"/>
+          <w:rFonts w:ascii="Times New Roman" w:hAnsi="Times New Roman"/>
         </w:rPr>
         <w:t xml:space="preserve">k like laravel , codeigniter  etc. </w:t>
       </w:r>
       <w:r>
         <w:rPr>
-          <w:rFonts w:ascii="Times New Roman" w:hAnsi="Times New Roman" w:cs="Times New Roman"/>
+          <w:rFonts w:ascii="Times New Roman" w:hAnsi="Times New Roman"/>
         </w:rPr>
         <w:t xml:space="preserve">on the  other hand databases like MYSQL or other RDBMS along with front </w:t>
       </w:r>
       <w:r>
         <w:rPr>
-          <w:rFonts w:ascii="Times New Roman" w:hAnsi="Times New Roman" w:cs="Times New Roman"/>
+          <w:rFonts w:ascii="Times New Roman" w:hAnsi="Times New Roman"/>
         </w:rPr>
         <w:t>end web application development knowledge using HTML, CSS frame</w:t>
       </w:r>
       <w:r>
         <w:rPr>
-          <w:rFonts w:ascii="Times New Roman" w:hAnsi="Times New Roman" w:cs="Times New Roman"/>
+          <w:rFonts w:ascii="Times New Roman" w:hAnsi="Times New Roman"/>
         </w:rPr>
         <w:t xml:space="preserve">work like BOOTSTRAP, CMS like wordpress </w:t>
       </w:r>
       <w:r>
         <w:rPr>
-          <w:rFonts w:ascii="Times New Roman" w:hAnsi="Times New Roman" w:cs="Times New Roman"/>
+          <w:rFonts w:ascii="Times New Roman" w:hAnsi="Times New Roman"/>
         </w:rPr>
         <w:t xml:space="preserve">or similar, have done number of </w:t>
       </w:r>
       <w:r>
         <w:rPr>
-          <w:rFonts w:ascii="Times New Roman" w:hAnsi="Times New Roman" w:cs="Times New Roman"/>
+          <w:rFonts w:ascii="Times New Roman" w:hAnsi="Times New Roman"/>
         </w:rPr>
         <w:t xml:space="preserve">projects to present as a proof of concept.   </w:t>
       </w:r>
@@ -207,7 +207,7 @@
           <w:bottom w:val="single" w:sz="12" w:space="1" w:color="auto"/>
         </w:pBdr>
         <w:rPr>
-          <w:rFonts w:ascii="Times New Roman" w:hAnsi="Times New Roman" w:cs="Times New Roman"/>
+          <w:rFonts w:ascii="Times New Roman" w:hAnsi="Times New Roman"/>
         </w:rPr>
       </w:pPr>
     </w:p>
@@ -225,65 +225,364 @@
           <w:sz w:val="24"/>
           <w:szCs w:val="24"/>
         </w:rPr>
-        <w:t>Range of Experiences:</w:t>
+        <w:t xml:space="preserve"> Experiences</w:t>
+      </w:r>
+      <w:r>
+        <w:rPr>
+          <w:b/>
+          <w:sz w:val="24"/>
+          <w:szCs w:val="24"/>
+        </w:rPr>
+        <w:t xml:space="preserve"> and works</w:t>
+      </w:r>
+      <w:r>
+        <w:rPr>
+          <w:b/>
+          <w:sz w:val="24"/>
+          <w:szCs w:val="24"/>
+        </w:rPr>
+        <w:t>:</w:t>
       </w:r>
     </w:p>
     <w:p>
       <w:pPr>
-        <w:pBdr>
-          <w:bottom w:val="single" w:sz="12" w:space="1" w:color="auto"/>
-        </w:pBdr>
-      </w:pPr>
-      <w:r>
         <w:rPr>
           <w:rFonts w:ascii="Times New Roman" w:hAnsi="Times New Roman" w:cs="Times New Roman"/>
-        </w:rPr>
-        <w:t>A computer science engineer</w:t>
-      </w:r>
+          <w:b/>
+        </w:rPr>
+      </w:pPr>
       <w:r>
         <w:rPr>
           <w:rFonts w:ascii="Times New Roman" w:hAnsi="Times New Roman" w:cs="Times New Roman"/>
-        </w:rPr>
-        <w:t>ing</w:t>
-      </w:r>
-      <w:r>
-        <w:rPr>
-          <w:rFonts w:ascii="Times New Roman" w:hAnsi="Times New Roman" w:cs="Times New Roman"/>
-        </w:rPr>
-        <w:t xml:space="preserve"> graduate, having over</w:t>
-      </w:r>
-      <w:r>
-        <w:rPr>
-          <w:rFonts w:ascii="Times New Roman" w:hAnsi="Times New Roman" w:cs="Times New Roman"/>
-        </w:rPr>
-        <w:t xml:space="preserve"> 8 years of experience of  unorganized sector</w:t>
-      </w:r>
-      <w:r>
-        <w:rPr>
-          <w:rFonts w:ascii="Times New Roman" w:hAnsi="Times New Roman" w:cs="Times New Roman"/>
-        </w:rPr>
-        <w:t xml:space="preserve"> . having came through in different pictures of a SME like production, final product quality control</w:t>
-      </w:r>
-      <w:r>
-        <w:rPr>
-          <w:rFonts w:ascii="Times New Roman" w:hAnsi="Times New Roman" w:cs="Times New Roman"/>
-        </w:rPr>
-        <w:t xml:space="preserve"> and Analysis</w:t>
-      </w:r>
-      <w:r>
-        <w:rPr>
-          <w:rFonts w:ascii="Times New Roman" w:hAnsi="Times New Roman" w:cs="Times New Roman"/>
-        </w:rPr>
-        <w:t>, resource management, cost control ,sale , customer relationship  and maintenance</w:t>
-      </w:r>
-      <w:r>
-        <w:t xml:space="preserve">. </w:t>
+          <w:b/>
+        </w:rPr>
+        <w:t>Work experience</w:t>
+      </w:r>
+      <w:r>
+        <w:rPr>
+          <w:rFonts w:ascii="Times New Roman" w:hAnsi="Times New Roman"/>
+          <w:b/>
+        </w:rPr>
+        <w:t>:</w:t>
       </w:r>
     </w:p>
     <w:p>
       <w:pPr>
         <w:rPr>
+          <w:rFonts w:ascii="Times New Roman" w:hAnsi="Times New Roman"/>
+        </w:rPr>
+      </w:pPr>
+      <w:r>
+        <w:rPr>
+          <w:rFonts w:ascii="Times New Roman" w:hAnsi="Times New Roman"/>
+        </w:rPr>
+        <w:t>Sep-2012 - may-2021 :</w:t>
+      </w:r>
+    </w:p>
+    <w:p>
+      <w:pPr>
+        <w:rPr>
+          <w:rFonts w:ascii="Times New Roman" w:hAnsi="Times New Roman"/>
+        </w:rPr>
+      </w:pPr>
+      <w:r>
+        <w:rPr>
+          <w:rFonts w:ascii="Times New Roman" w:hAnsi="Times New Roman"/>
+        </w:rPr>
+        <w:t xml:space="preserve">position : junior supervisor </w:t>
+      </w:r>
+    </w:p>
+    <w:p>
+      <w:pPr>
+        <w:rPr>
+          <w:rFonts w:ascii="Times New Roman" w:hAnsi="Times New Roman"/>
+        </w:rPr>
+      </w:pPr>
+      <w:r>
+        <w:rPr>
+          <w:rFonts w:ascii="Times New Roman" w:hAnsi="Times New Roman"/>
+        </w:rPr>
+        <w:t>Organization: Satyesware Bricks Industries , Palageriya ,Paschim Midnapur, West Bengal,</w:t>
+      </w:r>
+    </w:p>
+    <w:p>
+      <w:pPr>
+        <w:rPr>
+          <w:rFonts w:ascii="Times New Roman" w:hAnsi="Times New Roman"/>
+        </w:rPr>
+      </w:pPr>
+      <w:r>
+        <w:rPr>
+          <w:rFonts w:ascii="Times New Roman" w:hAnsi="Times New Roman"/>
+        </w:rPr>
+        <w:t>Type of Organization : Unorganized</w:t>
+      </w:r>
+    </w:p>
+    <w:p>
+      <w:pPr>
+        <w:rPr>
+          <w:rFonts w:ascii="Times New Roman" w:hAnsi="Times New Roman"/>
+        </w:rPr>
+      </w:pPr>
+      <w:r>
+        <w:rPr>
+          <w:rFonts w:ascii="Times New Roman" w:hAnsi="Times New Roman"/>
+        </w:rPr>
+        <w:t xml:space="preserve"> Responsibility : supervisory in production management , Quality control ,</w:t>
+      </w:r>
+      <w:r>
+        <w:rPr>
+          <w:rFonts w:ascii="Times New Roman" w:hAnsi="Times New Roman"/>
+        </w:rPr>
+        <w:t xml:space="preserve"> </w:t>
+      </w:r>
+      <w:r>
+        <w:rPr>
+          <w:rFonts w:ascii="Times New Roman" w:hAnsi="Times New Roman"/>
+        </w:rPr>
+        <w:t>Maintenance, Customer         Acquisition, Market Research , Sales Optimizations, Cost calculation and  management.</w:t>
+      </w:r>
+    </w:p>
+    <w:p>
+      <w:pPr>
+        <w:rPr>
+          <w:rFonts w:ascii="Times New Roman" w:hAnsi="Times New Roman"/>
           <w:b/>
+        </w:rPr>
+      </w:pPr>
+      <w:r>
+        <w:rPr>
+          <w:rFonts w:ascii="Times New Roman" w:hAnsi="Times New Roman"/>
+          <w:b/>
+        </w:rPr>
+        <w:t>Internship:</w:t>
+      </w:r>
+    </w:p>
+    <w:p>
+      <w:pPr>
+        <w:rPr>
+          <w:rFonts w:ascii="Times New Roman" w:hAnsi="Times New Roman"/>
+        </w:rPr>
+      </w:pPr>
+      <w:r>
+        <w:rPr>
+          <w:rFonts w:ascii="Times New Roman" w:hAnsi="Times New Roman"/>
+        </w:rPr>
+        <w:t>Jul -2021 – Sep-2021 :</w:t>
+      </w:r>
+    </w:p>
+    <w:p>
+      <w:pPr>
+        <w:rPr>
+          <w:rFonts w:ascii="Times New Roman" w:hAnsi="Times New Roman"/>
+        </w:rPr>
+      </w:pPr>
+      <w:r>
+        <w:rPr>
+          <w:rFonts w:ascii="Times New Roman" w:hAnsi="Times New Roman"/>
+        </w:rPr>
+        <w:t>Field of work: SEO in Social Media Marketing,</w:t>
+      </w:r>
+      <w:r>
+        <w:rPr>
+          <w:rFonts w:ascii="Times New Roman" w:hAnsi="Times New Roman"/>
+        </w:rPr>
+        <w:t xml:space="preserve"> </w:t>
+      </w:r>
+      <w:r>
+        <w:rPr>
+          <w:rFonts w:ascii="Times New Roman" w:hAnsi="Times New Roman"/>
+        </w:rPr>
+        <w:t>Mode: Online, Type: Paid</w:t>
+      </w:r>
+    </w:p>
+    <w:p>
+      <w:pPr>
+        <w:rPr>
+          <w:rFonts w:ascii="Times New Roman" w:hAnsi="Times New Roman"/>
+        </w:rPr>
+      </w:pPr>
+      <w:r>
+        <w:rPr>
+          <w:rFonts w:ascii="Times New Roman" w:hAnsi="Times New Roman"/>
+        </w:rPr>
+        <w:t>Position: SMM Team Leader</w:t>
+      </w:r>
+    </w:p>
+    <w:p>
+      <w:pPr>
+        <w:rPr>
+          <w:rFonts w:ascii="Times New Roman" w:hAnsi="Times New Roman"/>
+        </w:rPr>
+      </w:pPr>
+      <w:r>
+        <w:rPr>
+          <w:rFonts w:ascii="Times New Roman" w:hAnsi="Times New Roman"/>
+        </w:rPr>
+        <w:t>Organization: Anar  App Private Ltd., Mumbai,</w:t>
+      </w:r>
+    </w:p>
+    <w:p>
+      <w:pPr>
+        <w:rPr>
+          <w:rFonts w:ascii="Times New Roman" w:hAnsi="Times New Roman"/>
+        </w:rPr>
+      </w:pPr>
+      <w:r>
+        <w:rPr>
+          <w:rFonts w:ascii="Times New Roman" w:hAnsi="Times New Roman"/>
+        </w:rPr>
+        <w:t>Responsibility: starting the internship with SMM role and after successfully converted 134 businesses as customer promoted as a Team Leader of a team of 3 with the responsibility to conducting scrum meeting with team members, scale up the SEO - SMM procedure, guiding the team , customer acquisition, handling the problems, monitoring performance and motivating the team for best result.</w:t>
+      </w:r>
+    </w:p>
+    <w:p>
+      <w:pPr>
+        <w:rPr>
+          <w:rFonts w:ascii="Times New Roman" w:hAnsi="Times New Roman"/>
+          <w:b/>
+          <w:sz w:val="24"/>
+          <w:szCs w:val="24"/>
+        </w:rPr>
+      </w:pPr>
+      <w:r>
+        <w:rPr>
+          <w:rFonts w:ascii="Times New Roman" w:hAnsi="Times New Roman"/>
+          <w:b/>
+          <w:sz w:val="24"/>
+          <w:szCs w:val="24"/>
+        </w:rPr>
+        <w:t>Certification:</w:t>
+      </w:r>
+    </w:p>
+    <w:p>
+      <w:pPr>
+        <w:rPr>
+          <w:rFonts w:ascii="Times New Roman" w:hAnsi="Times New Roman"/>
+        </w:rPr>
+      </w:pPr>
+      <w:r>
+        <w:rPr>
+          <w:rFonts w:ascii="Times New Roman" w:hAnsi="Times New Roman"/>
+        </w:rPr>
+        <w:t>Jul – 2021 : Fundamentals of Digital Marketing  from Google Digital Garage.</w:t>
+      </w:r>
+    </w:p>
+    <w:p>
+      <w:pPr>
+        <w:rPr>
+          <w:rFonts w:ascii="Times New Roman" w:hAnsi="Times New Roman"/>
+        </w:rPr>
+      </w:pPr>
+      <w:r>
+        <w:rPr>
+          <w:rFonts w:ascii="Times New Roman" w:hAnsi="Times New Roman"/>
+        </w:rPr>
+        <w:lastRenderedPageBreak/>
+        <w:t>Nov -2021 : Responsive Web Design developer certification  from freecodecamp.org.</w:t>
+      </w:r>
+    </w:p>
+    <w:p>
+      <w:r>
+        <w:rPr>
+          <w:rFonts w:ascii="Times New Roman" w:hAnsi="Times New Roman"/>
+        </w:rPr>
+        <w:t>Certificate link :</w:t>
+      </w:r>
+      <w:r>
+        <w:t xml:space="preserve"> </w:t>
+      </w:r>
+      <w:hyperlink r:id="rId10" w:history="1">
+        <w:r>
+          <w:rPr>
+            <w:rStyle w:val="Hyperlink"/>
+          </w:rPr>
+          <w:t>freecodecamp responsive website development certificate</w:t>
+        </w:r>
+      </w:hyperlink>
+    </w:p>
+    <w:p>
+      <w:pPr>
+        <w:rPr>
+          <w:rFonts w:ascii="Times New Roman" w:hAnsi="Times New Roman" w:cs="Times New Roman"/>
+          <w:b/>
+          <w:sz w:val="24"/>
+          <w:szCs w:val="24"/>
+        </w:rPr>
+      </w:pPr>
+      <w:r>
+        <w:rPr>
+          <w:rFonts w:ascii="Times New Roman" w:hAnsi="Times New Roman" w:cs="Times New Roman"/>
+          <w:b/>
+          <w:sz w:val="24"/>
+          <w:szCs w:val="24"/>
+        </w:rPr>
+        <w:t>Course taken:</w:t>
+      </w:r>
+    </w:p>
+    <w:p>
+      <w:pPr>
+        <w:rPr>
+          <w:rFonts w:ascii="Times New Roman" w:hAnsi="Times New Roman"/>
+        </w:rPr>
+      </w:pPr>
+      <w:r>
+        <w:rPr>
+          <w:rFonts w:ascii="Times New Roman" w:hAnsi="Times New Roman"/>
+        </w:rPr>
+        <w:t>Name: Software development using PHP.</w:t>
+      </w:r>
+    </w:p>
+    <w:p>
+      <w:pPr>
+        <w:rPr>
+          <w:rFonts w:ascii="Times New Roman" w:hAnsi="Times New Roman"/>
+        </w:rPr>
+      </w:pPr>
+      <w:r>
+        <w:rPr>
+          <w:rFonts w:ascii="Times New Roman" w:hAnsi="Times New Roman"/>
+        </w:rPr>
+        <w:t>Source: youtube.</w:t>
+      </w:r>
+    </w:p>
+    <w:p>
+      <w:pPr>
+        <w:rPr>
+          <w:rFonts w:ascii="Times New Roman" w:hAnsi="Times New Roman"/>
+        </w:rPr>
+      </w:pPr>
+      <w:r>
+        <w:rPr>
+          <w:rFonts w:ascii="Times New Roman" w:hAnsi="Times New Roman"/>
+        </w:rPr>
+        <w:t>Author: Mislenious</w:t>
+      </w:r>
+    </w:p>
+    <w:p>
+      <w:pPr>
+        <w:rPr>
+          <w:rFonts w:ascii="Times New Roman" w:hAnsi="Times New Roman"/>
+          <w:b/>
+        </w:rPr>
+      </w:pPr>
+      <w:r>
+        <w:rPr>
+          <w:rFonts w:ascii="Times New Roman" w:hAnsi="Times New Roman"/>
+          <w:b/>
+        </w:rPr>
+        <w:t>------------------------------------------------------------------------------------------------------------------------------</w:t>
+      </w:r>
+      <w:r>
+        <w:rPr>
+          <w:rFonts w:ascii="Times New Roman" w:hAnsi="Times New Roman"/>
+          <w:b/>
+        </w:rPr>
+        <w:t>-</w:t>
+      </w:r>
+    </w:p>
+    <w:p>
+      <w:pPr>
+        <w:rPr>
           <w:sz w:val="24"/>
           <w:szCs w:val="24"/>
         </w:rPr>
@@ -335,38 +634,38 @@
         <w:tc>
           <w:tcPr>
             <w:tcW w:w="3192" w:type="dxa"/>
-            <w:shd w:val="clear" w:color="auto" w:fill="C4BC96" w:themeFill="background2" w:themeFillShade="BF"/>
+            <w:shd w:val="clear" w:color="auto" w:fill="C4BC96"/>
           </w:tcPr>
           <w:p>
             <w:pPr>
               <w:spacing w:after="0" w:line="240" w:lineRule="auto"/>
               <w:rPr>
-                <w:rFonts w:ascii="Times New Roman" w:hAnsi="Times New Roman" w:cs="Times New Roman"/>
-              </w:rPr>
-            </w:pPr>
-            <w:r>
-              <w:rPr>
-                <w:rFonts w:ascii="Times New Roman" w:hAnsi="Times New Roman" w:cs="Times New Roman"/>
-              </w:rPr>
-              <w:t>course</w:t>
+                <w:rFonts w:ascii="Times New Roman" w:hAnsi="Times New Roman"/>
+              </w:rPr>
+            </w:pPr>
+            <w:r>
+              <w:rPr>
+                <w:rFonts w:ascii="Times New Roman" w:hAnsi="Times New Roman"/>
+              </w:rPr>
+              <w:t>Course</w:t>
             </w:r>
           </w:p>
         </w:tc>
         <w:tc>
           <w:tcPr>
             <w:tcW w:w="3192" w:type="dxa"/>
-            <w:shd w:val="clear" w:color="auto" w:fill="C4BC96" w:themeFill="background2" w:themeFillShade="BF"/>
+            <w:shd w:val="clear" w:color="auto" w:fill="C4BC96"/>
           </w:tcPr>
           <w:p>
             <w:pPr>
               <w:spacing w:after="0" w:line="240" w:lineRule="auto"/>
               <w:rPr>
-                <w:rFonts w:ascii="Times New Roman" w:hAnsi="Times New Roman" w:cs="Times New Roman"/>
-              </w:rPr>
-            </w:pPr>
-            <w:r>
-              <w:rPr>
-                <w:rFonts w:ascii="Times New Roman" w:hAnsi="Times New Roman" w:cs="Times New Roman"/>
+                <w:rFonts w:ascii="Times New Roman" w:hAnsi="Times New Roman"/>
+              </w:rPr>
+            </w:pPr>
+            <w:r>
+              <w:rPr>
+                <w:rFonts w:ascii="Times New Roman" w:hAnsi="Times New Roman"/>
               </w:rPr>
               <w:t>Institute</w:t>
             </w:r>
@@ -375,18 +674,18 @@
         <w:tc>
           <w:tcPr>
             <w:tcW w:w="3192" w:type="dxa"/>
-            <w:shd w:val="clear" w:color="auto" w:fill="C4BC96" w:themeFill="background2" w:themeFillShade="BF"/>
+            <w:shd w:val="clear" w:color="auto" w:fill="C4BC96"/>
           </w:tcPr>
           <w:p>
             <w:pPr>
               <w:spacing w:after="0" w:line="240" w:lineRule="auto"/>
               <w:rPr>
-                <w:rFonts w:ascii="Times New Roman" w:hAnsi="Times New Roman" w:cs="Times New Roman"/>
-              </w:rPr>
-            </w:pPr>
-            <w:r>
-              <w:rPr>
-                <w:rFonts w:ascii="Times New Roman" w:hAnsi="Times New Roman" w:cs="Times New Roman"/>
+                <w:rFonts w:ascii="Times New Roman" w:hAnsi="Times New Roman"/>
+              </w:rPr>
+            </w:pPr>
+            <w:r>
+              <w:rPr>
+                <w:rFonts w:ascii="Times New Roman" w:hAnsi="Times New Roman"/>
               </w:rPr>
               <w:t>Completion</w:t>
             </w:r>
@@ -402,12 +701,12 @@
             <w:pPr>
               <w:spacing w:after="0" w:line="240" w:lineRule="auto"/>
               <w:rPr>
-                <w:rFonts w:ascii="Times New Roman" w:hAnsi="Times New Roman" w:cs="Times New Roman"/>
-              </w:rPr>
-            </w:pPr>
-            <w:r>
-              <w:rPr>
-                <w:rFonts w:ascii="Times New Roman" w:hAnsi="Times New Roman" w:cs="Times New Roman"/>
+                <w:rFonts w:ascii="Times New Roman" w:hAnsi="Times New Roman"/>
+              </w:rPr>
+            </w:pPr>
+            <w:r>
+              <w:rPr>
+                <w:rFonts w:ascii="Times New Roman" w:hAnsi="Times New Roman"/>
               </w:rPr>
               <w:t>B.Tech</w:t>
             </w:r>
@@ -421,12 +720,12 @@
             <w:pPr>
               <w:spacing w:after="0" w:line="240" w:lineRule="auto"/>
               <w:rPr>
-                <w:rFonts w:ascii="Times New Roman" w:hAnsi="Times New Roman" w:cs="Times New Roman"/>
-              </w:rPr>
-            </w:pPr>
-            <w:r>
-              <w:rPr>
-                <w:rFonts w:ascii="Times New Roman" w:hAnsi="Times New Roman" w:cs="Times New Roman"/>
+                <w:rFonts w:ascii="Times New Roman" w:hAnsi="Times New Roman"/>
+              </w:rPr>
+            </w:pPr>
+            <w:r>
+              <w:rPr>
+                <w:rFonts w:ascii="Times New Roman" w:hAnsi="Times New Roman"/>
               </w:rPr>
               <w:t>RNCET,panipat</w:t>
             </w:r>
@@ -440,12 +739,12 @@
             <w:pPr>
               <w:spacing w:after="0" w:line="240" w:lineRule="auto"/>
               <w:rPr>
-                <w:rFonts w:ascii="Times New Roman" w:hAnsi="Times New Roman" w:cs="Times New Roman"/>
-              </w:rPr>
-            </w:pPr>
-            <w:r>
-              <w:rPr>
-                <w:rFonts w:ascii="Times New Roman" w:hAnsi="Times New Roman" w:cs="Times New Roman"/>
+                <w:rFonts w:ascii="Times New Roman" w:hAnsi="Times New Roman"/>
+              </w:rPr>
+            </w:pPr>
+            <w:r>
+              <w:rPr>
+                <w:rFonts w:ascii="Times New Roman" w:hAnsi="Times New Roman"/>
               </w:rPr>
               <w:t>2012</w:t>
             </w:r>
@@ -459,7 +758,7 @@
           <w:bottom w:val="single" w:sz="12" w:space="1" w:color="auto"/>
         </w:pBdr>
         <w:rPr>
-          <w:rFonts w:ascii="Times New Roman" w:hAnsi="Times New Roman" w:cs="Times New Roman"/>
+          <w:rFonts w:ascii="Times New Roman" w:hAnsi="Times New Roman"/>
           <w:b/>
           <w:sz w:val="24"/>
           <w:szCs w:val="24"/>
@@ -507,19 +806,19 @@
         <w:tc>
           <w:tcPr>
             <w:tcW w:w="4788" w:type="dxa"/>
-            <w:shd w:val="clear" w:color="auto" w:fill="C4BC96" w:themeFill="background2" w:themeFillShade="BF"/>
+            <w:shd w:val="clear" w:color="auto" w:fill="C4BC96"/>
           </w:tcPr>
           <w:p>
             <w:pPr>
               <w:spacing w:after="0" w:line="240" w:lineRule="auto"/>
               <w:rPr>
-                <w:rFonts w:ascii="Times New Roman" w:hAnsi="Times New Roman" w:cs="Times New Roman"/>
-                <w:lang w:val="en-IN"/>
-              </w:rPr>
-            </w:pPr>
-            <w:r>
-              <w:rPr>
-                <w:rFonts w:ascii="Times New Roman" w:hAnsi="Times New Roman" w:cs="Times New Roman"/>
+                <w:rFonts w:ascii="Times New Roman" w:hAnsi="Times New Roman"/>
+                <w:lang w:val="en-IN"/>
+              </w:rPr>
+            </w:pPr>
+            <w:r>
+              <w:rPr>
+                <w:rFonts w:ascii="Times New Roman" w:hAnsi="Times New Roman"/>
                 <w:lang w:val="en-IN"/>
               </w:rPr>
               <w:t>Domain</w:t>
@@ -529,19 +828,19 @@
         <w:tc>
           <w:tcPr>
             <w:tcW w:w="4788" w:type="dxa"/>
-            <w:shd w:val="clear" w:color="auto" w:fill="C4BC96" w:themeFill="background2" w:themeFillShade="BF"/>
+            <w:shd w:val="clear" w:color="auto" w:fill="C4BC96"/>
           </w:tcPr>
           <w:p>
             <w:pPr>
               <w:spacing w:after="0" w:line="240" w:lineRule="auto"/>
               <w:rPr>
-                <w:rFonts w:ascii="Times New Roman" w:hAnsi="Times New Roman" w:cs="Times New Roman"/>
-                <w:lang w:val="en-IN"/>
-              </w:rPr>
-            </w:pPr>
-            <w:r>
-              <w:rPr>
-                <w:rFonts w:ascii="Times New Roman" w:hAnsi="Times New Roman" w:cs="Times New Roman"/>
+                <w:rFonts w:ascii="Times New Roman" w:hAnsi="Times New Roman"/>
+                <w:lang w:val="en-IN"/>
+              </w:rPr>
+            </w:pPr>
+            <w:r>
+              <w:rPr>
+                <w:rFonts w:ascii="Times New Roman" w:hAnsi="Times New Roman"/>
                 <w:lang w:val="en-IN"/>
               </w:rPr>
               <w:t>Languages and technologies</w:t>
@@ -558,13 +857,13 @@
             <w:pPr>
               <w:spacing w:after="0" w:line="240" w:lineRule="auto"/>
               <w:rPr>
-                <w:rFonts w:ascii="Times New Roman" w:hAnsi="Times New Roman" w:cs="Times New Roman"/>
-                <w:lang w:val="en-IN"/>
-              </w:rPr>
-            </w:pPr>
-            <w:r>
-              <w:rPr>
-                <w:rFonts w:ascii="Times New Roman" w:hAnsi="Times New Roman" w:cs="Times New Roman"/>
+                <w:rFonts w:ascii="Times New Roman" w:hAnsi="Times New Roman"/>
+                <w:lang w:val="en-IN"/>
+              </w:rPr>
+            </w:pPr>
+            <w:r>
+              <w:rPr>
+                <w:rFonts w:ascii="Times New Roman" w:hAnsi="Times New Roman"/>
                 <w:lang w:val="en-IN"/>
               </w:rPr>
               <w:t>Front end</w:t>
@@ -584,13 +883,13 @@
               </w:numPr>
               <w:spacing w:after="0" w:line="240" w:lineRule="auto"/>
               <w:rPr>
-                <w:rFonts w:ascii="Times New Roman" w:eastAsiaTheme="minorEastAsia" w:hAnsi="Times New Roman"/>
-                <w:lang w:val="en-IN"/>
-              </w:rPr>
-            </w:pPr>
-            <w:r>
-              <w:rPr>
-                <w:rFonts w:ascii="Times New Roman" w:eastAsiaTheme="minorEastAsia" w:hAnsi="Times New Roman"/>
+                <w:rFonts w:ascii="Times New Roman" w:hAnsi="Times New Roman"/>
+                <w:lang w:val="en-IN"/>
+              </w:rPr>
+            </w:pPr>
+            <w:r>
+              <w:rPr>
+                <w:rFonts w:ascii="Times New Roman" w:hAnsi="Times New Roman"/>
                 <w:lang w:val="en-IN"/>
               </w:rPr>
               <w:t>HTML,</w:t>
@@ -605,13 +904,13 @@
               </w:numPr>
               <w:spacing w:after="0" w:line="240" w:lineRule="auto"/>
               <w:rPr>
-                <w:rFonts w:ascii="Times New Roman" w:eastAsiaTheme="minorEastAsia" w:hAnsi="Times New Roman"/>
-                <w:lang w:val="en-IN"/>
-              </w:rPr>
-            </w:pPr>
-            <w:r>
-              <w:rPr>
-                <w:rFonts w:ascii="Times New Roman" w:eastAsiaTheme="minorEastAsia" w:hAnsi="Times New Roman"/>
+                <w:rFonts w:ascii="Times New Roman" w:hAnsi="Times New Roman"/>
+                <w:lang w:val="en-IN"/>
+              </w:rPr>
+            </w:pPr>
+            <w:r>
+              <w:rPr>
+                <w:rFonts w:ascii="Times New Roman" w:hAnsi="Times New Roman"/>
                 <w:lang w:val="en-IN"/>
               </w:rPr>
               <w:t>CSS,</w:t>
@@ -626,13 +925,13 @@
               </w:numPr>
               <w:spacing w:after="0" w:line="240" w:lineRule="auto"/>
               <w:rPr>
-                <w:rFonts w:ascii="Times New Roman" w:eastAsiaTheme="minorEastAsia" w:hAnsi="Times New Roman"/>
-                <w:lang w:val="en-IN"/>
-              </w:rPr>
-            </w:pPr>
-            <w:r>
-              <w:rPr>
-                <w:rFonts w:ascii="Times New Roman" w:eastAsiaTheme="minorEastAsia" w:hAnsi="Times New Roman"/>
+                <w:rFonts w:ascii="Times New Roman" w:hAnsi="Times New Roman"/>
+                <w:lang w:val="en-IN"/>
+              </w:rPr>
+            </w:pPr>
+            <w:r>
+              <w:rPr>
+                <w:rFonts w:ascii="Times New Roman" w:hAnsi="Times New Roman"/>
                 <w:lang w:val="en-IN"/>
               </w:rPr>
               <w:t>BOOTSTRAP</w:t>
@@ -644,19 +943,19 @@
         <w:tc>
           <w:tcPr>
             <w:tcW w:w="4788" w:type="dxa"/>
-            <w:shd w:val="clear" w:color="auto" w:fill="DDD9C3" w:themeFill="background2" w:themeFillShade="E6"/>
+            <w:shd w:val="clear" w:color="auto" w:fill="DDD9C3"/>
           </w:tcPr>
           <w:p>
             <w:pPr>
               <w:spacing w:after="0" w:line="240" w:lineRule="auto"/>
               <w:rPr>
-                <w:rFonts w:ascii="Times New Roman" w:hAnsi="Times New Roman" w:cs="Times New Roman"/>
-                <w:lang w:val="en-IN"/>
-              </w:rPr>
-            </w:pPr>
-            <w:r>
-              <w:rPr>
-                <w:rFonts w:ascii="Times New Roman" w:hAnsi="Times New Roman" w:cs="Times New Roman"/>
+                <w:rFonts w:ascii="Times New Roman" w:hAnsi="Times New Roman"/>
+                <w:lang w:val="en-IN"/>
+              </w:rPr>
+            </w:pPr>
+            <w:r>
+              <w:rPr>
+                <w:rFonts w:ascii="Times New Roman" w:hAnsi="Times New Roman"/>
                 <w:lang w:val="en-IN"/>
               </w:rPr>
               <w:t>Back end</w:t>
@@ -666,7 +965,7 @@
         <w:tc>
           <w:tcPr>
             <w:tcW w:w="4788" w:type="dxa"/>
-            <w:shd w:val="clear" w:color="auto" w:fill="DDD9C3" w:themeFill="background2" w:themeFillShade="E6"/>
+            <w:shd w:val="clear" w:color="auto" w:fill="DDD9C3"/>
           </w:tcPr>
           <w:p>
             <w:pPr>
@@ -677,13 +976,13 @@
               </w:numPr>
               <w:spacing w:after="0" w:line="240" w:lineRule="auto"/>
               <w:rPr>
-                <w:rFonts w:ascii="Times New Roman" w:eastAsiaTheme="minorEastAsia" w:hAnsi="Times New Roman"/>
-                <w:lang w:val="en-IN"/>
-              </w:rPr>
-            </w:pPr>
-            <w:r>
-              <w:rPr>
-                <w:rFonts w:ascii="Times New Roman" w:eastAsiaTheme="minorEastAsia" w:hAnsi="Times New Roman"/>
+                <w:rFonts w:ascii="Times New Roman" w:hAnsi="Times New Roman"/>
+                <w:lang w:val="en-IN"/>
+              </w:rPr>
+            </w:pPr>
+            <w:r>
+              <w:rPr>
+                <w:rFonts w:ascii="Times New Roman" w:hAnsi="Times New Roman"/>
                 <w:lang w:val="en-IN"/>
               </w:rPr>
               <w:t>PHP</w:t>
@@ -700,13 +999,13 @@
             <w:pPr>
               <w:spacing w:after="0" w:line="240" w:lineRule="auto"/>
               <w:rPr>
-                <w:rFonts w:ascii="Times New Roman" w:hAnsi="Times New Roman" w:cs="Times New Roman"/>
-                <w:lang w:val="en-IN"/>
-              </w:rPr>
-            </w:pPr>
-            <w:r>
-              <w:rPr>
-                <w:rFonts w:ascii="Times New Roman" w:hAnsi="Times New Roman" w:cs="Times New Roman"/>
+                <w:rFonts w:ascii="Times New Roman" w:hAnsi="Times New Roman"/>
+                <w:lang w:val="en-IN"/>
+              </w:rPr>
+            </w:pPr>
+            <w:r>
+              <w:rPr>
+                <w:rFonts w:ascii="Times New Roman" w:hAnsi="Times New Roman"/>
                 <w:lang w:val="en-IN"/>
               </w:rPr>
               <w:t>Database</w:t>
@@ -726,13 +1025,13 @@
               </w:numPr>
               <w:spacing w:after="0" w:line="240" w:lineRule="auto"/>
               <w:rPr>
-                <w:rFonts w:ascii="Times New Roman" w:eastAsiaTheme="minorEastAsia" w:hAnsi="Times New Roman"/>
-                <w:lang w:val="en-IN"/>
-              </w:rPr>
-            </w:pPr>
-            <w:r>
-              <w:rPr>
-                <w:rFonts w:ascii="Times New Roman" w:eastAsiaTheme="minorEastAsia" w:hAnsi="Times New Roman"/>
+                <w:rFonts w:ascii="Times New Roman" w:hAnsi="Times New Roman"/>
+                <w:lang w:val="en-IN"/>
+              </w:rPr>
+            </w:pPr>
+            <w:r>
+              <w:rPr>
+                <w:rFonts w:ascii="Times New Roman" w:hAnsi="Times New Roman"/>
                 <w:lang w:val="en-IN"/>
               </w:rPr>
               <w:t>RDBMS(mySql),</w:t>
@@ -744,19 +1043,19 @@
         <w:tc>
           <w:tcPr>
             <w:tcW w:w="4788" w:type="dxa"/>
-            <w:shd w:val="clear" w:color="auto" w:fill="DDD9C3" w:themeFill="background2" w:themeFillShade="E6"/>
+            <w:shd w:val="clear" w:color="auto" w:fill="DDD9C3"/>
           </w:tcPr>
           <w:p>
             <w:pPr>
               <w:spacing w:after="0" w:line="240" w:lineRule="auto"/>
               <w:rPr>
-                <w:rFonts w:ascii="Times New Roman" w:hAnsi="Times New Roman" w:cs="Times New Roman"/>
-                <w:lang w:val="en-IN"/>
-              </w:rPr>
-            </w:pPr>
-            <w:r>
-              <w:rPr>
-                <w:rFonts w:ascii="Times New Roman" w:hAnsi="Times New Roman" w:cs="Times New Roman"/>
+                <w:rFonts w:ascii="Times New Roman" w:hAnsi="Times New Roman"/>
+                <w:lang w:val="en-IN"/>
+              </w:rPr>
+            </w:pPr>
+            <w:r>
+              <w:rPr>
+                <w:rFonts w:ascii="Times New Roman" w:hAnsi="Times New Roman"/>
                 <w:lang w:val="en-IN"/>
               </w:rPr>
               <w:t>Tools</w:t>
@@ -766,7 +1065,7 @@
         <w:tc>
           <w:tcPr>
             <w:tcW w:w="4788" w:type="dxa"/>
-            <w:shd w:val="clear" w:color="auto" w:fill="DDD9C3" w:themeFill="background2" w:themeFillShade="E6"/>
+            <w:shd w:val="clear" w:color="auto" w:fill="DDD9C3"/>
           </w:tcPr>
           <w:p>
             <w:pPr>
@@ -777,13 +1076,13 @@
               </w:numPr>
               <w:spacing w:after="0" w:line="240" w:lineRule="auto"/>
               <w:rPr>
-                <w:rFonts w:ascii="Times New Roman" w:eastAsiaTheme="minorEastAsia" w:hAnsi="Times New Roman"/>
-                <w:lang w:val="en-IN"/>
-              </w:rPr>
-            </w:pPr>
-            <w:r>
-              <w:rPr>
-                <w:rFonts w:ascii="Times New Roman" w:eastAsiaTheme="minorEastAsia" w:hAnsi="Times New Roman"/>
+                <w:rFonts w:ascii="Times New Roman" w:hAnsi="Times New Roman"/>
+                <w:lang w:val="en-IN"/>
+              </w:rPr>
+            </w:pPr>
+            <w:r>
+              <w:rPr>
+                <w:rFonts w:ascii="Times New Roman" w:hAnsi="Times New Roman"/>
                 <w:lang w:val="en-IN"/>
               </w:rPr>
               <w:t>Git,</w:t>
@@ -798,13 +1097,13 @@
               </w:numPr>
               <w:spacing w:after="0" w:line="240" w:lineRule="auto"/>
               <w:rPr>
-                <w:rFonts w:ascii="Times New Roman" w:eastAsiaTheme="minorEastAsia" w:hAnsi="Times New Roman"/>
-                <w:lang w:val="en-IN"/>
-              </w:rPr>
-            </w:pPr>
-            <w:r>
-              <w:rPr>
-                <w:rFonts w:ascii="Times New Roman" w:eastAsiaTheme="minorEastAsia" w:hAnsi="Times New Roman"/>
+                <w:rFonts w:ascii="Times New Roman" w:hAnsi="Times New Roman"/>
+                <w:lang w:val="en-IN"/>
+              </w:rPr>
+            </w:pPr>
+            <w:r>
+              <w:rPr>
+                <w:rFonts w:ascii="Times New Roman" w:hAnsi="Times New Roman"/>
                 <w:lang w:val="en-IN"/>
               </w:rPr>
               <w:t>browser  dev tools(mozila,chrome)</w:t>
@@ -883,19 +1182,19 @@
         <w:tc>
           <w:tcPr>
             <w:tcW w:w="2394" w:type="dxa"/>
-            <w:shd w:val="clear" w:color="auto" w:fill="C4BC96" w:themeFill="background2" w:themeFillShade="BF"/>
+            <w:shd w:val="clear" w:color="auto" w:fill="C4BC96"/>
           </w:tcPr>
           <w:p>
             <w:pPr>
               <w:spacing w:after="0" w:line="240" w:lineRule="auto"/>
               <w:rPr>
-                <w:rFonts w:ascii="Times New Roman" w:hAnsi="Times New Roman" w:cs="Times New Roman"/>
-                <w:lang w:val="en-IN"/>
-              </w:rPr>
-            </w:pPr>
-            <w:r>
-              <w:rPr>
-                <w:rFonts w:ascii="Times New Roman" w:hAnsi="Times New Roman" w:cs="Times New Roman"/>
+                <w:rFonts w:ascii="Times New Roman" w:hAnsi="Times New Roman"/>
+                <w:lang w:val="en-IN"/>
+              </w:rPr>
+            </w:pPr>
+            <w:r>
+              <w:rPr>
+                <w:rFonts w:ascii="Times New Roman" w:hAnsi="Times New Roman"/>
                 <w:lang w:val="en-IN"/>
               </w:rPr>
               <w:t>Project name</w:t>
@@ -905,19 +1204,19 @@
         <w:tc>
           <w:tcPr>
             <w:tcW w:w="2394" w:type="dxa"/>
-            <w:shd w:val="clear" w:color="auto" w:fill="C4BC96" w:themeFill="background2" w:themeFillShade="BF"/>
+            <w:shd w:val="clear" w:color="auto" w:fill="C4BC96"/>
           </w:tcPr>
           <w:p>
             <w:pPr>
               <w:spacing w:after="0" w:line="240" w:lineRule="auto"/>
               <w:rPr>
-                <w:rFonts w:ascii="Times New Roman" w:hAnsi="Times New Roman" w:cs="Times New Roman"/>
-                <w:lang w:val="en-IN"/>
-              </w:rPr>
-            </w:pPr>
-            <w:r>
-              <w:rPr>
-                <w:rFonts w:ascii="Times New Roman" w:hAnsi="Times New Roman" w:cs="Times New Roman"/>
+                <w:rFonts w:ascii="Times New Roman" w:hAnsi="Times New Roman"/>
+                <w:lang w:val="en-IN"/>
+              </w:rPr>
+            </w:pPr>
+            <w:r>
+              <w:rPr>
+                <w:rFonts w:ascii="Times New Roman" w:hAnsi="Times New Roman"/>
                 <w:lang w:val="en-IN"/>
               </w:rPr>
               <w:t>Description</w:t>
@@ -927,19 +1226,19 @@
         <w:tc>
           <w:tcPr>
             <w:tcW w:w="2394" w:type="dxa"/>
-            <w:shd w:val="clear" w:color="auto" w:fill="C4BC96" w:themeFill="background2" w:themeFillShade="BF"/>
+            <w:shd w:val="clear" w:color="auto" w:fill="C4BC96"/>
           </w:tcPr>
           <w:p>
             <w:pPr>
               <w:spacing w:after="0" w:line="240" w:lineRule="auto"/>
               <w:rPr>
-                <w:rFonts w:ascii="Times New Roman" w:hAnsi="Times New Roman" w:cs="Times New Roman"/>
-                <w:lang w:val="en-IN"/>
-              </w:rPr>
-            </w:pPr>
-            <w:r>
-              <w:rPr>
-                <w:rFonts w:ascii="Times New Roman" w:hAnsi="Times New Roman" w:cs="Times New Roman"/>
+                <w:rFonts w:ascii="Times New Roman" w:hAnsi="Times New Roman"/>
+                <w:lang w:val="en-IN"/>
+              </w:rPr>
+            </w:pPr>
+            <w:r>
+              <w:rPr>
+                <w:rFonts w:ascii="Times New Roman" w:hAnsi="Times New Roman"/>
                 <w:lang w:val="en-IN"/>
               </w:rPr>
               <w:t>Tools and techniques</w:t>
@@ -949,19 +1248,19 @@
         <w:tc>
           <w:tcPr>
             <w:tcW w:w="2394" w:type="dxa"/>
-            <w:shd w:val="clear" w:color="auto" w:fill="C4BC96" w:themeFill="background2" w:themeFillShade="BF"/>
+            <w:shd w:val="clear" w:color="auto" w:fill="C4BC96"/>
           </w:tcPr>
           <w:p>
             <w:pPr>
               <w:spacing w:after="0" w:line="240" w:lineRule="auto"/>
               <w:rPr>
-                <w:rFonts w:ascii="Times New Roman" w:hAnsi="Times New Roman" w:cs="Times New Roman"/>
-                <w:lang w:val="en-IN"/>
-              </w:rPr>
-            </w:pPr>
-            <w:r>
-              <w:rPr>
-                <w:rFonts w:ascii="Times New Roman" w:hAnsi="Times New Roman" w:cs="Times New Roman"/>
+                <w:rFonts w:ascii="Times New Roman" w:hAnsi="Times New Roman"/>
+                <w:lang w:val="en-IN"/>
+              </w:rPr>
+            </w:pPr>
+            <w:r>
+              <w:rPr>
+                <w:rFonts w:ascii="Times New Roman" w:hAnsi="Times New Roman"/>
                 <w:lang w:val="en-IN"/>
               </w:rPr>
               <w:t>Project link</w:t>
@@ -978,13 +1277,13 @@
             <w:pPr>
               <w:spacing w:after="0" w:line="240" w:lineRule="auto"/>
               <w:rPr>
-                <w:rFonts w:ascii="Times New Roman" w:hAnsi="Times New Roman" w:cs="Times New Roman"/>
-                <w:lang w:val="en-IN"/>
-              </w:rPr>
-            </w:pPr>
-            <w:r>
-              <w:rPr>
-                <w:rFonts w:ascii="Times New Roman" w:hAnsi="Times New Roman" w:cs="Times New Roman"/>
+                <w:rFonts w:ascii="Times New Roman" w:hAnsi="Times New Roman"/>
+                <w:lang w:val="en-IN"/>
+              </w:rPr>
+            </w:pPr>
+            <w:r>
+              <w:rPr>
+                <w:rFonts w:ascii="Times New Roman" w:hAnsi="Times New Roman"/>
                 <w:lang w:val="en-IN"/>
               </w:rPr>
               <w:t>Front end projects</w:t>
@@ -999,24 +1298,16 @@
             <w:pPr>
               <w:spacing w:after="0" w:line="240" w:lineRule="auto"/>
               <w:rPr>
-                <w:rFonts w:ascii="Times New Roman" w:hAnsi="Times New Roman" w:cs="Times New Roman"/>
-                <w:lang w:val="en-IN"/>
-              </w:rPr>
-            </w:pPr>
-            <w:r>
-              <w:rPr>
-                <w:rFonts w:ascii="Times New Roman" w:hAnsi="Times New Roman" w:cs="Times New Roman"/>
-                <w:lang w:val="en-IN"/>
-              </w:rPr>
-              <w:t>Mobile responsive websites(</w:t>
-            </w:r>
-            <w:r>
-              <w:rPr>
-                <w:rFonts w:ascii="Times New Roman" w:hAnsi="Times New Roman" w:cs="Times New Roman"/>
-                <w:lang w:val="en-IN"/>
-              </w:rPr>
-              <w:lastRenderedPageBreak/>
-              <w:t>MRW)</w:t>
+                <w:rFonts w:ascii="Times New Roman" w:hAnsi="Times New Roman"/>
+                <w:lang w:val="en-IN"/>
+              </w:rPr>
+            </w:pPr>
+            <w:r>
+              <w:rPr>
+                <w:rFonts w:ascii="Times New Roman" w:hAnsi="Times New Roman"/>
+                <w:lang w:val="en-IN"/>
+              </w:rPr>
+              <w:t>Mobile responsive websites(MRW)</w:t>
             </w:r>
           </w:p>
         </w:tc>
@@ -1033,16 +1324,15 @@
               </w:numPr>
               <w:spacing w:after="0" w:line="240" w:lineRule="auto"/>
               <w:rPr>
-                <w:rFonts w:ascii="Times New Roman" w:eastAsiaTheme="minorEastAsia" w:hAnsi="Times New Roman"/>
-                <w:lang w:val="en-IN"/>
-              </w:rPr>
-            </w:pPr>
-            <w:r>
-              <w:rPr>
-                <w:rFonts w:ascii="Times New Roman" w:eastAsiaTheme="minorEastAsia" w:hAnsi="Times New Roman"/>
-                <w:lang w:val="en-IN"/>
-              </w:rPr>
-              <w:lastRenderedPageBreak/>
+                <w:rFonts w:ascii="Times New Roman" w:hAnsi="Times New Roman"/>
+                <w:lang w:val="en-IN"/>
+              </w:rPr>
+            </w:pPr>
+            <w:r>
+              <w:rPr>
+                <w:rFonts w:ascii="Times New Roman" w:hAnsi="Times New Roman"/>
+                <w:lang w:val="en-IN"/>
+              </w:rPr>
               <w:t xml:space="preserve">Language:     </w:t>
             </w:r>
           </w:p>
@@ -1055,13 +1345,13 @@
               </w:numPr>
               <w:spacing w:after="0" w:line="240" w:lineRule="auto"/>
               <w:rPr>
-                <w:rFonts w:ascii="Times New Roman" w:eastAsiaTheme="minorEastAsia" w:hAnsi="Times New Roman"/>
-                <w:lang w:val="en-IN"/>
-              </w:rPr>
-            </w:pPr>
-            <w:r>
-              <w:rPr>
-                <w:rFonts w:ascii="Times New Roman" w:eastAsiaTheme="minorEastAsia" w:hAnsi="Times New Roman"/>
+                <w:rFonts w:ascii="Times New Roman" w:hAnsi="Times New Roman"/>
+                <w:lang w:val="en-IN"/>
+              </w:rPr>
+            </w:pPr>
+            <w:r>
+              <w:rPr>
+                <w:rFonts w:ascii="Times New Roman" w:hAnsi="Times New Roman"/>
                 <w:lang w:val="en-IN"/>
               </w:rPr>
               <w:t>Html,</w:t>
@@ -1076,13 +1366,13 @@
               </w:numPr>
               <w:spacing w:after="0" w:line="240" w:lineRule="auto"/>
               <w:rPr>
-                <w:rFonts w:ascii="Times New Roman" w:eastAsiaTheme="minorEastAsia" w:hAnsi="Times New Roman"/>
-                <w:lang w:val="en-IN"/>
-              </w:rPr>
-            </w:pPr>
-            <w:r>
-              <w:rPr>
-                <w:rFonts w:ascii="Times New Roman" w:eastAsiaTheme="minorEastAsia" w:hAnsi="Times New Roman"/>
+                <w:rFonts w:ascii="Times New Roman" w:hAnsi="Times New Roman"/>
+                <w:lang w:val="en-IN"/>
+              </w:rPr>
+            </w:pPr>
+            <w:r>
+              <w:rPr>
+                <w:rFonts w:ascii="Times New Roman" w:hAnsi="Times New Roman"/>
                 <w:lang w:val="en-IN"/>
               </w:rPr>
               <w:t>css.</w:t>
@@ -1097,13 +1387,13 @@
               </w:numPr>
               <w:spacing w:after="0" w:line="240" w:lineRule="auto"/>
               <w:rPr>
-                <w:rFonts w:ascii="Times New Roman" w:eastAsiaTheme="minorEastAsia" w:hAnsi="Times New Roman"/>
-                <w:lang w:val="en-IN"/>
-              </w:rPr>
-            </w:pPr>
-            <w:r>
-              <w:rPr>
-                <w:rFonts w:ascii="Times New Roman" w:eastAsiaTheme="minorEastAsia" w:hAnsi="Times New Roman"/>
+                <w:rFonts w:ascii="Times New Roman" w:hAnsi="Times New Roman"/>
+                <w:lang w:val="en-IN"/>
+              </w:rPr>
+            </w:pPr>
+            <w:r>
+              <w:rPr>
+                <w:rFonts w:ascii="Times New Roman" w:hAnsi="Times New Roman"/>
                 <w:lang w:val="en-IN"/>
               </w:rPr>
               <w:t>Technique:</w:t>
@@ -1118,16 +1408,15 @@
               </w:numPr>
               <w:spacing w:after="0" w:line="240" w:lineRule="auto"/>
               <w:rPr>
-                <w:rFonts w:ascii="Times New Roman" w:eastAsiaTheme="minorEastAsia" w:hAnsi="Times New Roman"/>
-                <w:lang w:val="en-IN"/>
-              </w:rPr>
-            </w:pPr>
-            <w:r>
-              <w:rPr>
-                <w:rFonts w:ascii="Times New Roman" w:eastAsiaTheme="minorEastAsia" w:hAnsi="Times New Roman"/>
-                <w:lang w:val="en-IN"/>
-              </w:rPr>
-              <w:lastRenderedPageBreak/>
+                <w:rFonts w:ascii="Times New Roman" w:hAnsi="Times New Roman"/>
+                <w:lang w:val="en-IN"/>
+              </w:rPr>
+            </w:pPr>
+            <w:r>
+              <w:rPr>
+                <w:rFonts w:ascii="Times New Roman" w:hAnsi="Times New Roman"/>
+                <w:lang w:val="en-IN"/>
+              </w:rPr>
               <w:t>@media query</w:t>
             </w:r>
           </w:p>
@@ -1140,15 +1429,15 @@
             <w:pPr>
               <w:spacing w:after="0" w:line="240" w:lineRule="auto"/>
               <w:rPr>
-                <w:rFonts w:ascii="Times New Roman" w:hAnsi="Times New Roman" w:cs="Times New Roman"/>
-                <w:lang w:val="en-IN"/>
-              </w:rPr>
-            </w:pPr>
-            <w:hyperlink r:id="rId10" w:history="1">
+                <w:rFonts w:ascii="Times New Roman" w:hAnsi="Times New Roman"/>
+                <w:lang w:val="en-IN"/>
+              </w:rPr>
+            </w:pPr>
+            <w:hyperlink r:id="rId11" w:history="1">
               <w:r>
                 <w:rPr>
                   <w:rStyle w:val="Hyperlink"/>
-                  <w:rFonts w:ascii="Times New Roman" w:hAnsi="Times New Roman" w:cs="Times New Roman"/>
+                  <w:rFonts w:ascii="Times New Roman" w:hAnsi="Times New Roman"/>
                   <w:lang w:val="en-IN"/>
                 </w:rPr>
                 <w:t>https://chakraborty89subhajit.github.io/profile_website/html/web_dev_project.html</w:t>
@@ -1161,22 +1450,21 @@
         <w:tc>
           <w:tcPr>
             <w:tcW w:w="2394" w:type="dxa"/>
-            <w:shd w:val="clear" w:color="auto" w:fill="DDD9C3" w:themeFill="background2" w:themeFillShade="E6"/>
+            <w:shd w:val="clear" w:color="auto" w:fill="DDD9C3"/>
           </w:tcPr>
           <w:p>
             <w:pPr>
               <w:spacing w:after="0" w:line="240" w:lineRule="auto"/>
               <w:rPr>
-                <w:rFonts w:ascii="Times New Roman" w:hAnsi="Times New Roman" w:cs="Times New Roman"/>
-                <w:lang w:val="en-IN"/>
-              </w:rPr>
-            </w:pPr>
-            <w:r>
-              <w:rPr>
-                <w:rFonts w:ascii="Times New Roman" w:hAnsi="Times New Roman" w:cs="Times New Roman"/>
-                <w:lang w:val="en-IN"/>
-              </w:rPr>
-              <w:lastRenderedPageBreak/>
+                <w:rFonts w:ascii="Times New Roman" w:hAnsi="Times New Roman"/>
+                <w:lang w:val="en-IN"/>
+              </w:rPr>
+            </w:pPr>
+            <w:r>
+              <w:rPr>
+                <w:rFonts w:ascii="Times New Roman" w:hAnsi="Times New Roman"/>
+                <w:lang w:val="en-IN"/>
+              </w:rPr>
               <w:t>cash counter</w:t>
             </w:r>
           </w:p>
@@ -1184,19 +1472,19 @@
         <w:tc>
           <w:tcPr>
             <w:tcW w:w="2394" w:type="dxa"/>
-            <w:shd w:val="clear" w:color="auto" w:fill="DDD9C3" w:themeFill="background2" w:themeFillShade="E6"/>
+            <w:shd w:val="clear" w:color="auto" w:fill="DDD9C3"/>
           </w:tcPr>
           <w:p>
             <w:pPr>
               <w:spacing w:after="0" w:line="240" w:lineRule="auto"/>
               <w:rPr>
-                <w:rFonts w:ascii="Times New Roman" w:hAnsi="Times New Roman" w:cs="Times New Roman"/>
-                <w:lang w:val="en-IN"/>
-              </w:rPr>
-            </w:pPr>
-            <w:r>
-              <w:rPr>
-                <w:rFonts w:ascii="Times New Roman" w:hAnsi="Times New Roman" w:cs="Times New Roman"/>
+                <w:rFonts w:ascii="Times New Roman" w:hAnsi="Times New Roman"/>
+                <w:lang w:val="en-IN"/>
+              </w:rPr>
+            </w:pPr>
+            <w:r>
+              <w:rPr>
+                <w:rFonts w:ascii="Times New Roman" w:hAnsi="Times New Roman"/>
                 <w:lang w:val="en-IN"/>
               </w:rPr>
               <w:t>Browser base desktop application</w:t>
@@ -1206,7 +1494,7 @@
         <w:tc>
           <w:tcPr>
             <w:tcW w:w="2394" w:type="dxa"/>
-            <w:shd w:val="clear" w:color="auto" w:fill="DDD9C3" w:themeFill="background2" w:themeFillShade="E6"/>
+            <w:shd w:val="clear" w:color="auto" w:fill="DDD9C3"/>
           </w:tcPr>
           <w:p>
             <w:pPr>
@@ -1217,13 +1505,13 @@
               </w:numPr>
               <w:spacing w:after="0" w:line="240" w:lineRule="auto"/>
               <w:rPr>
-                <w:rFonts w:ascii="Times New Roman" w:eastAsiaTheme="minorEastAsia" w:hAnsi="Times New Roman"/>
-                <w:lang w:val="en-IN"/>
-              </w:rPr>
-            </w:pPr>
-            <w:r>
-              <w:rPr>
-                <w:rFonts w:ascii="Times New Roman" w:eastAsiaTheme="minorEastAsia" w:hAnsi="Times New Roman"/>
+                <w:rFonts w:ascii="Times New Roman" w:hAnsi="Times New Roman"/>
+                <w:lang w:val="en-IN"/>
+              </w:rPr>
+            </w:pPr>
+            <w:r>
+              <w:rPr>
+                <w:rFonts w:ascii="Times New Roman" w:hAnsi="Times New Roman"/>
                 <w:lang w:val="en-IN"/>
               </w:rPr>
               <w:t>Frontend :html.</w:t>
@@ -1238,13 +1526,13 @@
               </w:numPr>
               <w:spacing w:after="0" w:line="240" w:lineRule="auto"/>
               <w:rPr>
-                <w:rFonts w:ascii="Times New Roman" w:eastAsiaTheme="minorEastAsia" w:hAnsi="Times New Roman"/>
-                <w:lang w:val="en-IN"/>
-              </w:rPr>
-            </w:pPr>
-            <w:r>
-              <w:rPr>
-                <w:rFonts w:ascii="Times New Roman" w:eastAsiaTheme="minorEastAsia" w:hAnsi="Times New Roman"/>
+                <w:rFonts w:ascii="Times New Roman" w:hAnsi="Times New Roman"/>
+                <w:lang w:val="en-IN"/>
+              </w:rPr>
+            </w:pPr>
+            <w:r>
+              <w:rPr>
+                <w:rFonts w:ascii="Times New Roman" w:hAnsi="Times New Roman"/>
                 <w:lang w:val="en-IN"/>
               </w:rPr>
               <w:t>Backend: php(core)</w:t>
@@ -1254,21 +1542,21 @@
         <w:tc>
           <w:tcPr>
             <w:tcW w:w="2394" w:type="dxa"/>
-            <w:shd w:val="clear" w:color="auto" w:fill="DDD9C3" w:themeFill="background2" w:themeFillShade="E6"/>
+            <w:shd w:val="clear" w:color="auto" w:fill="DDD9C3"/>
           </w:tcPr>
           <w:p>
             <w:pPr>
               <w:spacing w:after="0" w:line="240" w:lineRule="auto"/>
               <w:rPr>
-                <w:rFonts w:ascii="Times New Roman" w:hAnsi="Times New Roman" w:cs="Times New Roman"/>
-                <w:lang w:val="en-IN"/>
-              </w:rPr>
-            </w:pPr>
-            <w:hyperlink r:id="rId11" w:history="1">
+                <w:rFonts w:ascii="Times New Roman" w:hAnsi="Times New Roman"/>
+                <w:lang w:val="en-IN"/>
+              </w:rPr>
+            </w:pPr>
+            <w:hyperlink r:id="rId12" w:history="1">
               <w:r>
                 <w:rPr>
                   <w:rStyle w:val="Hyperlink"/>
-                  <w:rFonts w:ascii="Times New Roman" w:hAnsi="Times New Roman" w:cs="Times New Roman"/>
+                  <w:rFonts w:ascii="Times New Roman" w:hAnsi="Times New Roman"/>
                   <w:u w:val="none"/>
                 </w:rPr>
                 <w:t>chakraborty89subhajit</w:t>
@@ -1277,16 +1565,16 @@
             <w:r>
               <w:rPr>
                 <w:rStyle w:val="mx-1"/>
-                <w:rFonts w:ascii="Times New Roman" w:hAnsi="Times New Roman" w:cs="Times New Roman"/>
+                <w:rFonts w:ascii="Times New Roman" w:hAnsi="Times New Roman"/>
                 <w:shd w:val="clear" w:color="auto" w:fill="F6F8FA"/>
               </w:rPr>
               <w:t>/</w:t>
             </w:r>
-            <w:hyperlink r:id="rId12" w:history="1">
+            <w:hyperlink r:id="rId13" w:history="1">
               <w:r>
                 <w:rPr>
                   <w:rStyle w:val="Hyperlink"/>
-                  <w:rFonts w:ascii="Times New Roman" w:hAnsi="Times New Roman" w:cs="Times New Roman"/>
+                  <w:rFonts w:ascii="Times New Roman" w:hAnsi="Times New Roman"/>
                   <w:bCs/>
                   <w:u w:val="none"/>
                 </w:rPr>
@@ -1305,16 +1593,24 @@
             <w:pPr>
               <w:spacing w:after="0" w:line="240" w:lineRule="auto"/>
               <w:rPr>
-                <w:rFonts w:ascii="Times New Roman" w:hAnsi="Times New Roman" w:cs="Times New Roman"/>
-                <w:lang w:val="en-IN"/>
-              </w:rPr>
-            </w:pPr>
-            <w:r>
-              <w:rPr>
-                <w:rFonts w:ascii="Times New Roman" w:hAnsi="Times New Roman" w:cs="Times New Roman"/>
-                <w:lang w:val="en-IN"/>
-              </w:rPr>
-              <w:t>CURD application using oop and PDO</w:t>
+                <w:rFonts w:ascii="Times New Roman" w:hAnsi="Times New Roman"/>
+                <w:lang w:val="en-IN"/>
+              </w:rPr>
+            </w:pPr>
+            <w:r>
+              <w:rPr>
+                <w:rFonts w:ascii="Times New Roman" w:hAnsi="Times New Roman"/>
+                <w:lang w:val="en-IN"/>
+              </w:rPr>
+              <w:t>CURD applica</w:t>
+            </w:r>
+            <w:r>
+              <w:rPr>
+                <w:rFonts w:ascii="Times New Roman" w:hAnsi="Times New Roman"/>
+                <w:lang w:val="en-IN"/>
+              </w:rPr>
+              <w:lastRenderedPageBreak/>
+              <w:t>tion using oop and PDO</w:t>
             </w:r>
           </w:p>
         </w:tc>
@@ -1326,29 +1622,38 @@
             <w:pPr>
               <w:spacing w:after="0" w:line="240" w:lineRule="auto"/>
               <w:rPr>
-                <w:rFonts w:ascii="Times New Roman" w:hAnsi="Times New Roman" w:cs="Times New Roman"/>
-                <w:lang w:val="en-IN"/>
-              </w:rPr>
-            </w:pPr>
-            <w:r>
-              <w:rPr>
-                <w:rFonts w:ascii="Times New Roman" w:hAnsi="Times New Roman" w:cs="Times New Roman"/>
-                <w:lang w:val="en-IN"/>
-              </w:rPr>
-              <w:t>Browser base database operations</w:t>
-            </w:r>
-          </w:p>
-          <w:p>
-            <w:pPr>
-              <w:spacing w:after="0" w:line="240" w:lineRule="auto"/>
-              <w:rPr>
-                <w:rFonts w:ascii="Times New Roman" w:hAnsi="Times New Roman" w:cs="Times New Roman"/>
-                <w:lang w:val="en-IN"/>
-              </w:rPr>
-            </w:pPr>
-            <w:r>
-              <w:rPr>
-                <w:rFonts w:ascii="Times New Roman" w:hAnsi="Times New Roman" w:cs="Times New Roman"/>
+                <w:rFonts w:ascii="Times New Roman" w:hAnsi="Times New Roman"/>
+                <w:lang w:val="en-IN"/>
+              </w:rPr>
+            </w:pPr>
+            <w:r>
+              <w:rPr>
+                <w:rFonts w:ascii="Times New Roman" w:hAnsi="Times New Roman"/>
+                <w:lang w:val="en-IN"/>
+              </w:rPr>
+              <w:lastRenderedPageBreak/>
+              <w:t xml:space="preserve">Browser base </w:t>
+            </w:r>
+            <w:r>
+              <w:rPr>
+                <w:rFonts w:ascii="Times New Roman" w:hAnsi="Times New Roman"/>
+                <w:lang w:val="en-IN"/>
+              </w:rPr>
+              <w:lastRenderedPageBreak/>
+              <w:t>database operations</w:t>
+            </w:r>
+          </w:p>
+          <w:p>
+            <w:pPr>
+              <w:spacing w:after="0" w:line="240" w:lineRule="auto"/>
+              <w:rPr>
+                <w:rFonts w:ascii="Times New Roman" w:hAnsi="Times New Roman"/>
+                <w:lang w:val="en-IN"/>
+              </w:rPr>
+            </w:pPr>
+            <w:r>
+              <w:rPr>
+                <w:rFonts w:ascii="Times New Roman" w:hAnsi="Times New Roman"/>
                 <w:lang w:val="en-IN"/>
               </w:rPr>
               <w:t>(create,update, read,</w:t>
@@ -1358,13 +1663,13 @@
             <w:pPr>
               <w:spacing w:after="0" w:line="240" w:lineRule="auto"/>
               <w:rPr>
-                <w:rFonts w:ascii="Times New Roman" w:hAnsi="Times New Roman" w:cs="Times New Roman"/>
-                <w:lang w:val="en-IN"/>
-              </w:rPr>
-            </w:pPr>
-            <w:r>
-              <w:rPr>
-                <w:rFonts w:ascii="Times New Roman" w:hAnsi="Times New Roman" w:cs="Times New Roman"/>
+                <w:rFonts w:ascii="Times New Roman" w:hAnsi="Times New Roman"/>
+                <w:lang w:val="en-IN"/>
+              </w:rPr>
+            </w:pPr>
+            <w:r>
+              <w:rPr>
+                <w:rFonts w:ascii="Times New Roman" w:hAnsi="Times New Roman"/>
                 <w:lang w:val="en-IN"/>
               </w:rPr>
               <w:t>delete) app</w:t>
@@ -1384,15 +1689,16 @@
               </w:numPr>
               <w:spacing w:after="0" w:line="240" w:lineRule="auto"/>
               <w:rPr>
-                <w:rFonts w:ascii="Times New Roman" w:eastAsiaTheme="minorEastAsia" w:hAnsi="Times New Roman"/>
-                <w:lang w:val="en-IN"/>
-              </w:rPr>
-            </w:pPr>
-            <w:r>
-              <w:rPr>
-                <w:rFonts w:ascii="Times New Roman" w:eastAsiaTheme="minorEastAsia" w:hAnsi="Times New Roman"/>
-                <w:lang w:val="en-IN"/>
-              </w:rPr>
+                <w:rFonts w:ascii="Times New Roman" w:hAnsi="Times New Roman"/>
+                <w:lang w:val="en-IN"/>
+              </w:rPr>
+            </w:pPr>
+            <w:r>
+              <w:rPr>
+                <w:rFonts w:ascii="Times New Roman" w:hAnsi="Times New Roman"/>
+                <w:lang w:val="en-IN"/>
+              </w:rPr>
+              <w:lastRenderedPageBreak/>
               <w:t xml:space="preserve">Frontend:  html, css. </w:t>
             </w:r>
           </w:p>
@@ -1405,15 +1711,16 @@
               </w:numPr>
               <w:spacing w:after="0" w:line="240" w:lineRule="auto"/>
               <w:rPr>
-                <w:rFonts w:ascii="Times New Roman" w:eastAsiaTheme="minorEastAsia" w:hAnsi="Times New Roman"/>
-                <w:lang w:val="en-IN"/>
-              </w:rPr>
-            </w:pPr>
-            <w:r>
-              <w:rPr>
-                <w:rFonts w:ascii="Times New Roman" w:eastAsiaTheme="minorEastAsia" w:hAnsi="Times New Roman"/>
-                <w:lang w:val="en-IN"/>
-              </w:rPr>
+                <w:rFonts w:ascii="Times New Roman" w:hAnsi="Times New Roman"/>
+                <w:lang w:val="en-IN"/>
+              </w:rPr>
+            </w:pPr>
+            <w:r>
+              <w:rPr>
+                <w:rFonts w:ascii="Times New Roman" w:hAnsi="Times New Roman"/>
+                <w:lang w:val="en-IN"/>
+              </w:rPr>
+              <w:lastRenderedPageBreak/>
               <w:t>Backend: php.</w:t>
             </w:r>
           </w:p>
@@ -1426,13 +1733,13 @@
               </w:numPr>
               <w:spacing w:after="0" w:line="240" w:lineRule="auto"/>
               <w:rPr>
-                <w:rFonts w:ascii="Times New Roman" w:eastAsiaTheme="minorEastAsia" w:hAnsi="Times New Roman"/>
-                <w:lang w:val="en-IN"/>
-              </w:rPr>
-            </w:pPr>
-            <w:r>
-              <w:rPr>
-                <w:rFonts w:ascii="Times New Roman" w:eastAsiaTheme="minorEastAsia" w:hAnsi="Times New Roman"/>
+                <w:rFonts w:ascii="Times New Roman" w:hAnsi="Times New Roman"/>
+                <w:lang w:val="en-IN"/>
+              </w:rPr>
+            </w:pPr>
+            <w:r>
+              <w:rPr>
+                <w:rFonts w:ascii="Times New Roman" w:hAnsi="Times New Roman"/>
                 <w:lang w:val="en-IN"/>
               </w:rPr>
               <w:t>Database: mySQL .</w:t>
@@ -1447,13 +1754,13 @@
               </w:numPr>
               <w:spacing w:after="0" w:line="240" w:lineRule="auto"/>
               <w:rPr>
-                <w:rFonts w:ascii="Times New Roman" w:eastAsiaTheme="minorEastAsia" w:hAnsi="Times New Roman"/>
-                <w:lang w:val="en-IN"/>
-              </w:rPr>
-            </w:pPr>
-            <w:r>
-              <w:rPr>
-                <w:rFonts w:ascii="Times New Roman" w:eastAsiaTheme="minorEastAsia" w:hAnsi="Times New Roman"/>
+                <w:rFonts w:ascii="Times New Roman" w:hAnsi="Times New Roman"/>
+                <w:lang w:val="en-IN"/>
+              </w:rPr>
+            </w:pPr>
+            <w:r>
+              <w:rPr>
+                <w:rFonts w:ascii="Times New Roman" w:hAnsi="Times New Roman"/>
                 <w:lang w:val="en-IN"/>
               </w:rPr>
               <w:t>Technique: object oriented programming</w:t>
@@ -1468,15 +1775,15 @@
             <w:pPr>
               <w:spacing w:after="0" w:line="240" w:lineRule="auto"/>
               <w:rPr>
-                <w:rFonts w:ascii="Times New Roman" w:hAnsi="Times New Roman" w:cs="Times New Roman"/>
-                <w:lang w:val="en-IN"/>
-              </w:rPr>
-            </w:pPr>
-            <w:hyperlink r:id="rId13" w:history="1">
+                <w:rFonts w:ascii="Times New Roman" w:hAnsi="Times New Roman"/>
+                <w:lang w:val="en-IN"/>
+              </w:rPr>
+            </w:pPr>
+            <w:hyperlink r:id="rId14" w:history="1">
               <w:r>
                 <w:rPr>
                   <w:rStyle w:val="Hyperlink"/>
-                  <w:rFonts w:ascii="Times New Roman" w:hAnsi="Times New Roman" w:cs="Times New Roman"/>
+                  <w:rFonts w:ascii="Times New Roman" w:hAnsi="Times New Roman"/>
                   <w:u w:val="none"/>
                 </w:rPr>
                 <w:t>chakraborty89subhajit</w:t>
@@ -1485,16 +1792,16 @@
             <w:r>
               <w:rPr>
                 <w:rStyle w:val="mx-1"/>
-                <w:rFonts w:ascii="Times New Roman" w:hAnsi="Times New Roman" w:cs="Times New Roman"/>
+                <w:rFonts w:ascii="Times New Roman" w:hAnsi="Times New Roman"/>
                 <w:shd w:val="clear" w:color="auto" w:fill="F6F8FA"/>
               </w:rPr>
               <w:t>/</w:t>
             </w:r>
-            <w:hyperlink r:id="rId14" w:history="1">
+            <w:hyperlink r:id="rId15" w:history="1">
               <w:r>
                 <w:rPr>
                   <w:rStyle w:val="Hyperlink"/>
-                  <w:rFonts w:ascii="Times New Roman" w:hAnsi="Times New Roman" w:cs="Times New Roman"/>
+                  <w:rFonts w:ascii="Times New Roman" w:hAnsi="Times New Roman"/>
                   <w:bCs/>
                   <w:u w:val="none"/>
                 </w:rPr>
@@ -1508,21 +1815,22 @@
         <w:tc>
           <w:tcPr>
             <w:tcW w:w="2394" w:type="dxa"/>
-            <w:shd w:val="clear" w:color="auto" w:fill="DDD9C3" w:themeFill="background2" w:themeFillShade="E6"/>
+            <w:shd w:val="clear" w:color="auto" w:fill="DDD9C3"/>
           </w:tcPr>
           <w:p>
             <w:pPr>
               <w:spacing w:after="0" w:line="240" w:lineRule="auto"/>
               <w:rPr>
-                <w:rFonts w:ascii="Times New Roman" w:hAnsi="Times New Roman" w:cs="Times New Roman"/>
-                <w:lang w:val="en-IN"/>
-              </w:rPr>
-            </w:pPr>
-            <w:r>
-              <w:rPr>
-                <w:rFonts w:ascii="Times New Roman" w:hAnsi="Times New Roman" w:cs="Times New Roman"/>
-                <w:lang w:val="en-IN"/>
-              </w:rPr>
+                <w:rFonts w:ascii="Times New Roman" w:hAnsi="Times New Roman"/>
+                <w:lang w:val="en-IN"/>
+              </w:rPr>
+            </w:pPr>
+            <w:r>
+              <w:rPr>
+                <w:rFonts w:ascii="Times New Roman" w:hAnsi="Times New Roman"/>
+                <w:lang w:val="en-IN"/>
+              </w:rPr>
+              <w:lastRenderedPageBreak/>
               <w:t>MVC layout</w:t>
             </w:r>
           </w:p>
@@ -1530,7 +1838,7 @@
         <w:tc>
           <w:tcPr>
             <w:tcW w:w="2394" w:type="dxa"/>
-            <w:shd w:val="clear" w:color="auto" w:fill="DDD9C3" w:themeFill="background2" w:themeFillShade="E6"/>
+            <w:shd w:val="clear" w:color="auto" w:fill="DDD9C3"/>
           </w:tcPr>
           <w:p>
             <w:pPr>
@@ -1550,7 +1858,7 @@
         <w:tc>
           <w:tcPr>
             <w:tcW w:w="2394" w:type="dxa"/>
-            <w:shd w:val="clear" w:color="auto" w:fill="DDD9C3" w:themeFill="background2" w:themeFillShade="E6"/>
+            <w:shd w:val="clear" w:color="auto" w:fill="DDD9C3"/>
           </w:tcPr>
           <w:p>
             <w:pPr>
@@ -1561,13 +1869,11 @@
               </w:numPr>
               <w:spacing w:after="0" w:line="240" w:lineRule="auto"/>
               <w:rPr>
-                <w:rFonts w:asciiTheme="minorHAnsi" w:eastAsiaTheme="minorEastAsia" w:hAnsiTheme="minorHAnsi" w:cstheme="minorBidi"/>
-                <w:lang w:val="en-IN"/>
-              </w:rPr>
-            </w:pPr>
-            <w:r>
-              <w:rPr>
-                <w:rFonts w:asciiTheme="minorHAnsi" w:eastAsiaTheme="minorEastAsia" w:hAnsiTheme="minorHAnsi" w:cstheme="minorBidi"/>
+                <w:lang w:val="en-IN"/>
+              </w:rPr>
+            </w:pPr>
+            <w:r>
+              <w:rPr>
                 <w:lang w:val="en-IN"/>
               </w:rPr>
               <w:t>Frontend:Html</w:t>
@@ -1582,13 +1888,11 @@
               </w:numPr>
               <w:spacing w:after="0" w:line="240" w:lineRule="auto"/>
               <w:rPr>
-                <w:rFonts w:asciiTheme="minorHAnsi" w:eastAsiaTheme="minorEastAsia" w:hAnsiTheme="minorHAnsi" w:cstheme="minorBidi"/>
-                <w:lang w:val="en-IN"/>
-              </w:rPr>
-            </w:pPr>
-            <w:r>
-              <w:rPr>
-                <w:rFonts w:asciiTheme="minorHAnsi" w:eastAsiaTheme="minorEastAsia" w:hAnsiTheme="minorHAnsi" w:cstheme="minorBidi"/>
+                <w:lang w:val="en-IN"/>
+              </w:rPr>
+            </w:pPr>
+            <w:r>
+              <w:rPr>
                 <w:lang w:val="en-IN"/>
               </w:rPr>
               <w:t>Backend:php</w:t>
@@ -1599,13 +1903,11 @@
               <w:pStyle w:val="ListParagraph"/>
               <w:spacing w:after="0" w:line="240" w:lineRule="auto"/>
               <w:rPr>
-                <w:rFonts w:asciiTheme="minorHAnsi" w:eastAsiaTheme="minorEastAsia" w:hAnsiTheme="minorHAnsi" w:cstheme="minorBidi"/>
-                <w:lang w:val="en-IN"/>
-              </w:rPr>
-            </w:pPr>
-            <w:r>
-              <w:rPr>
-                <w:rFonts w:asciiTheme="minorHAnsi" w:eastAsiaTheme="minorEastAsia" w:hAnsiTheme="minorHAnsi" w:cstheme="minorBidi"/>
+                <w:lang w:val="en-IN"/>
+              </w:rPr>
+            </w:pPr>
+            <w:r>
+              <w:rPr>
                 <w:lang w:val="en-IN"/>
               </w:rPr>
               <w:t>(core)</w:t>
@@ -1620,13 +1922,12 @@
               </w:numPr>
               <w:spacing w:after="0" w:line="240" w:lineRule="auto"/>
               <w:rPr>
-                <w:rFonts w:asciiTheme="minorHAnsi" w:eastAsiaTheme="minorEastAsia" w:hAnsiTheme="minorHAnsi" w:cstheme="minorBidi"/>
-                <w:lang w:val="en-IN"/>
-              </w:rPr>
-            </w:pPr>
-            <w:r>
-              <w:rPr>
-                <w:rFonts w:ascii="Times New Roman" w:eastAsiaTheme="minorEastAsia" w:hAnsi="Times New Roman"/>
+                <w:lang w:val="en-IN"/>
+              </w:rPr>
+            </w:pPr>
+            <w:r>
+              <w:rPr>
+                <w:rFonts w:ascii="Times New Roman" w:hAnsi="Times New Roman"/>
                 <w:lang w:val="en-IN"/>
               </w:rPr>
               <w:t>Technique: object oriented programming</w:t>
@@ -1641,13 +1942,12 @@
               </w:numPr>
               <w:spacing w:after="0" w:line="240" w:lineRule="auto"/>
               <w:rPr>
-                <w:rFonts w:asciiTheme="minorHAnsi" w:eastAsiaTheme="minorEastAsia" w:hAnsiTheme="minorHAnsi" w:cstheme="minorBidi"/>
-                <w:lang w:val="en-IN"/>
-              </w:rPr>
-            </w:pPr>
-            <w:r>
-              <w:rPr>
-                <w:rFonts w:ascii="Times New Roman" w:eastAsiaTheme="minorEastAsia" w:hAnsi="Times New Roman"/>
+                <w:lang w:val="en-IN"/>
+              </w:rPr>
+            </w:pPr>
+            <w:r>
+              <w:rPr>
+                <w:rFonts w:ascii="Times New Roman" w:hAnsi="Times New Roman"/>
                 <w:lang w:val="en-IN"/>
               </w:rPr>
               <w:t>Design pattern:</w:t>
@@ -1658,13 +1958,12 @@
               <w:pStyle w:val="ListParagraph"/>
               <w:spacing w:after="0" w:line="240" w:lineRule="auto"/>
               <w:rPr>
-                <w:rFonts w:asciiTheme="minorHAnsi" w:eastAsiaTheme="minorEastAsia" w:hAnsiTheme="minorHAnsi" w:cstheme="minorBidi"/>
-                <w:lang w:val="en-IN"/>
-              </w:rPr>
-            </w:pPr>
-            <w:r>
-              <w:rPr>
-                <w:rFonts w:ascii="Times New Roman" w:eastAsiaTheme="minorEastAsia" w:hAnsi="Times New Roman"/>
+                <w:lang w:val="en-IN"/>
+              </w:rPr>
+            </w:pPr>
+            <w:r>
+              <w:rPr>
+                <w:rFonts w:ascii="Times New Roman" w:hAnsi="Times New Roman"/>
                 <w:lang w:val="en-IN"/>
               </w:rPr>
               <w:t>MVC</w:t>
@@ -1674,21 +1973,21 @@
         <w:tc>
           <w:tcPr>
             <w:tcW w:w="2394" w:type="dxa"/>
-            <w:shd w:val="clear" w:color="auto" w:fill="DDD9C3" w:themeFill="background2" w:themeFillShade="E6"/>
+            <w:shd w:val="clear" w:color="auto" w:fill="DDD9C3"/>
           </w:tcPr>
           <w:p>
             <w:pPr>
               <w:spacing w:after="0" w:line="240" w:lineRule="auto"/>
               <w:rPr>
-                <w:rFonts w:ascii="Times New Roman" w:hAnsi="Times New Roman" w:cs="Times New Roman"/>
-                <w:lang w:val="en-IN"/>
-              </w:rPr>
-            </w:pPr>
-            <w:hyperlink r:id="rId15" w:history="1">
+                <w:rFonts w:ascii="Times New Roman" w:hAnsi="Times New Roman"/>
+                <w:lang w:val="en-IN"/>
+              </w:rPr>
+            </w:pPr>
+            <w:hyperlink r:id="rId16" w:history="1">
               <w:r>
                 <w:rPr>
                   <w:rStyle w:val="Hyperlink"/>
-                  <w:rFonts w:ascii="Times New Roman" w:hAnsi="Times New Roman" w:cs="Times New Roman"/>
+                  <w:rFonts w:ascii="Times New Roman" w:hAnsi="Times New Roman"/>
                 </w:rPr>
                 <w:t>chakraborty89subhajit</w:t>
               </w:r>
@@ -1696,16 +1995,16 @@
             <w:r>
               <w:rPr>
                 <w:rStyle w:val="mx-1"/>
-                <w:rFonts w:ascii="Times New Roman" w:hAnsi="Times New Roman" w:cs="Times New Roman"/>
+                <w:rFonts w:ascii="Times New Roman" w:hAnsi="Times New Roman"/>
                 <w:shd w:val="clear" w:color="auto" w:fill="F6F8FA"/>
               </w:rPr>
               <w:t>/</w:t>
             </w:r>
-            <w:hyperlink r:id="rId16" w:history="1">
+            <w:hyperlink r:id="rId17" w:history="1">
               <w:r>
                 <w:rPr>
                   <w:rStyle w:val="Hyperlink"/>
-                  <w:rFonts w:ascii="Times New Roman" w:hAnsi="Times New Roman" w:cs="Times New Roman"/>
+                  <w:rFonts w:ascii="Times New Roman" w:hAnsi="Times New Roman"/>
                   <w:bCs/>
                   <w:u w:val="none"/>
                 </w:rPr>
@@ -1724,13 +2023,13 @@
             <w:pPr>
               <w:spacing w:after="0" w:line="240" w:lineRule="auto"/>
               <w:rPr>
-                <w:rFonts w:ascii="Times New Roman" w:hAnsi="Times New Roman" w:cs="Times New Roman"/>
-                <w:lang w:val="en-IN"/>
-              </w:rPr>
-            </w:pPr>
-            <w:r>
-              <w:rPr>
-                <w:rFonts w:ascii="Times New Roman" w:hAnsi="Times New Roman" w:cs="Times New Roman"/>
+                <w:rFonts w:ascii="Times New Roman" w:hAnsi="Times New Roman"/>
+                <w:lang w:val="en-IN"/>
+              </w:rPr>
+            </w:pPr>
+            <w:r>
+              <w:rPr>
+                <w:rFonts w:ascii="Times New Roman" w:hAnsi="Times New Roman"/>
                 <w:lang w:val="en-IN"/>
               </w:rPr>
               <w:t>To Do List</w:t>
@@ -1745,13 +2044,13 @@
             <w:pPr>
               <w:spacing w:after="0" w:line="240" w:lineRule="auto"/>
               <w:rPr>
-                <w:rFonts w:ascii="Times New Roman" w:hAnsi="Times New Roman" w:cs="Times New Roman"/>
-                <w:lang w:val="en-IN"/>
-              </w:rPr>
-            </w:pPr>
-            <w:r>
-              <w:rPr>
-                <w:rFonts w:ascii="Times New Roman" w:hAnsi="Times New Roman" w:cs="Times New Roman"/>
+                <w:rFonts w:ascii="Times New Roman" w:hAnsi="Times New Roman"/>
+                <w:lang w:val="en-IN"/>
+              </w:rPr>
+            </w:pPr>
+            <w:r>
+              <w:rPr>
+                <w:rFonts w:ascii="Times New Roman" w:hAnsi="Times New Roman"/>
                 <w:lang w:val="en-IN"/>
               </w:rPr>
               <w:t>Browser base task management system  using  database to perform CURD  operation based on OOPs</w:t>
@@ -1771,13 +2070,11 @@
               </w:numPr>
               <w:spacing w:after="0" w:line="240" w:lineRule="auto"/>
               <w:rPr>
-                <w:rFonts w:asciiTheme="minorHAnsi" w:eastAsiaTheme="minorEastAsia" w:hAnsiTheme="minorHAnsi" w:cstheme="minorBidi"/>
-                <w:lang w:val="en-IN"/>
-              </w:rPr>
-            </w:pPr>
-            <w:r>
-              <w:rPr>
-                <w:rFonts w:asciiTheme="minorHAnsi" w:eastAsiaTheme="minorEastAsia" w:hAnsiTheme="minorHAnsi" w:cstheme="minorBidi"/>
+                <w:lang w:val="en-IN"/>
+              </w:rPr>
+            </w:pPr>
+            <w:r>
+              <w:rPr>
                 <w:lang w:val="en-IN"/>
               </w:rPr>
               <w:t>Frontend:Html</w:t>
@@ -1792,13 +2089,11 @@
               </w:numPr>
               <w:spacing w:after="0" w:line="240" w:lineRule="auto"/>
               <w:rPr>
-                <w:rFonts w:asciiTheme="minorHAnsi" w:eastAsiaTheme="minorEastAsia" w:hAnsiTheme="minorHAnsi" w:cstheme="minorBidi"/>
-                <w:lang w:val="en-IN"/>
-              </w:rPr>
-            </w:pPr>
-            <w:r>
-              <w:rPr>
-                <w:rFonts w:asciiTheme="minorHAnsi" w:eastAsiaTheme="minorEastAsia" w:hAnsiTheme="minorHAnsi" w:cstheme="minorBidi"/>
+                <w:lang w:val="en-IN"/>
+              </w:rPr>
+            </w:pPr>
+            <w:r>
+              <w:rPr>
                 <w:lang w:val="en-IN"/>
               </w:rPr>
               <w:t>Backend:php</w:t>
@@ -1809,13 +2104,11 @@
               <w:pStyle w:val="ListParagraph"/>
               <w:spacing w:after="0" w:line="240" w:lineRule="auto"/>
               <w:rPr>
-                <w:rFonts w:asciiTheme="minorHAnsi" w:eastAsiaTheme="minorEastAsia" w:hAnsiTheme="minorHAnsi" w:cstheme="minorBidi"/>
-                <w:lang w:val="en-IN"/>
-              </w:rPr>
-            </w:pPr>
-            <w:r>
-              <w:rPr>
-                <w:rFonts w:asciiTheme="minorHAnsi" w:eastAsiaTheme="minorEastAsia" w:hAnsiTheme="minorHAnsi" w:cstheme="minorBidi"/>
+                <w:lang w:val="en-IN"/>
+              </w:rPr>
+            </w:pPr>
+            <w:r>
+              <w:rPr>
                 <w:lang w:val="en-IN"/>
               </w:rPr>
               <w:t>(core)</w:t>
@@ -1830,13 +2123,11 @@
               </w:numPr>
               <w:spacing w:after="0" w:line="240" w:lineRule="auto"/>
               <w:rPr>
-                <w:rFonts w:asciiTheme="minorHAnsi" w:eastAsiaTheme="minorEastAsia" w:hAnsiTheme="minorHAnsi" w:cstheme="minorBidi"/>
-                <w:lang w:val="en-IN"/>
-              </w:rPr>
-            </w:pPr>
-            <w:r>
-              <w:rPr>
-                <w:rFonts w:asciiTheme="minorHAnsi" w:eastAsiaTheme="minorEastAsia" w:hAnsiTheme="minorHAnsi" w:cstheme="minorBidi"/>
+                <w:lang w:val="en-IN"/>
+              </w:rPr>
+            </w:pPr>
+            <w:r>
+              <w:rPr>
                 <w:lang w:val="en-IN"/>
               </w:rPr>
               <w:t>Database: mySql</w:t>
@@ -1851,13 +2142,11 @@
               </w:numPr>
               <w:spacing w:after="0" w:line="240" w:lineRule="auto"/>
               <w:rPr>
-                <w:rFonts w:asciiTheme="minorHAnsi" w:eastAsiaTheme="minorEastAsia" w:hAnsiTheme="minorHAnsi" w:cstheme="minorBidi"/>
-                <w:lang w:val="en-IN"/>
-              </w:rPr>
-            </w:pPr>
-            <w:r>
-              <w:rPr>
-                <w:rFonts w:asciiTheme="minorHAnsi" w:eastAsiaTheme="minorEastAsia" w:hAnsiTheme="minorHAnsi" w:cstheme="minorBidi"/>
+                <w:lang w:val="en-IN"/>
+              </w:rPr>
+            </w:pPr>
+            <w:r>
+              <w:rPr>
                 <w:lang w:val="en-IN"/>
               </w:rPr>
               <w:t>Technique:</w:t>
@@ -1868,13 +2157,11 @@
               <w:pStyle w:val="ListParagraph"/>
               <w:spacing w:after="0" w:line="240" w:lineRule="auto"/>
               <w:rPr>
-                <w:rFonts w:asciiTheme="minorHAnsi" w:eastAsiaTheme="minorEastAsia" w:hAnsiTheme="minorHAnsi" w:cstheme="minorBidi"/>
-                <w:lang w:val="en-IN"/>
-              </w:rPr>
-            </w:pPr>
-            <w:r>
-              <w:rPr>
-                <w:rFonts w:asciiTheme="minorHAnsi" w:eastAsiaTheme="minorEastAsia" w:hAnsiTheme="minorHAnsi" w:cstheme="minorBidi"/>
+                <w:lang w:val="en-IN"/>
+              </w:rPr>
+            </w:pPr>
+            <w:r>
+              <w:rPr>
                 <w:lang w:val="en-IN"/>
               </w:rPr>
               <w:t>object oriented programming</w:t>
@@ -1889,13 +2176,11 @@
               </w:numPr>
               <w:spacing w:after="0" w:line="240" w:lineRule="auto"/>
               <w:rPr>
-                <w:rFonts w:asciiTheme="minorHAnsi" w:eastAsiaTheme="minorEastAsia" w:hAnsiTheme="minorHAnsi" w:cstheme="minorBidi"/>
-                <w:lang w:val="en-IN"/>
-              </w:rPr>
-            </w:pPr>
-            <w:r>
-              <w:rPr>
-                <w:rFonts w:asciiTheme="minorHAnsi" w:eastAsiaTheme="minorEastAsia" w:hAnsiTheme="minorHAnsi" w:cstheme="minorBidi"/>
+                <w:lang w:val="en-IN"/>
+              </w:rPr>
+            </w:pPr>
+            <w:r>
+              <w:rPr>
                 <w:lang w:val="en-IN"/>
               </w:rPr>
               <w:t>Design pattern: MVC</w:t>
@@ -1910,14 +2195,14 @@
             <w:pPr>
               <w:spacing w:after="0" w:line="240" w:lineRule="auto"/>
               <w:rPr>
-                <w:rFonts w:ascii="Times New Roman" w:hAnsi="Times New Roman" w:cs="Times New Roman"/>
-              </w:rPr>
-            </w:pPr>
-            <w:hyperlink r:id="rId17" w:history="1">
+                <w:rFonts w:ascii="Times New Roman" w:hAnsi="Times New Roman"/>
+              </w:rPr>
+            </w:pPr>
+            <w:hyperlink r:id="rId18" w:history="1">
               <w:r>
                 <w:rPr>
                   <w:rStyle w:val="Hyperlink"/>
-                  <w:rFonts w:ascii="Times New Roman" w:hAnsi="Times New Roman" w:cs="Times New Roman"/>
+                  <w:rFonts w:ascii="Times New Roman" w:hAnsi="Times New Roman"/>
                   <w:color w:val="1155CC"/>
                   <w:shd w:val="clear" w:color="auto" w:fill="F6F8FA"/>
                 </w:rPr>
@@ -1926,17 +2211,17 @@
             </w:hyperlink>
             <w:r>
               <w:rPr>
-                <w:rFonts w:ascii="Times New Roman" w:hAnsi="Times New Roman" w:cs="Times New Roman"/>
+                <w:rFonts w:ascii="Times New Roman" w:hAnsi="Times New Roman"/>
                 <w:color w:val="000000"/>
                 <w:shd w:val="clear" w:color="auto" w:fill="F6F8FA"/>
               </w:rPr>
               <w:t>/</w:t>
             </w:r>
-            <w:hyperlink r:id="rId18" w:history="1">
+            <w:hyperlink r:id="rId19" w:history="1">
               <w:r>
                 <w:rPr>
                   <w:rStyle w:val="Hyperlink"/>
-                  <w:rFonts w:ascii="Times New Roman" w:hAnsi="Times New Roman" w:cs="Times New Roman"/>
+                  <w:rFonts w:ascii="Times New Roman" w:hAnsi="Times New Roman"/>
                   <w:color w:val="1155CC"/>
                   <w:u w:val="none"/>
                   <w:shd w:val="clear" w:color="auto" w:fill="F6F8FA"/>
@@ -1951,19 +2236,19 @@
         <w:tc>
           <w:tcPr>
             <w:tcW w:w="2394" w:type="dxa"/>
-            <w:shd w:val="clear" w:color="auto" w:fill="DDD9C3" w:themeFill="background2" w:themeFillShade="E6"/>
+            <w:shd w:val="clear" w:color="auto" w:fill="DDD9C3"/>
           </w:tcPr>
           <w:p>
             <w:pPr>
               <w:spacing w:after="0" w:line="240" w:lineRule="auto"/>
               <w:rPr>
-                <w:rFonts w:ascii="Times New Roman" w:hAnsi="Times New Roman" w:cs="Times New Roman"/>
-                <w:lang w:val="en-IN"/>
-              </w:rPr>
-            </w:pPr>
-            <w:r>
-              <w:rPr>
-                <w:rFonts w:ascii="Times New Roman" w:hAnsi="Times New Roman" w:cs="Times New Roman"/>
+                <w:rFonts w:ascii="Times New Roman" w:hAnsi="Times New Roman"/>
+                <w:lang w:val="en-IN"/>
+              </w:rPr>
+            </w:pPr>
+            <w:r>
+              <w:rPr>
+                <w:rFonts w:ascii="Times New Roman" w:hAnsi="Times New Roman"/>
                 <w:lang w:val="en-IN"/>
               </w:rPr>
               <w:t xml:space="preserve">User email </w:t>
@@ -1973,13 +2258,13 @@
             <w:pPr>
               <w:spacing w:after="0" w:line="240" w:lineRule="auto"/>
               <w:rPr>
-                <w:rFonts w:ascii="Times New Roman" w:hAnsi="Times New Roman" w:cs="Times New Roman"/>
-                <w:lang w:val="en-IN"/>
-              </w:rPr>
-            </w:pPr>
-            <w:r>
-              <w:rPr>
-                <w:rFonts w:ascii="Times New Roman" w:hAnsi="Times New Roman" w:cs="Times New Roman"/>
+                <w:rFonts w:ascii="Times New Roman" w:hAnsi="Times New Roman"/>
+                <w:lang w:val="en-IN"/>
+              </w:rPr>
+            </w:pPr>
+            <w:r>
+              <w:rPr>
+                <w:rFonts w:ascii="Times New Roman" w:hAnsi="Times New Roman"/>
                 <w:lang w:val="en-IN"/>
               </w:rPr>
               <w:t>subscription</w:t>
@@ -1989,37 +2274,29 @@
         <w:tc>
           <w:tcPr>
             <w:tcW w:w="2394" w:type="dxa"/>
-            <w:shd w:val="clear" w:color="auto" w:fill="DDD9C3" w:themeFill="background2" w:themeFillShade="E6"/>
+            <w:shd w:val="clear" w:color="auto" w:fill="DDD9C3"/>
           </w:tcPr>
           <w:p>
             <w:pPr>
               <w:spacing w:after="0" w:line="240" w:lineRule="auto"/>
               <w:rPr>
-                <w:rFonts w:ascii="Times New Roman" w:hAnsi="Times New Roman" w:cs="Times New Roman"/>
-                <w:lang w:val="en-IN"/>
-              </w:rPr>
-            </w:pPr>
-            <w:r>
-              <w:rPr>
-                <w:rFonts w:ascii="Times New Roman" w:hAnsi="Times New Roman" w:cs="Times New Roman"/>
-                <w:lang w:val="en-IN"/>
-              </w:rPr>
-              <w:t xml:space="preserve">Browser bas e user email subscription project using core  php mail() function, with the ability ot delete user by id from mailing  </w:t>
-            </w:r>
-            <w:r>
-              <w:rPr>
-                <w:rFonts w:ascii="Times New Roman" w:hAnsi="Times New Roman" w:cs="Times New Roman"/>
-                <w:lang w:val="en-IN"/>
-              </w:rPr>
-              <w:lastRenderedPageBreak/>
-              <w:t>list stored in mySql database</w:t>
+                <w:rFonts w:ascii="Times New Roman" w:hAnsi="Times New Roman"/>
+                <w:lang w:val="en-IN"/>
+              </w:rPr>
+            </w:pPr>
+            <w:r>
+              <w:rPr>
+                <w:rFonts w:ascii="Times New Roman" w:hAnsi="Times New Roman"/>
+                <w:lang w:val="en-IN"/>
+              </w:rPr>
+              <w:t>Browser bas e user email subscription project using core  php mail() function, with the ability ot delete user by id from mailing  list stored in mySql database</w:t>
             </w:r>
           </w:p>
         </w:tc>
         <w:tc>
           <w:tcPr>
             <w:tcW w:w="2394" w:type="dxa"/>
-            <w:shd w:val="clear" w:color="auto" w:fill="DDD9C3" w:themeFill="background2" w:themeFillShade="E6"/>
+            <w:shd w:val="clear" w:color="auto" w:fill="DDD9C3"/>
           </w:tcPr>
           <w:p>
             <w:pPr>
@@ -2030,16 +2307,13 @@
               </w:numPr>
               <w:spacing w:after="0" w:line="240" w:lineRule="auto"/>
               <w:rPr>
-                <w:rFonts w:asciiTheme="minorHAnsi" w:eastAsiaTheme="minorEastAsia" w:hAnsiTheme="minorHAnsi" w:cstheme="minorBidi"/>
-                <w:lang w:val="en-IN"/>
-              </w:rPr>
-            </w:pPr>
-            <w:r>
-              <w:rPr>
-                <w:rFonts w:asciiTheme="minorHAnsi" w:eastAsiaTheme="minorEastAsia" w:hAnsiTheme="minorHAnsi" w:cstheme="minorBidi"/>
-                <w:lang w:val="en-IN"/>
-              </w:rPr>
-              <w:lastRenderedPageBreak/>
+                <w:lang w:val="en-IN"/>
+              </w:rPr>
+            </w:pPr>
+            <w:r>
+              <w:rPr>
+                <w:lang w:val="en-IN"/>
+              </w:rPr>
               <w:t>Frontend:Html</w:t>
             </w:r>
           </w:p>
@@ -2052,13 +2326,11 @@
               </w:numPr>
               <w:spacing w:after="0" w:line="240" w:lineRule="auto"/>
               <w:rPr>
-                <w:rFonts w:asciiTheme="minorHAnsi" w:eastAsiaTheme="minorEastAsia" w:hAnsiTheme="minorHAnsi" w:cstheme="minorBidi"/>
-                <w:lang w:val="en-IN"/>
-              </w:rPr>
-            </w:pPr>
-            <w:r>
-              <w:rPr>
-                <w:rFonts w:asciiTheme="minorHAnsi" w:eastAsiaTheme="minorEastAsia" w:hAnsiTheme="minorHAnsi" w:cstheme="minorBidi"/>
+                <w:lang w:val="en-IN"/>
+              </w:rPr>
+            </w:pPr>
+            <w:r>
+              <w:rPr>
                 <w:lang w:val="en-IN"/>
               </w:rPr>
               <w:t>Backend:php</w:t>
@@ -2069,13 +2341,11 @@
               <w:pStyle w:val="ListParagraph"/>
               <w:spacing w:after="0" w:line="240" w:lineRule="auto"/>
               <w:rPr>
-                <w:rFonts w:asciiTheme="minorHAnsi" w:eastAsiaTheme="minorEastAsia" w:hAnsiTheme="minorHAnsi" w:cstheme="minorBidi"/>
-                <w:lang w:val="en-IN"/>
-              </w:rPr>
-            </w:pPr>
-            <w:r>
-              <w:rPr>
-                <w:rFonts w:asciiTheme="minorHAnsi" w:eastAsiaTheme="minorEastAsia" w:hAnsiTheme="minorHAnsi" w:cstheme="minorBidi"/>
+                <w:lang w:val="en-IN"/>
+              </w:rPr>
+            </w:pPr>
+            <w:r>
+              <w:rPr>
                 <w:lang w:val="en-IN"/>
               </w:rPr>
               <w:t>(core)</w:t>
@@ -2090,13 +2360,11 @@
               </w:numPr>
               <w:spacing w:after="0" w:line="240" w:lineRule="auto"/>
               <w:rPr>
-                <w:rFonts w:asciiTheme="minorHAnsi" w:eastAsiaTheme="minorEastAsia" w:hAnsiTheme="minorHAnsi" w:cstheme="minorBidi"/>
-                <w:lang w:val="en-IN"/>
-              </w:rPr>
-            </w:pPr>
-            <w:r>
-              <w:rPr>
-                <w:rFonts w:asciiTheme="minorHAnsi" w:eastAsiaTheme="minorEastAsia" w:hAnsiTheme="minorHAnsi" w:cstheme="minorBidi"/>
+                <w:lang w:val="en-IN"/>
+              </w:rPr>
+            </w:pPr>
+            <w:r>
+              <w:rPr>
                 <w:lang w:val="en-IN"/>
               </w:rPr>
               <w:t>Databse:mySql</w:t>
@@ -2111,13 +2379,11 @@
               </w:numPr>
               <w:spacing w:after="0" w:line="240" w:lineRule="auto"/>
               <w:rPr>
-                <w:rFonts w:asciiTheme="minorHAnsi" w:eastAsiaTheme="minorEastAsia" w:hAnsiTheme="minorHAnsi" w:cstheme="minorBidi"/>
-                <w:lang w:val="en-IN"/>
-              </w:rPr>
-            </w:pPr>
-            <w:r>
-              <w:rPr>
-                <w:rFonts w:asciiTheme="minorHAnsi" w:eastAsiaTheme="minorEastAsia" w:hAnsiTheme="minorHAnsi" w:cstheme="minorBidi"/>
+                <w:lang w:val="en-IN"/>
+              </w:rPr>
+            </w:pPr>
+            <w:r>
+              <w:rPr>
                 <w:lang w:val="en-IN"/>
               </w:rPr>
               <w:t>Techniques:</w:t>
@@ -2132,13 +2398,11 @@
               </w:numPr>
               <w:spacing w:after="0" w:line="240" w:lineRule="auto"/>
               <w:rPr>
-                <w:rFonts w:asciiTheme="minorHAnsi" w:eastAsiaTheme="minorEastAsia" w:hAnsiTheme="minorHAnsi" w:cstheme="minorBidi"/>
-                <w:lang w:val="en-IN"/>
-              </w:rPr>
-            </w:pPr>
-            <w:r>
-              <w:rPr>
-                <w:rFonts w:asciiTheme="minorHAnsi" w:eastAsiaTheme="minorEastAsia" w:hAnsiTheme="minorHAnsi" w:cstheme="minorBidi"/>
+                <w:lang w:val="en-IN"/>
+              </w:rPr>
+            </w:pPr>
+            <w:r>
+              <w:rPr>
                 <w:lang w:val="en-IN"/>
               </w:rPr>
               <w:t>Programming language:</w:t>
@@ -2153,13 +2417,11 @@
               </w:numPr>
               <w:spacing w:after="0" w:line="240" w:lineRule="auto"/>
               <w:rPr>
-                <w:rFonts w:asciiTheme="minorHAnsi" w:eastAsiaTheme="minorEastAsia" w:hAnsiTheme="minorHAnsi" w:cstheme="minorBidi"/>
-                <w:lang w:val="en-IN"/>
-              </w:rPr>
-            </w:pPr>
-            <w:r>
-              <w:rPr>
-                <w:rFonts w:asciiTheme="minorHAnsi" w:eastAsiaTheme="minorEastAsia" w:hAnsiTheme="minorHAnsi" w:cstheme="minorBidi"/>
+                <w:lang w:val="en-IN"/>
+              </w:rPr>
+            </w:pPr>
+            <w:r>
+              <w:rPr>
                 <w:lang w:val="en-IN"/>
               </w:rPr>
               <w:t>Core Php mail() function.</w:t>
@@ -2174,13 +2436,11 @@
               </w:numPr>
               <w:spacing w:after="0" w:line="240" w:lineRule="auto"/>
               <w:rPr>
-                <w:rFonts w:asciiTheme="minorHAnsi" w:eastAsiaTheme="minorEastAsia" w:hAnsiTheme="minorHAnsi" w:cstheme="minorBidi"/>
-                <w:lang w:val="en-IN"/>
-              </w:rPr>
-            </w:pPr>
-            <w:r>
-              <w:rPr>
-                <w:rFonts w:asciiTheme="minorHAnsi" w:eastAsiaTheme="minorEastAsia" w:hAnsiTheme="minorHAnsi" w:cstheme="minorBidi"/>
+                <w:lang w:val="en-IN"/>
+              </w:rPr>
+            </w:pPr>
+            <w:r>
+              <w:rPr>
                 <w:lang w:val="en-IN"/>
               </w:rPr>
               <w:t>PDO.</w:t>
@@ -2198,20 +2458,20 @@
         <w:tc>
           <w:tcPr>
             <w:tcW w:w="2394" w:type="dxa"/>
-            <w:shd w:val="clear" w:color="auto" w:fill="DDD9C3" w:themeFill="background2" w:themeFillShade="E6"/>
+            <w:shd w:val="clear" w:color="auto" w:fill="DDD9C3"/>
           </w:tcPr>
           <w:p>
             <w:pPr>
               <w:spacing w:after="0" w:line="240" w:lineRule="auto"/>
               <w:rPr>
-                <w:rFonts w:ascii="Times New Roman" w:hAnsi="Times New Roman" w:cs="Times New Roman"/>
-              </w:rPr>
-            </w:pPr>
-            <w:hyperlink r:id="rId19" w:history="1">
+                <w:rFonts w:ascii="Times New Roman" w:hAnsi="Times New Roman"/>
+              </w:rPr>
+            </w:pPr>
+            <w:hyperlink r:id="rId20" w:history="1">
               <w:r>
                 <w:rPr>
                   <w:rStyle w:val="Hyperlink"/>
-                  <w:rFonts w:ascii="Times New Roman" w:hAnsi="Times New Roman" w:cs="Times New Roman"/>
+                  <w:rFonts w:ascii="Times New Roman" w:hAnsi="Times New Roman"/>
                   <w:color w:val="1155CC"/>
                   <w:u w:val="none"/>
                   <w:shd w:val="clear" w:color="auto" w:fill="F6F8FA"/>
@@ -2221,17 +2481,17 @@
             </w:hyperlink>
             <w:r>
               <w:rPr>
-                <w:rFonts w:ascii="Times New Roman" w:hAnsi="Times New Roman" w:cs="Times New Roman"/>
+                <w:rFonts w:ascii="Times New Roman" w:hAnsi="Times New Roman"/>
                 <w:color w:val="000000"/>
                 <w:shd w:val="clear" w:color="auto" w:fill="F6F8FA"/>
               </w:rPr>
               <w:t>/</w:t>
             </w:r>
-            <w:hyperlink r:id="rId20" w:history="1">
+            <w:hyperlink r:id="rId21" w:history="1">
               <w:r>
                 <w:rPr>
                   <w:rStyle w:val="Hyperlink"/>
-                  <w:rFonts w:ascii="Times New Roman" w:hAnsi="Times New Roman" w:cs="Times New Roman"/>
+                  <w:rFonts w:ascii="Times New Roman" w:hAnsi="Times New Roman"/>
                   <w:color w:val="1155CC"/>
                   <w:u w:val="none"/>
                   <w:shd w:val="clear" w:color="auto" w:fill="F6F8FA"/>
@@ -2246,42 +2506,41 @@
     <w:p>
       <w:pPr>
         <w:rPr>
-          <w:rFonts w:ascii="Times New Roman" w:hAnsi="Times New Roman" w:cs="Times New Roman"/>
+          <w:rFonts w:ascii="Times New Roman" w:hAnsi="Times New Roman"/>
           <w:lang w:val="en-IN"/>
         </w:rPr>
       </w:pPr>
       <w:r>
         <w:rPr>
-          <w:rFonts w:ascii="Times New Roman" w:hAnsi="Times New Roman" w:cs="Times New Roman"/>
+          <w:rFonts w:ascii="Times New Roman" w:hAnsi="Times New Roman"/>
           <w:lang w:val="en-IN"/>
         </w:rPr>
-        <w:lastRenderedPageBreak/>
         <w:t>All that informati</w:t>
       </w:r>
       <w:r>
         <w:rPr>
-          <w:rFonts w:ascii="Times New Roman" w:hAnsi="Times New Roman" w:cs="Times New Roman"/>
+          <w:rFonts w:ascii="Times New Roman" w:hAnsi="Times New Roman"/>
           <w:lang w:val="en-IN"/>
         </w:rPr>
         <w:t xml:space="preserve">on given above is correct and </w:t>
       </w:r>
       <w:r>
         <w:rPr>
-          <w:rFonts w:ascii="Times New Roman" w:hAnsi="Times New Roman" w:cs="Times New Roman"/>
+          <w:rFonts w:ascii="Times New Roman" w:hAnsi="Times New Roman"/>
           <w:lang w:val="en-IN"/>
         </w:rPr>
         <w:t>have declared</w:t>
       </w:r>
       <w:r>
         <w:rPr>
-          <w:rFonts w:ascii="Times New Roman" w:hAnsi="Times New Roman" w:cs="Times New Roman"/>
+          <w:rFonts w:ascii="Times New Roman" w:hAnsi="Times New Roman"/>
           <w:lang w:val="en-IN"/>
         </w:rPr>
         <w:t xml:space="preserve"> all those in best knowledge with</w:t>
       </w:r>
       <w:r>
         <w:rPr>
-          <w:rFonts w:ascii="Times New Roman" w:hAnsi="Times New Roman" w:cs="Times New Roman"/>
+          <w:rFonts w:ascii="Times New Roman" w:hAnsi="Times New Roman"/>
           <w:lang w:val="en-IN"/>
         </w:rPr>
         <w:t xml:space="preserve"> own responsibility.</w:t>
@@ -2290,27 +2549,27 @@
     <w:p>
       <w:pPr>
         <w:rPr>
-          <w:rFonts w:ascii="Times New Roman" w:hAnsi="Times New Roman" w:cs="Times New Roman"/>
+          <w:rFonts w:ascii="Times New Roman" w:hAnsi="Times New Roman"/>
           <w:lang w:val="en-IN"/>
         </w:rPr>
       </w:pPr>
       <w:r>
         <w:rPr>
-          <w:rFonts w:ascii="Times New Roman" w:hAnsi="Times New Roman" w:cs="Times New Roman"/>
+          <w:rFonts w:ascii="Times New Roman" w:hAnsi="Times New Roman"/>
           <w:lang w:val="en-IN"/>
         </w:rPr>
         <w:t xml:space="preserve">Date:                                                                                        </w:t>
       </w:r>
       <w:r>
         <w:rPr>
-          <w:rFonts w:ascii="Times New Roman" w:hAnsi="Times New Roman" w:cs="Times New Roman"/>
+          <w:rFonts w:ascii="Times New Roman" w:hAnsi="Times New Roman"/>
           <w:lang w:val="en-IN"/>
         </w:rPr>
         <w:t xml:space="preserve">                                  </w:t>
       </w:r>
       <w:r>
         <w:rPr>
-          <w:rFonts w:ascii="Times New Roman" w:hAnsi="Times New Roman" w:cs="Times New Roman"/>
+          <w:rFonts w:ascii="Times New Roman" w:hAnsi="Times New Roman"/>
           <w:lang w:val="en-IN"/>
         </w:rPr>
         <w:t>subhajit chakraborty</w:t>
@@ -2319,7 +2578,7 @@
     <w:p>
       <w:pPr>
         <w:rPr>
-          <w:rFonts w:ascii="Times New Roman" w:hAnsi="Times New Roman" w:cs="Times New Roman"/>
+          <w:rFonts w:ascii="Times New Roman" w:hAnsi="Times New Roman"/>
         </w:rPr>
       </w:pPr>
     </w:p>

</xml_diff>